<commit_message>
Account service Sprint 3 is implemented, Accounts service documentation is implemented
</commit_message>
<xml_diff>
--- a/Docs/Sprint2.docx
+++ b/Docs/Sprint2.docx
@@ -529,7 +529,6 @@
           <w:rFonts w:ascii="Times New Roman" w:eastAsia="Times New Roman" w:hAnsi="Times New Roman" w:cs="Times New Roman"/>
           <w:sz w:val="24"/>
           <w:szCs w:val="24"/>
-          <w:lang w:val="ru-RU"/>
         </w:rPr>
       </w:pPr>
       <w:r>
@@ -545,311 +544,214 @@
           <w:rFonts w:ascii="Times New Roman" w:eastAsia="Times New Roman" w:hAnsi="Times New Roman" w:cs="Times New Roman"/>
           <w:sz w:val="24"/>
           <w:szCs w:val="24"/>
-          <w:lang w:val="ru-RU"/>
         </w:rPr>
         <w:t xml:space="preserve"> – </w:t>
       </w:r>
-      <w:r>
-        <w:fldChar w:fldCharType="begin"/>
-      </w:r>
-      <w:r>
-        <w:rPr>
-          <w:lang w:val="ru-RU"/>
-        </w:rPr>
-        <w:instrText xml:space="preserve"> </w:instrText>
-      </w:r>
-      <w:r>
-        <w:instrText>HYPERLINK</w:instrText>
-      </w:r>
-      <w:r>
-        <w:rPr>
-          <w:lang w:val="ru-RU"/>
-        </w:rPr>
-        <w:instrText xml:space="preserve"> "</w:instrText>
-      </w:r>
-      <w:r>
-        <w:instrText>http</w:instrText>
-      </w:r>
-      <w:r>
-        <w:rPr>
-          <w:lang w:val="ru-RU"/>
-        </w:rPr>
-        <w:instrText>://</w:instrText>
-      </w:r>
-      <w:r>
-        <w:instrText>soap</w:instrText>
-      </w:r>
-      <w:r>
-        <w:rPr>
-          <w:lang w:val="ru-RU"/>
-        </w:rPr>
-        <w:instrText>-</w:instrText>
-      </w:r>
-      <w:r>
-        <w:instrText>att</w:instrText>
-      </w:r>
-      <w:r>
-        <w:rPr>
-          <w:lang w:val="ru-RU"/>
-        </w:rPr>
-        <w:instrText>.</w:instrText>
-      </w:r>
-      <w:r>
-        <w:instrText>deejayentertainment</w:instrText>
-      </w:r>
-      <w:r>
-        <w:rPr>
-          <w:lang w:val="ru-RU"/>
-        </w:rPr>
-        <w:instrText>.</w:instrText>
-      </w:r>
-      <w:r>
-        <w:instrText>ru</w:instrText>
-      </w:r>
-      <w:r>
-        <w:rPr>
-          <w:lang w:val="ru-RU"/>
-        </w:rPr>
-        <w:instrText>/</w:instrText>
-      </w:r>
-      <w:r>
-        <w:instrText>AccountsV</w:instrText>
-      </w:r>
-      <w:r>
-        <w:rPr>
-          <w:lang w:val="ru-RU"/>
-        </w:rPr>
-        <w:instrText xml:space="preserve">2" </w:instrText>
-      </w:r>
-      <w:r>
-        <w:fldChar w:fldCharType="separate"/>
-      </w:r>
-      <w:r>
-        <w:rPr>
-          <w:rStyle w:val="Hyperlink"/>
+      <w:hyperlink r:id="rId5" w:history="1">
+        <w:r>
+          <w:rPr>
+            <w:rStyle w:val="Hyperlink"/>
+            <w:rFonts w:ascii="Times New Roman" w:eastAsia="Times New Roman" w:hAnsi="Times New Roman" w:cs="Times New Roman"/>
+            <w:sz w:val="24"/>
+            <w:szCs w:val="24"/>
+            <w:highlight w:val="yellow"/>
+          </w:rPr>
+          <w:t>http</w:t>
+        </w:r>
+        <w:r>
+          <w:rPr>
+            <w:rStyle w:val="Hyperlink"/>
+            <w:rFonts w:ascii="Times New Roman" w:eastAsia="Times New Roman" w:hAnsi="Times New Roman" w:cs="Times New Roman"/>
+            <w:sz w:val="24"/>
+            <w:szCs w:val="24"/>
+            <w:highlight w:val="yellow"/>
+          </w:rPr>
+          <w:t>://</w:t>
+        </w:r>
+        <w:r>
+          <w:rPr>
+            <w:rStyle w:val="Hyperlink"/>
+            <w:rFonts w:ascii="Times New Roman" w:eastAsia="Times New Roman" w:hAnsi="Times New Roman" w:cs="Times New Roman"/>
+            <w:sz w:val="24"/>
+            <w:szCs w:val="24"/>
+            <w:highlight w:val="yellow"/>
+          </w:rPr>
+          <w:t>soap</w:t>
+        </w:r>
+        <w:r>
+          <w:rPr>
+            <w:rStyle w:val="Hyperlink"/>
+            <w:rFonts w:ascii="Times New Roman" w:eastAsia="Times New Roman" w:hAnsi="Times New Roman" w:cs="Times New Roman"/>
+            <w:sz w:val="24"/>
+            <w:szCs w:val="24"/>
+            <w:highlight w:val="yellow"/>
+          </w:rPr>
+          <w:t>-</w:t>
+        </w:r>
+        <w:r>
+          <w:rPr>
+            <w:rStyle w:val="Hyperlink"/>
+            <w:rFonts w:ascii="Times New Roman" w:eastAsia="Times New Roman" w:hAnsi="Times New Roman" w:cs="Times New Roman"/>
+            <w:sz w:val="24"/>
+            <w:szCs w:val="24"/>
+            <w:highlight w:val="yellow"/>
+          </w:rPr>
+          <w:t>att</w:t>
+        </w:r>
+        <w:r>
+          <w:rPr>
+            <w:rStyle w:val="Hyperlink"/>
+            <w:rFonts w:ascii="Times New Roman" w:eastAsia="Times New Roman" w:hAnsi="Times New Roman" w:cs="Times New Roman"/>
+            <w:sz w:val="24"/>
+            <w:szCs w:val="24"/>
+            <w:highlight w:val="yellow"/>
+          </w:rPr>
+          <w:t>.</w:t>
+        </w:r>
+        <w:r>
+          <w:rPr>
+            <w:rStyle w:val="Hyperlink"/>
+            <w:rFonts w:ascii="Times New Roman" w:eastAsia="Times New Roman" w:hAnsi="Times New Roman" w:cs="Times New Roman"/>
+            <w:sz w:val="24"/>
+            <w:szCs w:val="24"/>
+            <w:highlight w:val="yellow"/>
+          </w:rPr>
+          <w:t>deejayentertainment</w:t>
+        </w:r>
+        <w:r>
+          <w:rPr>
+            <w:rStyle w:val="Hyperlink"/>
+            <w:rFonts w:ascii="Times New Roman" w:eastAsia="Times New Roman" w:hAnsi="Times New Roman" w:cs="Times New Roman"/>
+            <w:sz w:val="24"/>
+            <w:szCs w:val="24"/>
+            <w:highlight w:val="yellow"/>
+          </w:rPr>
+          <w:t>.</w:t>
+        </w:r>
+        <w:r>
+          <w:rPr>
+            <w:rStyle w:val="Hyperlink"/>
+            <w:rFonts w:ascii="Times New Roman" w:eastAsia="Times New Roman" w:hAnsi="Times New Roman" w:cs="Times New Roman"/>
+            <w:sz w:val="24"/>
+            <w:szCs w:val="24"/>
+            <w:highlight w:val="yellow"/>
+          </w:rPr>
+          <w:t>ru</w:t>
+        </w:r>
+        <w:r>
+          <w:rPr>
+            <w:rStyle w:val="Hyperlink"/>
+            <w:rFonts w:ascii="Times New Roman" w:eastAsia="Times New Roman" w:hAnsi="Times New Roman" w:cs="Times New Roman"/>
+            <w:sz w:val="24"/>
+            <w:szCs w:val="24"/>
+            <w:highlight w:val="yellow"/>
+          </w:rPr>
+          <w:t>/</w:t>
+        </w:r>
+        <w:r>
+          <w:rPr>
+            <w:rStyle w:val="Hyperlink"/>
+            <w:rFonts w:ascii="Times New Roman" w:eastAsia="Times New Roman" w:hAnsi="Times New Roman" w:cs="Times New Roman"/>
+            <w:sz w:val="24"/>
+            <w:szCs w:val="24"/>
+            <w:highlight w:val="yellow"/>
+          </w:rPr>
+          <w:t>AccountsV</w:t>
+        </w:r>
+        <w:r>
+          <w:rPr>
+            <w:rStyle w:val="Hyperlink"/>
+            <w:rFonts w:ascii="Times New Roman" w:eastAsia="Times New Roman" w:hAnsi="Times New Roman" w:cs="Times New Roman"/>
+            <w:sz w:val="24"/>
+            <w:szCs w:val="24"/>
+          </w:rPr>
+          <w:t>2</w:t>
+        </w:r>
+      </w:hyperlink>
+    </w:p>
+    <w:p>
+      <w:pPr>
+        <w:spacing w:after="0" w:line="240" w:lineRule="auto"/>
+        <w:rPr>
           <w:rFonts w:ascii="Times New Roman" w:eastAsia="Times New Roman" w:hAnsi="Times New Roman" w:cs="Times New Roman"/>
           <w:sz w:val="24"/>
           <w:szCs w:val="24"/>
-          <w:highlight w:val="yellow"/>
-        </w:rPr>
-        <w:t>http</w:t>
-      </w:r>
-      <w:r>
-        <w:rPr>
-          <w:rStyle w:val="Hyperlink"/>
+          <w:lang w:val="ru-RU"/>
+        </w:rPr>
+      </w:pPr>
+      <w:r>
+        <w:rPr>
           <w:rFonts w:ascii="Times New Roman" w:eastAsia="Times New Roman" w:hAnsi="Times New Roman" w:cs="Times New Roman"/>
           <w:sz w:val="24"/>
           <w:szCs w:val="24"/>
-          <w:highlight w:val="yellow"/>
-          <w:lang w:val="ru-RU"/>
-        </w:rPr>
-        <w:t>://</w:t>
-      </w:r>
-      <w:r>
-        <w:rPr>
-          <w:rStyle w:val="Hyperlink"/>
+        </w:rPr>
+        <w:t>Interactions</w:t>
+      </w:r>
+      <w:r>
+        <w:rPr>
           <w:rFonts w:ascii="Times New Roman" w:eastAsia="Times New Roman" w:hAnsi="Times New Roman" w:cs="Times New Roman"/>
           <w:sz w:val="24"/>
           <w:szCs w:val="24"/>
-          <w:highlight w:val="yellow"/>
-        </w:rPr>
-        <w:t>soap</w:t>
-      </w:r>
-      <w:r>
-        <w:rPr>
-          <w:rStyle w:val="Hyperlink"/>
+          <w:lang w:val="ru-RU"/>
+        </w:rPr>
+        <w:t xml:space="preserve"> –</w:t>
+      </w:r>
+      <w:r>
+        <w:rPr>
           <w:rFonts w:ascii="Times New Roman" w:eastAsia="Times New Roman" w:hAnsi="Times New Roman" w:cs="Times New Roman"/>
           <w:sz w:val="24"/>
           <w:szCs w:val="24"/>
-          <w:highlight w:val="yellow"/>
-          <w:lang w:val="ru-RU"/>
-        </w:rPr>
-        <w:t>-</w:t>
-      </w:r>
-      <w:proofErr w:type="spellStart"/>
-      <w:r>
-        <w:rPr>
-          <w:rStyle w:val="Hyperlink"/>
+          <w:lang w:val="ru-RU"/>
+        </w:rPr>
+        <w:t xml:space="preserve"> </w:t>
+      </w:r>
+    </w:p>
+    <w:p>
+      <w:pPr>
+        <w:spacing w:after="0" w:line="240" w:lineRule="auto"/>
+        <w:rPr>
           <w:rFonts w:ascii="Times New Roman" w:eastAsia="Times New Roman" w:hAnsi="Times New Roman" w:cs="Times New Roman"/>
           <w:sz w:val="24"/>
           <w:szCs w:val="24"/>
-          <w:highlight w:val="yellow"/>
-        </w:rPr>
-        <w:t>att</w:t>
-      </w:r>
-      <w:proofErr w:type="spellEnd"/>
-      <w:r>
-        <w:rPr>
-          <w:rStyle w:val="Hyperlink"/>
+          <w:lang w:val="ru-RU"/>
+        </w:rPr>
+      </w:pPr>
+      <w:r>
+        <w:rPr>
           <w:rFonts w:ascii="Times New Roman" w:eastAsia="Times New Roman" w:hAnsi="Times New Roman" w:cs="Times New Roman"/>
           <w:sz w:val="24"/>
           <w:szCs w:val="24"/>
-          <w:highlight w:val="yellow"/>
-          <w:lang w:val="ru-RU"/>
-        </w:rPr>
-        <w:t>.</w:t>
-      </w:r>
-      <w:proofErr w:type="spellStart"/>
-      <w:r>
-        <w:rPr>
-          <w:rStyle w:val="Hyperlink"/>
+        </w:rPr>
+        <w:t>Events</w:t>
+      </w:r>
+      <w:r>
+        <w:rPr>
           <w:rFonts w:ascii="Times New Roman" w:eastAsia="Times New Roman" w:hAnsi="Times New Roman" w:cs="Times New Roman"/>
           <w:sz w:val="24"/>
           <w:szCs w:val="24"/>
-          <w:highlight w:val="yellow"/>
-        </w:rPr>
-        <w:t>deejayentertainment</w:t>
-      </w:r>
-      <w:proofErr w:type="spellEnd"/>
-      <w:r>
-        <w:rPr>
-          <w:rStyle w:val="Hyperlink"/>
+          <w:lang w:val="ru-RU"/>
+        </w:rPr>
+        <w:t xml:space="preserve"> - </w:t>
+      </w:r>
+    </w:p>
+    <w:p>
+      <w:pPr>
+        <w:spacing w:after="0" w:line="240" w:lineRule="auto"/>
+        <w:rPr>
           <w:rFonts w:ascii="Times New Roman" w:eastAsia="Times New Roman" w:hAnsi="Times New Roman" w:cs="Times New Roman"/>
           <w:sz w:val="24"/>
           <w:szCs w:val="24"/>
-          <w:highlight w:val="yellow"/>
-          <w:lang w:val="ru-RU"/>
-        </w:rPr>
-        <w:t>.</w:t>
-      </w:r>
-      <w:proofErr w:type="spellStart"/>
-      <w:r>
-        <w:rPr>
-          <w:rStyle w:val="Hyperlink"/>
+          <w:lang w:val="ru-RU"/>
+        </w:rPr>
+      </w:pPr>
+    </w:p>
+    <w:p>
+      <w:pPr>
+        <w:spacing w:after="0" w:line="240" w:lineRule="auto"/>
+        <w:rPr>
           <w:rFonts w:ascii="Times New Roman" w:eastAsia="Times New Roman" w:hAnsi="Times New Roman" w:cs="Times New Roman"/>
           <w:sz w:val="24"/>
           <w:szCs w:val="24"/>
-          <w:highlight w:val="yellow"/>
-        </w:rPr>
-        <w:t>ru</w:t>
-      </w:r>
-      <w:proofErr w:type="spellEnd"/>
-      <w:r>
-        <w:rPr>
-          <w:rStyle w:val="Hyperlink"/>
-          <w:rFonts w:ascii="Times New Roman" w:eastAsia="Times New Roman" w:hAnsi="Times New Roman" w:cs="Times New Roman"/>
-          <w:sz w:val="24"/>
-          <w:szCs w:val="24"/>
-          <w:highlight w:val="yellow"/>
-          <w:lang w:val="ru-RU"/>
-        </w:rPr>
-        <w:t>/</w:t>
-      </w:r>
-      <w:proofErr w:type="spellStart"/>
-      <w:r>
-        <w:rPr>
-          <w:rStyle w:val="Hyperlink"/>
-          <w:rFonts w:ascii="Times New Roman" w:eastAsia="Times New Roman" w:hAnsi="Times New Roman" w:cs="Times New Roman"/>
-          <w:sz w:val="24"/>
-          <w:szCs w:val="24"/>
-          <w:highlight w:val="yellow"/>
-        </w:rPr>
-        <w:t>AccountsV</w:t>
-      </w:r>
-      <w:proofErr w:type="spellEnd"/>
-      <w:r>
-        <w:rPr>
-          <w:rStyle w:val="Hyperlink"/>
-          <w:rFonts w:ascii="Times New Roman" w:eastAsia="Times New Roman" w:hAnsi="Times New Roman" w:cs="Times New Roman"/>
-          <w:sz w:val="24"/>
-          <w:szCs w:val="24"/>
-          <w:lang w:val="ru-RU"/>
-        </w:rPr>
-        <w:t>2</w:t>
-      </w:r>
-      <w:r>
-        <w:rPr>
-          <w:rStyle w:val="Hyperlink"/>
-          <w:rFonts w:ascii="Times New Roman" w:eastAsia="Times New Roman" w:hAnsi="Times New Roman" w:cs="Times New Roman"/>
-          <w:sz w:val="24"/>
-          <w:szCs w:val="24"/>
-        </w:rPr>
-        <w:fldChar w:fldCharType="end"/>
-      </w:r>
-    </w:p>
-    <w:p>
-      <w:pPr>
-        <w:spacing w:after="0" w:line="240" w:lineRule="auto"/>
-        <w:rPr>
-          <w:rFonts w:ascii="Times New Roman" w:eastAsia="Times New Roman" w:hAnsi="Times New Roman" w:cs="Times New Roman"/>
-          <w:sz w:val="24"/>
-          <w:szCs w:val="24"/>
-          <w:lang w:val="ru-RU"/>
-        </w:rPr>
-      </w:pPr>
-      <w:r>
-        <w:rPr>
-          <w:rFonts w:ascii="Times New Roman" w:eastAsia="Times New Roman" w:hAnsi="Times New Roman" w:cs="Times New Roman"/>
-          <w:sz w:val="24"/>
-          <w:szCs w:val="24"/>
-        </w:rPr>
-        <w:t>Interactions</w:t>
-      </w:r>
-      <w:r>
-        <w:rPr>
-          <w:rFonts w:ascii="Times New Roman" w:eastAsia="Times New Roman" w:hAnsi="Times New Roman" w:cs="Times New Roman"/>
-          <w:sz w:val="24"/>
-          <w:szCs w:val="24"/>
-          <w:lang w:val="ru-RU"/>
-        </w:rPr>
-        <w:t xml:space="preserve"> –</w:t>
-      </w:r>
-      <w:r>
-        <w:rPr>
-          <w:rFonts w:ascii="Times New Roman" w:eastAsia="Times New Roman" w:hAnsi="Times New Roman" w:cs="Times New Roman"/>
-          <w:sz w:val="24"/>
-          <w:szCs w:val="24"/>
-          <w:lang w:val="ru-RU"/>
-        </w:rPr>
-        <w:t xml:space="preserve"> </w:t>
-      </w:r>
-    </w:p>
-    <w:p>
-      <w:pPr>
-        <w:spacing w:after="0" w:line="240" w:lineRule="auto"/>
-        <w:rPr>
-          <w:rFonts w:ascii="Times New Roman" w:eastAsia="Times New Roman" w:hAnsi="Times New Roman" w:cs="Times New Roman"/>
-          <w:sz w:val="24"/>
-          <w:szCs w:val="24"/>
-          <w:lang w:val="ru-RU"/>
-        </w:rPr>
-      </w:pPr>
-      <w:r>
-        <w:rPr>
-          <w:rFonts w:ascii="Times New Roman" w:eastAsia="Times New Roman" w:hAnsi="Times New Roman" w:cs="Times New Roman"/>
-          <w:sz w:val="24"/>
-          <w:szCs w:val="24"/>
-        </w:rPr>
-        <w:t>Events</w:t>
-      </w:r>
-      <w:r>
-        <w:rPr>
-          <w:rFonts w:ascii="Times New Roman" w:eastAsia="Times New Roman" w:hAnsi="Times New Roman" w:cs="Times New Roman"/>
-          <w:sz w:val="24"/>
-          <w:szCs w:val="24"/>
-          <w:lang w:val="ru-RU"/>
-        </w:rPr>
-        <w:t xml:space="preserve"> - </w:t>
-      </w:r>
-    </w:p>
-    <w:p>
-      <w:pPr>
-        <w:spacing w:after="0" w:line="240" w:lineRule="auto"/>
-        <w:rPr>
-          <w:rFonts w:ascii="Times New Roman" w:eastAsia="Times New Roman" w:hAnsi="Times New Roman" w:cs="Times New Roman"/>
-          <w:sz w:val="24"/>
-          <w:szCs w:val="24"/>
-          <w:lang w:val="ru-RU"/>
-        </w:rPr>
-      </w:pPr>
-    </w:p>
-    <w:p>
-      <w:pPr>
-        <w:spacing w:after="0" w:line="240" w:lineRule="auto"/>
-        <w:rPr>
-          <w:rFonts w:ascii="Times New Roman" w:eastAsia="Times New Roman" w:hAnsi="Times New Roman" w:cs="Times New Roman"/>
-          <w:sz w:val="24"/>
-          <w:szCs w:val="24"/>
           <w:lang w:val="ru-RU"/>
         </w:rPr>
       </w:pPr>
@@ -915,7 +817,25 @@
           <w:color w:val="000000"/>
           <w:lang w:val="ru-RU"/>
         </w:rPr>
-        <w:t xml:space="preserve"> на новую функциональность (всего должно быть не меньше 130 тестов).</w:t>
+        <w:t xml:space="preserve"> на новую функциональность (всего должно быть не мен</w:t>
+      </w:r>
+      <w:r>
+        <w:rPr>
+          <w:rFonts w:ascii="Arial" w:eastAsia="Times New Roman" w:hAnsi="Arial" w:cs="Arial"/>
+          <w:color w:val="000000"/>
+          <w:lang w:val="ru-RU"/>
+        </w:rPr>
+        <w:t>ее</w:t>
+      </w:r>
+      <w:bookmarkStart w:id="0" w:name="_GoBack"/>
+      <w:bookmarkEnd w:id="0"/>
+      <w:r>
+        <w:rPr>
+          <w:rFonts w:ascii="Arial" w:eastAsia="Times New Roman" w:hAnsi="Arial" w:cs="Arial"/>
+          <w:color w:val="000000"/>
+          <w:lang w:val="ru-RU"/>
+        </w:rPr>
+        <w:t xml:space="preserve"> 130 тестов).</w:t>
       </w:r>
     </w:p>
     <w:p>
@@ -1180,8 +1100,6 @@
         </w:rPr>
         <w:t>не разлогинивает пользователя при верно введенной сессии</w:t>
       </w:r>
-      <w:bookmarkStart w:id="0" w:name="_GoBack"/>
-      <w:bookmarkEnd w:id="0"/>
     </w:p>
     <w:p>
       <w:pPr>

</xml_diff>

<commit_message>
Interaction/Event service is being implemented
</commit_message>
<xml_diff>
--- a/Docs/Sprint2.docx
+++ b/Docs/Sprint2.docx
@@ -323,9 +323,8 @@
       <w:pPr>
         <w:spacing w:after="0" w:line="240" w:lineRule="auto"/>
         <w:rPr>
-          <w:rFonts w:ascii="Times New Roman" w:eastAsia="Times New Roman" w:hAnsi="Times New Roman" w:cs="Times New Roman"/>
-          <w:sz w:val="24"/>
-          <w:szCs w:val="24"/>
+          <w:rFonts w:ascii="Arial" w:eastAsia="Times New Roman" w:hAnsi="Arial" w:cs="Arial"/>
+          <w:color w:val="000000"/>
           <w:lang w:val="ru-RU"/>
         </w:rPr>
       </w:pPr>
@@ -478,6 +477,58 @@
           <w:lang w:val="ru-RU"/>
         </w:rPr>
         <w:t>”.</w:t>
+      </w:r>
+      <w:r>
+        <w:rPr>
+          <w:rFonts w:ascii="Arial" w:eastAsia="Times New Roman" w:hAnsi="Arial" w:cs="Arial"/>
+          <w:color w:val="000000"/>
+          <w:lang w:val="ru-RU"/>
+        </w:rPr>
+        <w:t xml:space="preserve"> </w:t>
+      </w:r>
+    </w:p>
+    <w:p>
+      <w:pPr>
+        <w:spacing w:after="0" w:line="240" w:lineRule="auto"/>
+        <w:rPr>
+          <w:rFonts w:ascii="Times New Roman" w:eastAsia="Times New Roman" w:hAnsi="Times New Roman" w:cs="Times New Roman"/>
+          <w:sz w:val="24"/>
+          <w:szCs w:val="24"/>
+          <w:lang w:val="ru-RU"/>
+        </w:rPr>
+      </w:pPr>
+      <w:r>
+        <w:rPr>
+          <w:rFonts w:ascii="Arial" w:eastAsia="Times New Roman" w:hAnsi="Arial" w:cs="Arial"/>
+          <w:color w:val="000000"/>
+          <w:lang w:val="ru-RU"/>
+        </w:rPr>
+        <w:t xml:space="preserve">Внимание: Для каждого </w:t>
+      </w:r>
+      <w:proofErr w:type="spellStart"/>
+      <w:r>
+        <w:rPr>
+          <w:rFonts w:ascii="Arial" w:eastAsia="Times New Roman" w:hAnsi="Arial" w:cs="Arial"/>
+          <w:color w:val="000000"/>
+        </w:rPr>
+        <w:t>SessionId</w:t>
+      </w:r>
+      <w:proofErr w:type="spellEnd"/>
+      <w:r>
+        <w:rPr>
+          <w:rFonts w:ascii="Arial" w:eastAsia="Times New Roman" w:hAnsi="Arial" w:cs="Arial"/>
+          <w:color w:val="000000"/>
+          <w:lang w:val="ru-RU"/>
+        </w:rPr>
+        <w:t xml:space="preserve"> </w:t>
+      </w:r>
+      <w:r>
+        <w:rPr>
+          <w:rFonts w:ascii="Arial" w:eastAsia="Times New Roman" w:hAnsi="Arial" w:cs="Arial"/>
+          <w:color w:val="000000"/>
+          <w:lang w:val="ru-RU"/>
+        </w:rPr>
+        <w:t>используется раздельный набор данных!</w:t>
       </w:r>
     </w:p>
     <w:p>
@@ -529,6 +580,7 @@
           <w:rFonts w:ascii="Times New Roman" w:eastAsia="Times New Roman" w:hAnsi="Times New Roman" w:cs="Times New Roman"/>
           <w:sz w:val="24"/>
           <w:szCs w:val="24"/>
+          <w:lang w:val="ru-RU"/>
         </w:rPr>
       </w:pPr>
       <w:r>
@@ -544,130 +596,227 @@
           <w:rFonts w:ascii="Times New Roman" w:eastAsia="Times New Roman" w:hAnsi="Times New Roman" w:cs="Times New Roman"/>
           <w:sz w:val="24"/>
           <w:szCs w:val="24"/>
+          <w:lang w:val="ru-RU"/>
         </w:rPr>
         <w:t xml:space="preserve"> – </w:t>
       </w:r>
-      <w:hyperlink r:id="rId5" w:history="1">
-        <w:r>
-          <w:rPr>
-            <w:rStyle w:val="Hyperlink"/>
-            <w:rFonts w:ascii="Times New Roman" w:eastAsia="Times New Roman" w:hAnsi="Times New Roman" w:cs="Times New Roman"/>
-            <w:sz w:val="24"/>
-            <w:szCs w:val="24"/>
-            <w:highlight w:val="yellow"/>
-          </w:rPr>
-          <w:t>http</w:t>
-        </w:r>
-        <w:r>
-          <w:rPr>
-            <w:rStyle w:val="Hyperlink"/>
-            <w:rFonts w:ascii="Times New Roman" w:eastAsia="Times New Roman" w:hAnsi="Times New Roman" w:cs="Times New Roman"/>
-            <w:sz w:val="24"/>
-            <w:szCs w:val="24"/>
-            <w:highlight w:val="yellow"/>
-          </w:rPr>
-          <w:t>://</w:t>
-        </w:r>
-        <w:r>
-          <w:rPr>
-            <w:rStyle w:val="Hyperlink"/>
-            <w:rFonts w:ascii="Times New Roman" w:eastAsia="Times New Roman" w:hAnsi="Times New Roman" w:cs="Times New Roman"/>
-            <w:sz w:val="24"/>
-            <w:szCs w:val="24"/>
-            <w:highlight w:val="yellow"/>
-          </w:rPr>
-          <w:t>soap</w:t>
-        </w:r>
-        <w:r>
-          <w:rPr>
-            <w:rStyle w:val="Hyperlink"/>
-            <w:rFonts w:ascii="Times New Roman" w:eastAsia="Times New Roman" w:hAnsi="Times New Roman" w:cs="Times New Roman"/>
-            <w:sz w:val="24"/>
-            <w:szCs w:val="24"/>
-            <w:highlight w:val="yellow"/>
-          </w:rPr>
-          <w:t>-</w:t>
-        </w:r>
-        <w:r>
-          <w:rPr>
-            <w:rStyle w:val="Hyperlink"/>
-            <w:rFonts w:ascii="Times New Roman" w:eastAsia="Times New Roman" w:hAnsi="Times New Roman" w:cs="Times New Roman"/>
-            <w:sz w:val="24"/>
-            <w:szCs w:val="24"/>
-            <w:highlight w:val="yellow"/>
-          </w:rPr>
-          <w:t>att</w:t>
-        </w:r>
-        <w:r>
-          <w:rPr>
-            <w:rStyle w:val="Hyperlink"/>
-            <w:rFonts w:ascii="Times New Roman" w:eastAsia="Times New Roman" w:hAnsi="Times New Roman" w:cs="Times New Roman"/>
-            <w:sz w:val="24"/>
-            <w:szCs w:val="24"/>
-            <w:highlight w:val="yellow"/>
-          </w:rPr>
-          <w:t>.</w:t>
-        </w:r>
-        <w:r>
-          <w:rPr>
-            <w:rStyle w:val="Hyperlink"/>
-            <w:rFonts w:ascii="Times New Roman" w:eastAsia="Times New Roman" w:hAnsi="Times New Roman" w:cs="Times New Roman"/>
-            <w:sz w:val="24"/>
-            <w:szCs w:val="24"/>
-            <w:highlight w:val="yellow"/>
-          </w:rPr>
-          <w:t>deejayentertainment</w:t>
-        </w:r>
-        <w:r>
-          <w:rPr>
-            <w:rStyle w:val="Hyperlink"/>
-            <w:rFonts w:ascii="Times New Roman" w:eastAsia="Times New Roman" w:hAnsi="Times New Roman" w:cs="Times New Roman"/>
-            <w:sz w:val="24"/>
-            <w:szCs w:val="24"/>
-            <w:highlight w:val="yellow"/>
-          </w:rPr>
-          <w:t>.</w:t>
-        </w:r>
-        <w:r>
-          <w:rPr>
-            <w:rStyle w:val="Hyperlink"/>
-            <w:rFonts w:ascii="Times New Roman" w:eastAsia="Times New Roman" w:hAnsi="Times New Roman" w:cs="Times New Roman"/>
-            <w:sz w:val="24"/>
-            <w:szCs w:val="24"/>
-            <w:highlight w:val="yellow"/>
-          </w:rPr>
-          <w:t>ru</w:t>
-        </w:r>
-        <w:r>
-          <w:rPr>
-            <w:rStyle w:val="Hyperlink"/>
-            <w:rFonts w:ascii="Times New Roman" w:eastAsia="Times New Roman" w:hAnsi="Times New Roman" w:cs="Times New Roman"/>
-            <w:sz w:val="24"/>
-            <w:szCs w:val="24"/>
-            <w:highlight w:val="yellow"/>
-          </w:rPr>
-          <w:t>/</w:t>
-        </w:r>
-        <w:r>
-          <w:rPr>
-            <w:rStyle w:val="Hyperlink"/>
-            <w:rFonts w:ascii="Times New Roman" w:eastAsia="Times New Roman" w:hAnsi="Times New Roman" w:cs="Times New Roman"/>
-            <w:sz w:val="24"/>
-            <w:szCs w:val="24"/>
-            <w:highlight w:val="yellow"/>
-          </w:rPr>
-          <w:t>AccountsV</w:t>
-        </w:r>
-        <w:r>
-          <w:rPr>
-            <w:rStyle w:val="Hyperlink"/>
-            <w:rFonts w:ascii="Times New Roman" w:eastAsia="Times New Roman" w:hAnsi="Times New Roman" w:cs="Times New Roman"/>
-            <w:sz w:val="24"/>
-            <w:szCs w:val="24"/>
-          </w:rPr>
-          <w:t>2</w:t>
-        </w:r>
-      </w:hyperlink>
+      <w:r>
+        <w:fldChar w:fldCharType="begin"/>
+      </w:r>
+      <w:r>
+        <w:rPr>
+          <w:lang w:val="ru-RU"/>
+        </w:rPr>
+        <w:instrText xml:space="preserve"> </w:instrText>
+      </w:r>
+      <w:r>
+        <w:instrText>HYPERLINK</w:instrText>
+      </w:r>
+      <w:r>
+        <w:rPr>
+          <w:lang w:val="ru-RU"/>
+        </w:rPr>
+        <w:instrText xml:space="preserve"> "</w:instrText>
+      </w:r>
+      <w:r>
+        <w:instrText>http</w:instrText>
+      </w:r>
+      <w:r>
+        <w:rPr>
+          <w:lang w:val="ru-RU"/>
+        </w:rPr>
+        <w:instrText>://</w:instrText>
+      </w:r>
+      <w:r>
+        <w:instrText>soap</w:instrText>
+      </w:r>
+      <w:r>
+        <w:rPr>
+          <w:lang w:val="ru-RU"/>
+        </w:rPr>
+        <w:instrText>-</w:instrText>
+      </w:r>
+      <w:r>
+        <w:instrText>att</w:instrText>
+      </w:r>
+      <w:r>
+        <w:rPr>
+          <w:lang w:val="ru-RU"/>
+        </w:rPr>
+        <w:instrText>.</w:instrText>
+      </w:r>
+      <w:r>
+        <w:instrText>deejayentertainment</w:instrText>
+      </w:r>
+      <w:r>
+        <w:rPr>
+          <w:lang w:val="ru-RU"/>
+        </w:rPr>
+        <w:instrText>.</w:instrText>
+      </w:r>
+      <w:r>
+        <w:instrText>ru</w:instrText>
+      </w:r>
+      <w:r>
+        <w:rPr>
+          <w:lang w:val="ru-RU"/>
+        </w:rPr>
+        <w:instrText>/</w:instrText>
+      </w:r>
+      <w:r>
+        <w:instrText>AccountsV</w:instrText>
+      </w:r>
+      <w:r>
+        <w:rPr>
+          <w:lang w:val="ru-RU"/>
+        </w:rPr>
+        <w:instrText xml:space="preserve">2" </w:instrText>
+      </w:r>
+      <w:r>
+        <w:fldChar w:fldCharType="separate"/>
+      </w:r>
+      <w:r>
+        <w:rPr>
+          <w:rStyle w:val="Hyperlink"/>
+          <w:rFonts w:ascii="Times New Roman" w:eastAsia="Times New Roman" w:hAnsi="Times New Roman" w:cs="Times New Roman"/>
+          <w:sz w:val="24"/>
+          <w:szCs w:val="24"/>
+          <w:highlight w:val="yellow"/>
+        </w:rPr>
+        <w:t>http</w:t>
+      </w:r>
+      <w:r>
+        <w:rPr>
+          <w:rStyle w:val="Hyperlink"/>
+          <w:rFonts w:ascii="Times New Roman" w:eastAsia="Times New Roman" w:hAnsi="Times New Roman" w:cs="Times New Roman"/>
+          <w:sz w:val="24"/>
+          <w:szCs w:val="24"/>
+          <w:highlight w:val="yellow"/>
+          <w:lang w:val="ru-RU"/>
+        </w:rPr>
+        <w:t>://</w:t>
+      </w:r>
+      <w:r>
+        <w:rPr>
+          <w:rStyle w:val="Hyperlink"/>
+          <w:rFonts w:ascii="Times New Roman" w:eastAsia="Times New Roman" w:hAnsi="Times New Roman" w:cs="Times New Roman"/>
+          <w:sz w:val="24"/>
+          <w:szCs w:val="24"/>
+          <w:highlight w:val="yellow"/>
+        </w:rPr>
+        <w:t>soap</w:t>
+      </w:r>
+      <w:r>
+        <w:rPr>
+          <w:rStyle w:val="Hyperlink"/>
+          <w:rFonts w:ascii="Times New Roman" w:eastAsia="Times New Roman" w:hAnsi="Times New Roman" w:cs="Times New Roman"/>
+          <w:sz w:val="24"/>
+          <w:szCs w:val="24"/>
+          <w:highlight w:val="yellow"/>
+          <w:lang w:val="ru-RU"/>
+        </w:rPr>
+        <w:t>-</w:t>
+      </w:r>
+      <w:proofErr w:type="spellStart"/>
+      <w:r>
+        <w:rPr>
+          <w:rStyle w:val="Hyperlink"/>
+          <w:rFonts w:ascii="Times New Roman" w:eastAsia="Times New Roman" w:hAnsi="Times New Roman" w:cs="Times New Roman"/>
+          <w:sz w:val="24"/>
+          <w:szCs w:val="24"/>
+          <w:highlight w:val="yellow"/>
+        </w:rPr>
+        <w:t>att</w:t>
+      </w:r>
+      <w:proofErr w:type="spellEnd"/>
+      <w:r>
+        <w:rPr>
+          <w:rStyle w:val="Hyperlink"/>
+          <w:rFonts w:ascii="Times New Roman" w:eastAsia="Times New Roman" w:hAnsi="Times New Roman" w:cs="Times New Roman"/>
+          <w:sz w:val="24"/>
+          <w:szCs w:val="24"/>
+          <w:highlight w:val="yellow"/>
+          <w:lang w:val="ru-RU"/>
+        </w:rPr>
+        <w:t>.</w:t>
+      </w:r>
+      <w:proofErr w:type="spellStart"/>
+      <w:r>
+        <w:rPr>
+          <w:rStyle w:val="Hyperlink"/>
+          <w:rFonts w:ascii="Times New Roman" w:eastAsia="Times New Roman" w:hAnsi="Times New Roman" w:cs="Times New Roman"/>
+          <w:sz w:val="24"/>
+          <w:szCs w:val="24"/>
+          <w:highlight w:val="yellow"/>
+        </w:rPr>
+        <w:t>deejayentertainment</w:t>
+      </w:r>
+      <w:proofErr w:type="spellEnd"/>
+      <w:r>
+        <w:rPr>
+          <w:rStyle w:val="Hyperlink"/>
+          <w:rFonts w:ascii="Times New Roman" w:eastAsia="Times New Roman" w:hAnsi="Times New Roman" w:cs="Times New Roman"/>
+          <w:sz w:val="24"/>
+          <w:szCs w:val="24"/>
+          <w:highlight w:val="yellow"/>
+          <w:lang w:val="ru-RU"/>
+        </w:rPr>
+        <w:t>.</w:t>
+      </w:r>
+      <w:proofErr w:type="spellStart"/>
+      <w:r>
+        <w:rPr>
+          <w:rStyle w:val="Hyperlink"/>
+          <w:rFonts w:ascii="Times New Roman" w:eastAsia="Times New Roman" w:hAnsi="Times New Roman" w:cs="Times New Roman"/>
+          <w:sz w:val="24"/>
+          <w:szCs w:val="24"/>
+          <w:highlight w:val="yellow"/>
+        </w:rPr>
+        <w:t>ru</w:t>
+      </w:r>
+      <w:proofErr w:type="spellEnd"/>
+      <w:r>
+        <w:rPr>
+          <w:rStyle w:val="Hyperlink"/>
+          <w:rFonts w:ascii="Times New Roman" w:eastAsia="Times New Roman" w:hAnsi="Times New Roman" w:cs="Times New Roman"/>
+          <w:sz w:val="24"/>
+          <w:szCs w:val="24"/>
+          <w:highlight w:val="yellow"/>
+          <w:lang w:val="ru-RU"/>
+        </w:rPr>
+        <w:t>/</w:t>
+      </w:r>
+      <w:proofErr w:type="spellStart"/>
+      <w:r>
+        <w:rPr>
+          <w:rStyle w:val="Hyperlink"/>
+          <w:rFonts w:ascii="Times New Roman" w:eastAsia="Times New Roman" w:hAnsi="Times New Roman" w:cs="Times New Roman"/>
+          <w:sz w:val="24"/>
+          <w:szCs w:val="24"/>
+          <w:highlight w:val="yellow"/>
+        </w:rPr>
+        <w:t>AccountsV</w:t>
+      </w:r>
+      <w:proofErr w:type="spellEnd"/>
+      <w:r>
+        <w:rPr>
+          <w:rStyle w:val="Hyperlink"/>
+          <w:rFonts w:ascii="Times New Roman" w:eastAsia="Times New Roman" w:hAnsi="Times New Roman" w:cs="Times New Roman"/>
+          <w:sz w:val="24"/>
+          <w:szCs w:val="24"/>
+          <w:lang w:val="ru-RU"/>
+        </w:rPr>
+        <w:t>2</w:t>
+      </w:r>
+      <w:r>
+        <w:rPr>
+          <w:rStyle w:val="Hyperlink"/>
+          <w:rFonts w:ascii="Times New Roman" w:eastAsia="Times New Roman" w:hAnsi="Times New Roman" w:cs="Times New Roman"/>
+          <w:sz w:val="24"/>
+          <w:szCs w:val="24"/>
+        </w:rPr>
+        <w:fldChar w:fldCharType="end"/>
+      </w:r>
     </w:p>
     <w:p>
       <w:pPr>
@@ -676,7 +825,6 @@
           <w:rFonts w:ascii="Times New Roman" w:eastAsia="Times New Roman" w:hAnsi="Times New Roman" w:cs="Times New Roman"/>
           <w:sz w:val="24"/>
           <w:szCs w:val="24"/>
-          <w:lang w:val="ru-RU"/>
         </w:rPr>
       </w:pPr>
       <w:r>
@@ -692,7 +840,6 @@
           <w:rFonts w:ascii="Times New Roman" w:eastAsia="Times New Roman" w:hAnsi="Times New Roman" w:cs="Times New Roman"/>
           <w:sz w:val="24"/>
           <w:szCs w:val="24"/>
-          <w:lang w:val="ru-RU"/>
         </w:rPr>
         <w:t xml:space="preserve"> –</w:t>
       </w:r>
@@ -701,10 +848,34 @@
           <w:rFonts w:ascii="Times New Roman" w:eastAsia="Times New Roman" w:hAnsi="Times New Roman" w:cs="Times New Roman"/>
           <w:sz w:val="24"/>
           <w:szCs w:val="24"/>
-          <w:lang w:val="ru-RU"/>
         </w:rPr>
         <w:t xml:space="preserve"> </w:t>
       </w:r>
+      <w:r>
+        <w:rPr>
+          <w:rFonts w:ascii="Times New Roman" w:eastAsia="Times New Roman" w:hAnsi="Times New Roman" w:cs="Times New Roman"/>
+          <w:sz w:val="24"/>
+          <w:szCs w:val="24"/>
+          <w:highlight w:val="yellow"/>
+        </w:rPr>
+        <w:t>http://rest-att.deejayentertainment.ru/</w:t>
+      </w:r>
+      <w:r>
+        <w:rPr>
+          <w:rFonts w:ascii="Times New Roman" w:eastAsia="Times New Roman" w:hAnsi="Times New Roman" w:cs="Times New Roman"/>
+          <w:sz w:val="24"/>
+          <w:szCs w:val="24"/>
+        </w:rPr>
+        <w:t>v2/</w:t>
+      </w:r>
+      <w:r>
+        <w:rPr>
+          <w:rFonts w:ascii="Times New Roman" w:eastAsia="Times New Roman" w:hAnsi="Times New Roman" w:cs="Times New Roman"/>
+          <w:sz w:val="24"/>
+          <w:szCs w:val="24"/>
+        </w:rPr>
+        <w:t>Interaction</w:t>
+      </w:r>
     </w:p>
     <w:p>
       <w:pPr>
@@ -713,7 +884,6 @@
           <w:rFonts w:ascii="Times New Roman" w:eastAsia="Times New Roman" w:hAnsi="Times New Roman" w:cs="Times New Roman"/>
           <w:sz w:val="24"/>
           <w:szCs w:val="24"/>
-          <w:lang w:val="ru-RU"/>
         </w:rPr>
       </w:pPr>
       <w:r>
@@ -729,10 +899,28 @@
           <w:rFonts w:ascii="Times New Roman" w:eastAsia="Times New Roman" w:hAnsi="Times New Roman" w:cs="Times New Roman"/>
           <w:sz w:val="24"/>
           <w:szCs w:val="24"/>
-          <w:lang w:val="ru-RU"/>
         </w:rPr>
         <w:t xml:space="preserve"> - </w:t>
       </w:r>
+      <w:r>
+        <w:rPr>
+          <w:rFonts w:ascii="Times New Roman" w:eastAsia="Times New Roman" w:hAnsi="Times New Roman" w:cs="Times New Roman"/>
+          <w:sz w:val="24"/>
+          <w:szCs w:val="24"/>
+          <w:highlight w:val="yellow"/>
+        </w:rPr>
+        <w:t>http://rest-att.deejayentertainment.ru/</w:t>
+      </w:r>
+      <w:r>
+        <w:rPr>
+          <w:rFonts w:ascii="Times New Roman" w:eastAsia="Times New Roman" w:hAnsi="Times New Roman" w:cs="Times New Roman"/>
+          <w:sz w:val="24"/>
+          <w:szCs w:val="24"/>
+        </w:rPr>
+        <w:t>v2/Event</w:t>
+      </w:r>
+      <w:bookmarkStart w:id="0" w:name="_GoBack"/>
+      <w:bookmarkEnd w:id="0"/>
     </w:p>
     <w:p>
       <w:pPr>
@@ -741,7 +929,6 @@
           <w:rFonts w:ascii="Times New Roman" w:eastAsia="Times New Roman" w:hAnsi="Times New Roman" w:cs="Times New Roman"/>
           <w:sz w:val="24"/>
           <w:szCs w:val="24"/>
-          <w:lang w:val="ru-RU"/>
         </w:rPr>
       </w:pPr>
     </w:p>
@@ -827,8 +1014,6 @@
         </w:rPr>
         <w:t>ее</w:t>
       </w:r>
-      <w:bookmarkStart w:id="0" w:name="_GoBack"/>
-      <w:bookmarkEnd w:id="0"/>
       <w:r>
         <w:rPr>
           <w:rFonts w:ascii="Arial" w:eastAsia="Times New Roman" w:hAnsi="Arial" w:cs="Arial"/>
@@ -2347,7 +2532,6 @@
   <w:style w:type="character" w:default="1" w:styleId="DefaultParagraphFont">
     <w:name w:val="Default Paragraph Font"/>
     <w:uiPriority w:val="1"/>
-    <w:semiHidden/>
     <w:unhideWhenUsed/>
   </w:style>
   <w:style w:type="table" w:default="1" w:styleId="TableNormal">

</xml_diff>

<commit_message>
Event/Interaction services are implemented
</commit_message>
<xml_diff>
--- a/Docs/Sprint2.docx
+++ b/Docs/Sprint2.docx
@@ -250,15 +250,91 @@
           <w:color w:val="000000"/>
           <w:lang w:val="ru-RU"/>
         </w:rPr>
+        <w:t xml:space="preserve"> (</w:t>
+      </w:r>
+      <w:r>
+        <w:rPr>
+          <w:rFonts w:ascii="Arial" w:eastAsia="Times New Roman" w:hAnsi="Arial" w:cs="Arial"/>
+          <w:color w:val="000000"/>
+        </w:rPr>
+        <w:t>Get</w:t>
+      </w:r>
+      <w:r>
+        <w:rPr>
+          <w:rFonts w:ascii="Arial" w:eastAsia="Times New Roman" w:hAnsi="Arial" w:cs="Arial"/>
+          <w:color w:val="000000"/>
+          <w:lang w:val="ru-RU"/>
+        </w:rPr>
+        <w:t xml:space="preserve">, </w:t>
+      </w:r>
+      <w:r>
+        <w:rPr>
+          <w:rFonts w:ascii="Arial" w:eastAsia="Times New Roman" w:hAnsi="Arial" w:cs="Arial"/>
+          <w:color w:val="000000"/>
+        </w:rPr>
+        <w:t>Create</w:t>
+      </w:r>
+      <w:r>
+        <w:rPr>
+          <w:rFonts w:ascii="Arial" w:eastAsia="Times New Roman" w:hAnsi="Arial" w:cs="Arial"/>
+          <w:color w:val="000000"/>
+          <w:lang w:val="ru-RU"/>
+        </w:rPr>
+        <w:t xml:space="preserve">, </w:t>
+      </w:r>
+      <w:r>
+        <w:rPr>
+          <w:rFonts w:ascii="Arial" w:eastAsia="Times New Roman" w:hAnsi="Arial" w:cs="Arial"/>
+          <w:color w:val="000000"/>
+        </w:rPr>
+        <w:t>Update</w:t>
+      </w:r>
+      <w:r>
+        <w:rPr>
+          <w:rFonts w:ascii="Arial" w:eastAsia="Times New Roman" w:hAnsi="Arial" w:cs="Arial"/>
+          <w:color w:val="000000"/>
+          <w:lang w:val="ru-RU"/>
+        </w:rPr>
+        <w:t xml:space="preserve">, </w:t>
+      </w:r>
+      <w:r>
+        <w:rPr>
+          <w:rFonts w:ascii="Arial" w:eastAsia="Times New Roman" w:hAnsi="Arial" w:cs="Arial"/>
+          <w:color w:val="000000"/>
+        </w:rPr>
+        <w:t>Delete</w:t>
+      </w:r>
+      <w:r>
+        <w:rPr>
+          <w:rFonts w:ascii="Arial" w:eastAsia="Times New Roman" w:hAnsi="Arial" w:cs="Arial"/>
+          <w:color w:val="000000"/>
+          <w:lang w:val="ru-RU"/>
+        </w:rPr>
+        <w:t>)</w:t>
+      </w:r>
+      <w:r>
+        <w:rPr>
+          <w:rFonts w:ascii="Arial" w:eastAsia="Times New Roman" w:hAnsi="Arial" w:cs="Arial"/>
+          <w:color w:val="000000"/>
+          <w:lang w:val="ru-RU"/>
+        </w:rPr>
         <w:t xml:space="preserve">. </w:t>
       </w:r>
       <w:r>
         <w:rPr>
-          <w:rFonts w:ascii="Arial" w:hAnsi="Arial" w:cs="Arial"/>
-          <w:color w:val="000000"/>
-          <w:lang w:val="ru-RU"/>
-        </w:rPr>
-        <w:t xml:space="preserve">Метод </w:t>
+          <w:rFonts w:ascii="Arial" w:eastAsia="Times New Roman" w:hAnsi="Arial" w:cs="Arial"/>
+          <w:color w:val="000000"/>
+          <w:lang w:val="ru-RU"/>
+        </w:rPr>
+        <w:t>Если использовать м</w:t>
+      </w:r>
+      <w:r>
+        <w:rPr>
+          <w:rFonts w:ascii="Arial" w:hAnsi="Arial" w:cs="Arial"/>
+          <w:color w:val="000000"/>
+          <w:lang w:val="ru-RU"/>
+        </w:rPr>
+        <w:t xml:space="preserve">етод </w:t>
       </w:r>
       <w:r>
         <w:rPr>
@@ -273,7 +349,7 @@
           <w:color w:val="000000"/>
           <w:lang w:val="ru-RU"/>
         </w:rPr>
-        <w:t xml:space="preserve"> можно использовать как с </w:t>
+        <w:t xml:space="preserve"> с </w:t>
       </w:r>
       <w:r>
         <w:rPr>
@@ -288,35 +364,40 @@
           <w:color w:val="000000"/>
           <w:lang w:val="ru-RU"/>
         </w:rPr>
-        <w:t>, так и с фильтром.</w:t>
-      </w:r>
-    </w:p>
-    <w:p>
-      <w:pPr>
-        <w:spacing w:after="0" w:line="240" w:lineRule="auto"/>
-        <w:rPr>
-          <w:rFonts w:ascii="Arial" w:eastAsia="Times New Roman" w:hAnsi="Arial" w:cs="Arial"/>
-          <w:color w:val="000000"/>
-          <w:lang w:val="ru-RU"/>
-        </w:rPr>
-      </w:pPr>
-    </w:p>
-    <w:p>
-      <w:pPr>
-        <w:spacing w:after="0" w:line="240" w:lineRule="auto"/>
-        <w:rPr>
-          <w:rFonts w:ascii="Arial" w:eastAsia="Times New Roman" w:hAnsi="Arial" w:cs="Arial"/>
-          <w:color w:val="000000"/>
-          <w:lang w:val="ru-RU"/>
-        </w:rPr>
-      </w:pPr>
-      <w:r>
-        <w:rPr>
-          <w:rFonts w:ascii="Arial" w:eastAsia="Times New Roman" w:hAnsi="Arial" w:cs="Arial"/>
-          <w:color w:val="000000"/>
-          <w:lang w:val="ru-RU"/>
-        </w:rPr>
-        <w:tab/>
+        <w:t xml:space="preserve">, </w:t>
+      </w:r>
+      <w:r>
+        <w:rPr>
+          <w:rFonts w:ascii="Arial" w:hAnsi="Arial" w:cs="Arial"/>
+          <w:color w:val="000000"/>
+          <w:lang w:val="ru-RU"/>
+        </w:rPr>
+        <w:t>то он вернет 1 запись. Если без – все</w:t>
+      </w:r>
+      <w:r>
+        <w:rPr>
+          <w:rFonts w:ascii="Arial" w:hAnsi="Arial" w:cs="Arial"/>
+          <w:color w:val="000000"/>
+        </w:rPr>
+        <w:t xml:space="preserve"> </w:t>
+      </w:r>
+      <w:r>
+        <w:rPr>
+          <w:rFonts w:ascii="Arial" w:hAnsi="Arial" w:cs="Arial"/>
+          <w:color w:val="000000"/>
+          <w:lang w:val="ru-RU"/>
+        </w:rPr>
+        <w:t>записи</w:t>
+      </w:r>
+      <w:bookmarkStart w:id="0" w:name="_GoBack"/>
+      <w:bookmarkEnd w:id="0"/>
+      <w:r>
+        <w:rPr>
+          <w:rFonts w:ascii="Arial" w:hAnsi="Arial" w:cs="Arial"/>
+          <w:color w:val="000000"/>
+          <w:lang w:val="ru-RU"/>
+        </w:rPr>
+        <w:t>.</w:t>
       </w:r>
     </w:p>
     <w:p>
@@ -580,7 +661,6 @@
           <w:rFonts w:ascii="Times New Roman" w:eastAsia="Times New Roman" w:hAnsi="Times New Roman" w:cs="Times New Roman"/>
           <w:sz w:val="24"/>
           <w:szCs w:val="24"/>
-          <w:lang w:val="ru-RU"/>
         </w:rPr>
       </w:pPr>
       <w:r>
@@ -596,349 +676,250 @@
           <w:rFonts w:ascii="Times New Roman" w:eastAsia="Times New Roman" w:hAnsi="Times New Roman" w:cs="Times New Roman"/>
           <w:sz w:val="24"/>
           <w:szCs w:val="24"/>
-          <w:lang w:val="ru-RU"/>
         </w:rPr>
         <w:t xml:space="preserve"> – </w:t>
       </w:r>
-      <w:r>
-        <w:fldChar w:fldCharType="begin"/>
-      </w:r>
-      <w:r>
-        <w:rPr>
-          <w:lang w:val="ru-RU"/>
-        </w:rPr>
-        <w:instrText xml:space="preserve"> </w:instrText>
-      </w:r>
-      <w:r>
-        <w:instrText>HYPERLINK</w:instrText>
-      </w:r>
-      <w:r>
-        <w:rPr>
-          <w:lang w:val="ru-RU"/>
-        </w:rPr>
-        <w:instrText xml:space="preserve"> "</w:instrText>
-      </w:r>
-      <w:r>
-        <w:instrText>http</w:instrText>
-      </w:r>
-      <w:r>
-        <w:rPr>
-          <w:lang w:val="ru-RU"/>
-        </w:rPr>
-        <w:instrText>://</w:instrText>
-      </w:r>
-      <w:r>
-        <w:instrText>soap</w:instrText>
-      </w:r>
-      <w:r>
-        <w:rPr>
-          <w:lang w:val="ru-RU"/>
-        </w:rPr>
-        <w:instrText>-</w:instrText>
-      </w:r>
-      <w:r>
-        <w:instrText>att</w:instrText>
-      </w:r>
-      <w:r>
-        <w:rPr>
-          <w:lang w:val="ru-RU"/>
-        </w:rPr>
-        <w:instrText>.</w:instrText>
-      </w:r>
-      <w:r>
-        <w:instrText>deejayentertainment</w:instrText>
-      </w:r>
-      <w:r>
-        <w:rPr>
-          <w:lang w:val="ru-RU"/>
-        </w:rPr>
-        <w:instrText>.</w:instrText>
-      </w:r>
-      <w:r>
-        <w:instrText>ru</w:instrText>
-      </w:r>
-      <w:r>
-        <w:rPr>
-          <w:lang w:val="ru-RU"/>
-        </w:rPr>
-        <w:instrText>/</w:instrText>
-      </w:r>
-      <w:r>
-        <w:instrText>AccountsV</w:instrText>
-      </w:r>
-      <w:r>
-        <w:rPr>
-          <w:lang w:val="ru-RU"/>
-        </w:rPr>
-        <w:instrText xml:space="preserve">2" </w:instrText>
-      </w:r>
-      <w:r>
-        <w:fldChar w:fldCharType="separate"/>
-      </w:r>
-      <w:r>
-        <w:rPr>
-          <w:rStyle w:val="Hyperlink"/>
+      <w:hyperlink r:id="rId5" w:history="1">
+        <w:r>
+          <w:rPr>
+            <w:rStyle w:val="Hyperlink"/>
+            <w:rFonts w:ascii="Times New Roman" w:eastAsia="Times New Roman" w:hAnsi="Times New Roman" w:cs="Times New Roman"/>
+            <w:sz w:val="24"/>
+            <w:szCs w:val="24"/>
+            <w:highlight w:val="yellow"/>
+          </w:rPr>
+          <w:t>http</w:t>
+        </w:r>
+        <w:r>
+          <w:rPr>
+            <w:rStyle w:val="Hyperlink"/>
+            <w:rFonts w:ascii="Times New Roman" w:eastAsia="Times New Roman" w:hAnsi="Times New Roman" w:cs="Times New Roman"/>
+            <w:sz w:val="24"/>
+            <w:szCs w:val="24"/>
+            <w:highlight w:val="yellow"/>
+          </w:rPr>
+          <w:t>://</w:t>
+        </w:r>
+        <w:r>
+          <w:rPr>
+            <w:rStyle w:val="Hyperlink"/>
+            <w:rFonts w:ascii="Times New Roman" w:eastAsia="Times New Roman" w:hAnsi="Times New Roman" w:cs="Times New Roman"/>
+            <w:sz w:val="24"/>
+            <w:szCs w:val="24"/>
+            <w:highlight w:val="yellow"/>
+          </w:rPr>
+          <w:t>soap</w:t>
+        </w:r>
+        <w:r>
+          <w:rPr>
+            <w:rStyle w:val="Hyperlink"/>
+            <w:rFonts w:ascii="Times New Roman" w:eastAsia="Times New Roman" w:hAnsi="Times New Roman" w:cs="Times New Roman"/>
+            <w:sz w:val="24"/>
+            <w:szCs w:val="24"/>
+            <w:highlight w:val="yellow"/>
+          </w:rPr>
+          <w:t>-</w:t>
+        </w:r>
+        <w:r>
+          <w:rPr>
+            <w:rStyle w:val="Hyperlink"/>
+            <w:rFonts w:ascii="Times New Roman" w:eastAsia="Times New Roman" w:hAnsi="Times New Roman" w:cs="Times New Roman"/>
+            <w:sz w:val="24"/>
+            <w:szCs w:val="24"/>
+            <w:highlight w:val="yellow"/>
+          </w:rPr>
+          <w:t>att</w:t>
+        </w:r>
+        <w:r>
+          <w:rPr>
+            <w:rStyle w:val="Hyperlink"/>
+            <w:rFonts w:ascii="Times New Roman" w:eastAsia="Times New Roman" w:hAnsi="Times New Roman" w:cs="Times New Roman"/>
+            <w:sz w:val="24"/>
+            <w:szCs w:val="24"/>
+            <w:highlight w:val="yellow"/>
+          </w:rPr>
+          <w:t>.</w:t>
+        </w:r>
+        <w:r>
+          <w:rPr>
+            <w:rStyle w:val="Hyperlink"/>
+            <w:rFonts w:ascii="Times New Roman" w:eastAsia="Times New Roman" w:hAnsi="Times New Roman" w:cs="Times New Roman"/>
+            <w:sz w:val="24"/>
+            <w:szCs w:val="24"/>
+            <w:highlight w:val="yellow"/>
+          </w:rPr>
+          <w:t>deejayentertainment</w:t>
+        </w:r>
+        <w:r>
+          <w:rPr>
+            <w:rStyle w:val="Hyperlink"/>
+            <w:rFonts w:ascii="Times New Roman" w:eastAsia="Times New Roman" w:hAnsi="Times New Roman" w:cs="Times New Roman"/>
+            <w:sz w:val="24"/>
+            <w:szCs w:val="24"/>
+            <w:highlight w:val="yellow"/>
+          </w:rPr>
+          <w:t>.</w:t>
+        </w:r>
+        <w:r>
+          <w:rPr>
+            <w:rStyle w:val="Hyperlink"/>
+            <w:rFonts w:ascii="Times New Roman" w:eastAsia="Times New Roman" w:hAnsi="Times New Roman" w:cs="Times New Roman"/>
+            <w:sz w:val="24"/>
+            <w:szCs w:val="24"/>
+            <w:highlight w:val="yellow"/>
+          </w:rPr>
+          <w:t>ru</w:t>
+        </w:r>
+        <w:r>
+          <w:rPr>
+            <w:rStyle w:val="Hyperlink"/>
+            <w:rFonts w:ascii="Times New Roman" w:eastAsia="Times New Roman" w:hAnsi="Times New Roman" w:cs="Times New Roman"/>
+            <w:sz w:val="24"/>
+            <w:szCs w:val="24"/>
+            <w:highlight w:val="yellow"/>
+          </w:rPr>
+          <w:t>/</w:t>
+        </w:r>
+        <w:r>
+          <w:rPr>
+            <w:rStyle w:val="Hyperlink"/>
+            <w:rFonts w:ascii="Times New Roman" w:eastAsia="Times New Roman" w:hAnsi="Times New Roman" w:cs="Times New Roman"/>
+            <w:sz w:val="24"/>
+            <w:szCs w:val="24"/>
+            <w:highlight w:val="yellow"/>
+          </w:rPr>
+          <w:t>AccountsV</w:t>
+        </w:r>
+        <w:r>
+          <w:rPr>
+            <w:rStyle w:val="Hyperlink"/>
+            <w:rFonts w:ascii="Times New Roman" w:eastAsia="Times New Roman" w:hAnsi="Times New Roman" w:cs="Times New Roman"/>
+            <w:sz w:val="24"/>
+            <w:szCs w:val="24"/>
+          </w:rPr>
+          <w:t>2</w:t>
+        </w:r>
+      </w:hyperlink>
+    </w:p>
+    <w:p>
+      <w:pPr>
+        <w:spacing w:after="0" w:line="240" w:lineRule="auto"/>
+        <w:rPr>
+          <w:rFonts w:ascii="Times New Roman" w:eastAsia="Times New Roman" w:hAnsi="Times New Roman" w:cs="Times New Roman"/>
+          <w:sz w:val="24"/>
+          <w:szCs w:val="24"/>
+        </w:rPr>
+      </w:pPr>
+      <w:r>
+        <w:rPr>
+          <w:rFonts w:ascii="Times New Roman" w:eastAsia="Times New Roman" w:hAnsi="Times New Roman" w:cs="Times New Roman"/>
+          <w:sz w:val="24"/>
+          <w:szCs w:val="24"/>
+        </w:rPr>
+        <w:t>Interactions</w:t>
+      </w:r>
+      <w:r>
+        <w:rPr>
+          <w:rFonts w:ascii="Times New Roman" w:eastAsia="Times New Roman" w:hAnsi="Times New Roman" w:cs="Times New Roman"/>
+          <w:sz w:val="24"/>
+          <w:szCs w:val="24"/>
+        </w:rPr>
+        <w:t xml:space="preserve"> –</w:t>
+      </w:r>
+      <w:r>
+        <w:rPr>
+          <w:rFonts w:ascii="Times New Roman" w:eastAsia="Times New Roman" w:hAnsi="Times New Roman" w:cs="Times New Roman"/>
+          <w:sz w:val="24"/>
+          <w:szCs w:val="24"/>
+        </w:rPr>
+        <w:t xml:space="preserve"> </w:t>
+      </w:r>
+      <w:r>
+        <w:rPr>
           <w:rFonts w:ascii="Times New Roman" w:eastAsia="Times New Roman" w:hAnsi="Times New Roman" w:cs="Times New Roman"/>
           <w:sz w:val="24"/>
           <w:szCs w:val="24"/>
           <w:highlight w:val="yellow"/>
         </w:rPr>
-        <w:t>http</w:t>
-      </w:r>
-      <w:r>
-        <w:rPr>
-          <w:rStyle w:val="Hyperlink"/>
+        <w:t>http://rest-att.deejayentertainment.ru/</w:t>
+      </w:r>
+      <w:r>
+        <w:rPr>
+          <w:rFonts w:ascii="Times New Roman" w:eastAsia="Times New Roman" w:hAnsi="Times New Roman" w:cs="Times New Roman"/>
+          <w:sz w:val="24"/>
+          <w:szCs w:val="24"/>
+        </w:rPr>
+        <w:t>v2/</w:t>
+      </w:r>
+      <w:r>
+        <w:rPr>
+          <w:rFonts w:ascii="Times New Roman" w:eastAsia="Times New Roman" w:hAnsi="Times New Roman" w:cs="Times New Roman"/>
+          <w:sz w:val="24"/>
+          <w:szCs w:val="24"/>
+        </w:rPr>
+        <w:t>Interaction</w:t>
+      </w:r>
+    </w:p>
+    <w:p>
+      <w:pPr>
+        <w:spacing w:after="0" w:line="240" w:lineRule="auto"/>
+        <w:rPr>
+          <w:rFonts w:ascii="Times New Roman" w:eastAsia="Times New Roman" w:hAnsi="Times New Roman" w:cs="Times New Roman"/>
+          <w:sz w:val="24"/>
+          <w:szCs w:val="24"/>
+        </w:rPr>
+      </w:pPr>
+      <w:r>
+        <w:rPr>
+          <w:rFonts w:ascii="Times New Roman" w:eastAsia="Times New Roman" w:hAnsi="Times New Roman" w:cs="Times New Roman"/>
+          <w:sz w:val="24"/>
+          <w:szCs w:val="24"/>
+        </w:rPr>
+        <w:t>Events</w:t>
+      </w:r>
+      <w:r>
+        <w:rPr>
+          <w:rFonts w:ascii="Times New Roman" w:eastAsia="Times New Roman" w:hAnsi="Times New Roman" w:cs="Times New Roman"/>
+          <w:sz w:val="24"/>
+          <w:szCs w:val="24"/>
+        </w:rPr>
+        <w:t xml:space="preserve"> - </w:t>
+      </w:r>
+      <w:r>
+        <w:rPr>
           <w:rFonts w:ascii="Times New Roman" w:eastAsia="Times New Roman" w:hAnsi="Times New Roman" w:cs="Times New Roman"/>
           <w:sz w:val="24"/>
           <w:szCs w:val="24"/>
           <w:highlight w:val="yellow"/>
-          <w:lang w:val="ru-RU"/>
-        </w:rPr>
-        <w:t>://</w:t>
-      </w:r>
-      <w:r>
-        <w:rPr>
-          <w:rStyle w:val="Hyperlink"/>
+        </w:rPr>
+        <w:t>http://rest-att.deejayentertainment.ru/</w:t>
+      </w:r>
+      <w:r>
+        <w:rPr>
           <w:rFonts w:ascii="Times New Roman" w:eastAsia="Times New Roman" w:hAnsi="Times New Roman" w:cs="Times New Roman"/>
           <w:sz w:val="24"/>
           <w:szCs w:val="24"/>
-          <w:highlight w:val="yellow"/>
-        </w:rPr>
-        <w:t>soap</w:t>
-      </w:r>
-      <w:r>
-        <w:rPr>
-          <w:rStyle w:val="Hyperlink"/>
+        </w:rPr>
+        <w:t>v2/Event</w:t>
+      </w:r>
+    </w:p>
+    <w:p>
+      <w:pPr>
+        <w:spacing w:after="0" w:line="240" w:lineRule="auto"/>
+        <w:rPr>
           <w:rFonts w:ascii="Times New Roman" w:eastAsia="Times New Roman" w:hAnsi="Times New Roman" w:cs="Times New Roman"/>
           <w:sz w:val="24"/>
           <w:szCs w:val="24"/>
-          <w:highlight w:val="yellow"/>
-          <w:lang w:val="ru-RU"/>
-        </w:rPr>
-        <w:t>-</w:t>
-      </w:r>
-      <w:proofErr w:type="spellStart"/>
-      <w:r>
-        <w:rPr>
-          <w:rStyle w:val="Hyperlink"/>
+        </w:rPr>
+      </w:pPr>
+    </w:p>
+    <w:p>
+      <w:pPr>
+        <w:spacing w:after="0" w:line="240" w:lineRule="auto"/>
+        <w:rPr>
           <w:rFonts w:ascii="Times New Roman" w:eastAsia="Times New Roman" w:hAnsi="Times New Roman" w:cs="Times New Roman"/>
           <w:sz w:val="24"/>
           <w:szCs w:val="24"/>
-          <w:highlight w:val="yellow"/>
-        </w:rPr>
-        <w:t>att</w:t>
-      </w:r>
-      <w:proofErr w:type="spellEnd"/>
-      <w:r>
-        <w:rPr>
-          <w:rStyle w:val="Hyperlink"/>
-          <w:rFonts w:ascii="Times New Roman" w:eastAsia="Times New Roman" w:hAnsi="Times New Roman" w:cs="Times New Roman"/>
-          <w:sz w:val="24"/>
-          <w:szCs w:val="24"/>
-          <w:highlight w:val="yellow"/>
-          <w:lang w:val="ru-RU"/>
-        </w:rPr>
-        <w:t>.</w:t>
-      </w:r>
-      <w:proofErr w:type="spellStart"/>
-      <w:r>
-        <w:rPr>
-          <w:rStyle w:val="Hyperlink"/>
-          <w:rFonts w:ascii="Times New Roman" w:eastAsia="Times New Roman" w:hAnsi="Times New Roman" w:cs="Times New Roman"/>
-          <w:sz w:val="24"/>
-          <w:szCs w:val="24"/>
-          <w:highlight w:val="yellow"/>
-        </w:rPr>
-        <w:t>deejayentertainment</w:t>
-      </w:r>
-      <w:proofErr w:type="spellEnd"/>
-      <w:r>
-        <w:rPr>
-          <w:rStyle w:val="Hyperlink"/>
-          <w:rFonts w:ascii="Times New Roman" w:eastAsia="Times New Roman" w:hAnsi="Times New Roman" w:cs="Times New Roman"/>
-          <w:sz w:val="24"/>
-          <w:szCs w:val="24"/>
-          <w:highlight w:val="yellow"/>
-          <w:lang w:val="ru-RU"/>
-        </w:rPr>
-        <w:t>.</w:t>
-      </w:r>
-      <w:proofErr w:type="spellStart"/>
-      <w:r>
-        <w:rPr>
-          <w:rStyle w:val="Hyperlink"/>
-          <w:rFonts w:ascii="Times New Roman" w:eastAsia="Times New Roman" w:hAnsi="Times New Roman" w:cs="Times New Roman"/>
-          <w:sz w:val="24"/>
-          <w:szCs w:val="24"/>
-          <w:highlight w:val="yellow"/>
-        </w:rPr>
-        <w:t>ru</w:t>
-      </w:r>
-      <w:proofErr w:type="spellEnd"/>
-      <w:r>
-        <w:rPr>
-          <w:rStyle w:val="Hyperlink"/>
-          <w:rFonts w:ascii="Times New Roman" w:eastAsia="Times New Roman" w:hAnsi="Times New Roman" w:cs="Times New Roman"/>
-          <w:sz w:val="24"/>
-          <w:szCs w:val="24"/>
-          <w:highlight w:val="yellow"/>
-          <w:lang w:val="ru-RU"/>
-        </w:rPr>
-        <w:t>/</w:t>
-      </w:r>
-      <w:proofErr w:type="spellStart"/>
-      <w:r>
-        <w:rPr>
-          <w:rStyle w:val="Hyperlink"/>
-          <w:rFonts w:ascii="Times New Roman" w:eastAsia="Times New Roman" w:hAnsi="Times New Roman" w:cs="Times New Roman"/>
-          <w:sz w:val="24"/>
-          <w:szCs w:val="24"/>
-          <w:highlight w:val="yellow"/>
-        </w:rPr>
-        <w:t>AccountsV</w:t>
-      </w:r>
-      <w:proofErr w:type="spellEnd"/>
-      <w:r>
-        <w:rPr>
-          <w:rStyle w:val="Hyperlink"/>
-          <w:rFonts w:ascii="Times New Roman" w:eastAsia="Times New Roman" w:hAnsi="Times New Roman" w:cs="Times New Roman"/>
-          <w:sz w:val="24"/>
-          <w:szCs w:val="24"/>
-          <w:lang w:val="ru-RU"/>
-        </w:rPr>
-        <w:t>2</w:t>
-      </w:r>
-      <w:r>
-        <w:rPr>
-          <w:rStyle w:val="Hyperlink"/>
-          <w:rFonts w:ascii="Times New Roman" w:eastAsia="Times New Roman" w:hAnsi="Times New Roman" w:cs="Times New Roman"/>
-          <w:sz w:val="24"/>
-          <w:szCs w:val="24"/>
-        </w:rPr>
-        <w:fldChar w:fldCharType="end"/>
-      </w:r>
-    </w:p>
-    <w:p>
-      <w:pPr>
-        <w:spacing w:after="0" w:line="240" w:lineRule="auto"/>
-        <w:rPr>
-          <w:rFonts w:ascii="Times New Roman" w:eastAsia="Times New Roman" w:hAnsi="Times New Roman" w:cs="Times New Roman"/>
-          <w:sz w:val="24"/>
-          <w:szCs w:val="24"/>
-        </w:rPr>
-      </w:pPr>
-      <w:r>
-        <w:rPr>
-          <w:rFonts w:ascii="Times New Roman" w:eastAsia="Times New Roman" w:hAnsi="Times New Roman" w:cs="Times New Roman"/>
-          <w:sz w:val="24"/>
-          <w:szCs w:val="24"/>
-        </w:rPr>
-        <w:t>Interactions</w:t>
-      </w:r>
-      <w:r>
-        <w:rPr>
-          <w:rFonts w:ascii="Times New Roman" w:eastAsia="Times New Roman" w:hAnsi="Times New Roman" w:cs="Times New Roman"/>
-          <w:sz w:val="24"/>
-          <w:szCs w:val="24"/>
-        </w:rPr>
-        <w:t xml:space="preserve"> –</w:t>
-      </w:r>
-      <w:r>
-        <w:rPr>
-          <w:rFonts w:ascii="Times New Roman" w:eastAsia="Times New Roman" w:hAnsi="Times New Roman" w:cs="Times New Roman"/>
-          <w:sz w:val="24"/>
-          <w:szCs w:val="24"/>
-        </w:rPr>
-        <w:t xml:space="preserve"> </w:t>
-      </w:r>
-      <w:r>
-        <w:rPr>
-          <w:rFonts w:ascii="Times New Roman" w:eastAsia="Times New Roman" w:hAnsi="Times New Roman" w:cs="Times New Roman"/>
-          <w:sz w:val="24"/>
-          <w:szCs w:val="24"/>
-          <w:highlight w:val="yellow"/>
-        </w:rPr>
-        <w:t>http://rest-att.deejayentertainment.ru/</w:t>
-      </w:r>
-      <w:r>
-        <w:rPr>
-          <w:rFonts w:ascii="Times New Roman" w:eastAsia="Times New Roman" w:hAnsi="Times New Roman" w:cs="Times New Roman"/>
-          <w:sz w:val="24"/>
-          <w:szCs w:val="24"/>
-        </w:rPr>
-        <w:t>v2/</w:t>
-      </w:r>
-      <w:r>
-        <w:rPr>
-          <w:rFonts w:ascii="Times New Roman" w:eastAsia="Times New Roman" w:hAnsi="Times New Roman" w:cs="Times New Roman"/>
-          <w:sz w:val="24"/>
-          <w:szCs w:val="24"/>
-        </w:rPr>
-        <w:t>Interaction</w:t>
-      </w:r>
-    </w:p>
-    <w:p>
-      <w:pPr>
-        <w:spacing w:after="0" w:line="240" w:lineRule="auto"/>
-        <w:rPr>
-          <w:rFonts w:ascii="Times New Roman" w:eastAsia="Times New Roman" w:hAnsi="Times New Roman" w:cs="Times New Roman"/>
-          <w:sz w:val="24"/>
-          <w:szCs w:val="24"/>
-        </w:rPr>
-      </w:pPr>
-      <w:r>
-        <w:rPr>
-          <w:rFonts w:ascii="Times New Roman" w:eastAsia="Times New Roman" w:hAnsi="Times New Roman" w:cs="Times New Roman"/>
-          <w:sz w:val="24"/>
-          <w:szCs w:val="24"/>
-        </w:rPr>
-        <w:t>Events</w:t>
-      </w:r>
-      <w:r>
-        <w:rPr>
-          <w:rFonts w:ascii="Times New Roman" w:eastAsia="Times New Roman" w:hAnsi="Times New Roman" w:cs="Times New Roman"/>
-          <w:sz w:val="24"/>
-          <w:szCs w:val="24"/>
-        </w:rPr>
-        <w:t xml:space="preserve"> - </w:t>
-      </w:r>
-      <w:r>
-        <w:rPr>
-          <w:rFonts w:ascii="Times New Roman" w:eastAsia="Times New Roman" w:hAnsi="Times New Roman" w:cs="Times New Roman"/>
-          <w:sz w:val="24"/>
-          <w:szCs w:val="24"/>
-          <w:highlight w:val="yellow"/>
-        </w:rPr>
-        <w:t>http://rest-att.deejayentertainment.ru/</w:t>
-      </w:r>
-      <w:r>
-        <w:rPr>
-          <w:rFonts w:ascii="Times New Roman" w:eastAsia="Times New Roman" w:hAnsi="Times New Roman" w:cs="Times New Roman"/>
-          <w:sz w:val="24"/>
-          <w:szCs w:val="24"/>
-        </w:rPr>
-        <w:t>v2/Event</w:t>
-      </w:r>
-      <w:bookmarkStart w:id="0" w:name="_GoBack"/>
-      <w:bookmarkEnd w:id="0"/>
-    </w:p>
-    <w:p>
-      <w:pPr>
-        <w:spacing w:after="0" w:line="240" w:lineRule="auto"/>
-        <w:rPr>
-          <w:rFonts w:ascii="Times New Roman" w:eastAsia="Times New Roman" w:hAnsi="Times New Roman" w:cs="Times New Roman"/>
-          <w:sz w:val="24"/>
-          <w:szCs w:val="24"/>
-        </w:rPr>
-      </w:pPr>
-    </w:p>
-    <w:p>
-      <w:pPr>
-        <w:spacing w:after="0" w:line="240" w:lineRule="auto"/>
-        <w:rPr>
-          <w:rFonts w:ascii="Times New Roman" w:eastAsia="Times New Roman" w:hAnsi="Times New Roman" w:cs="Times New Roman"/>
-          <w:sz w:val="24"/>
-          <w:szCs w:val="24"/>
           <w:lang w:val="ru-RU"/>
         </w:rPr>
       </w:pPr>
@@ -996,7 +977,15 @@
           <w:color w:val="000000"/>
           <w:lang w:val="ru-RU"/>
         </w:rPr>
-        <w:t>100 тестов</w:t>
+        <w:t>7</w:t>
+      </w:r>
+      <w:r>
+        <w:rPr>
+          <w:rFonts w:ascii="Arial" w:eastAsia="Times New Roman" w:hAnsi="Arial" w:cs="Arial"/>
+          <w:color w:val="000000"/>
+          <w:lang w:val="ru-RU"/>
+        </w:rPr>
+        <w:t>0 тестов</w:t>
       </w:r>
       <w:r>
         <w:rPr>
@@ -1020,7 +1009,23 @@
           <w:color w:val="000000"/>
           <w:lang w:val="ru-RU"/>
         </w:rPr>
-        <w:t xml:space="preserve"> 130 тестов).</w:t>
+        <w:t xml:space="preserve"> 1</w:t>
+      </w:r>
+      <w:r>
+        <w:rPr>
+          <w:rFonts w:ascii="Arial" w:eastAsia="Times New Roman" w:hAnsi="Arial" w:cs="Arial"/>
+          <w:color w:val="000000"/>
+          <w:lang w:val="ru-RU"/>
+        </w:rPr>
+        <w:t>0</w:t>
+      </w:r>
+      <w:r>
+        <w:rPr>
+          <w:rFonts w:ascii="Arial" w:eastAsia="Times New Roman" w:hAnsi="Arial" w:cs="Arial"/>
+          <w:color w:val="000000"/>
+          <w:lang w:val="ru-RU"/>
+        </w:rPr>
+        <w:t>0 тестов).</w:t>
       </w:r>
     </w:p>
     <w:p>
@@ -1046,15 +1051,7 @@
           <w:color w:val="000000"/>
           <w:lang w:val="ru-RU"/>
         </w:rPr>
-        <w:t>1</w:t>
-      </w:r>
-      <w:r>
-        <w:rPr>
-          <w:rFonts w:ascii="Arial" w:eastAsia="Times New Roman" w:hAnsi="Arial" w:cs="Arial"/>
-          <w:color w:val="000000"/>
-          <w:lang w:val="ru-RU"/>
-        </w:rPr>
-        <w:t>2</w:t>
+        <w:t>8</w:t>
       </w:r>
       <w:r>
         <w:rPr>
@@ -2532,6 +2529,7 @@
   <w:style w:type="character" w:default="1" w:styleId="DefaultParagraphFont">
     <w:name w:val="Default Paragraph Font"/>
     <w:uiPriority w:val="1"/>
+    <w:semiHidden/>
     <w:unhideWhenUsed/>
   </w:style>
   <w:style w:type="table" w:default="1" w:styleId="TableNormal">

</xml_diff>

<commit_message>
Sprint 2 is implemented
</commit_message>
<xml_diff>
--- a/Docs/Sprint2.docx
+++ b/Docs/Sprint2.docx
@@ -146,259 +146,783 @@
         <w:spacing w:after="0" w:line="240" w:lineRule="auto"/>
         <w:ind w:firstLine="720"/>
         <w:rPr>
+          <w:rFonts w:ascii="Arial" w:hAnsi="Arial" w:cs="Arial"/>
+          <w:color w:val="000000"/>
+          <w:lang w:val="ru-RU"/>
+        </w:rPr>
+      </w:pPr>
+      <w:r>
+        <w:rPr>
+          <w:rFonts w:ascii="Arial" w:eastAsia="Times New Roman" w:hAnsi="Arial" w:cs="Arial"/>
+          <w:color w:val="000000"/>
+          <w:lang w:val="ru-RU"/>
+        </w:rPr>
+        <w:t xml:space="preserve">К предыдущему заданию добавлены </w:t>
+      </w:r>
+      <w:r>
+        <w:rPr>
+          <w:rFonts w:ascii="Arial" w:eastAsia="Times New Roman" w:hAnsi="Arial" w:cs="Arial"/>
+          <w:color w:val="000000"/>
+          <w:lang w:val="ru-RU"/>
+        </w:rPr>
+        <w:t xml:space="preserve">2 </w:t>
+      </w:r>
+      <w:r>
+        <w:rPr>
+          <w:rFonts w:ascii="Arial" w:eastAsia="Times New Roman" w:hAnsi="Arial" w:cs="Arial"/>
+          <w:color w:val="000000"/>
+        </w:rPr>
+        <w:t>REST</w:t>
+      </w:r>
+      <w:r>
+        <w:rPr>
+          <w:rFonts w:ascii="Arial" w:eastAsia="Times New Roman" w:hAnsi="Arial" w:cs="Arial"/>
+          <w:color w:val="000000"/>
+          <w:lang w:val="ru-RU"/>
+        </w:rPr>
+        <w:t>-</w:t>
+      </w:r>
+      <w:r>
+        <w:rPr>
+          <w:rFonts w:ascii="Arial" w:eastAsia="Times New Roman" w:hAnsi="Arial" w:cs="Arial"/>
+          <w:color w:val="000000"/>
+          <w:lang w:val="ru-RU"/>
+        </w:rPr>
+        <w:t>сервис</w:t>
+      </w:r>
+      <w:r>
+        <w:rPr>
+          <w:rFonts w:ascii="Arial" w:eastAsia="Times New Roman" w:hAnsi="Arial" w:cs="Arial"/>
+          <w:color w:val="000000"/>
+          <w:lang w:val="ru-RU"/>
+        </w:rPr>
+        <w:t xml:space="preserve">а: </w:t>
+      </w:r>
+      <w:r>
+        <w:rPr>
+          <w:rFonts w:ascii="Arial" w:eastAsia="Times New Roman" w:hAnsi="Arial" w:cs="Arial"/>
+          <w:color w:val="000000"/>
+        </w:rPr>
+        <w:t>Event</w:t>
+      </w:r>
+      <w:r>
+        <w:rPr>
+          <w:rFonts w:ascii="Arial" w:eastAsia="Times New Roman" w:hAnsi="Arial" w:cs="Arial"/>
+          <w:color w:val="000000"/>
+          <w:lang w:val="ru-RU"/>
+        </w:rPr>
+        <w:t xml:space="preserve"> </w:t>
+      </w:r>
+      <w:r>
+        <w:rPr>
+          <w:rFonts w:ascii="Arial" w:eastAsia="Times New Roman" w:hAnsi="Arial" w:cs="Arial"/>
+          <w:color w:val="000000"/>
+          <w:lang w:val="ru-RU"/>
+        </w:rPr>
+        <w:t xml:space="preserve">и </w:t>
+      </w:r>
+      <w:r>
+        <w:rPr>
+          <w:rFonts w:ascii="Arial" w:eastAsia="Times New Roman" w:hAnsi="Arial" w:cs="Arial"/>
+          <w:color w:val="000000"/>
+        </w:rPr>
+        <w:t>Interaction</w:t>
+      </w:r>
+      <w:r>
+        <w:rPr>
+          <w:rFonts w:ascii="Arial" w:eastAsia="Times New Roman" w:hAnsi="Arial" w:cs="Arial"/>
+          <w:color w:val="000000"/>
+          <w:lang w:val="ru-RU"/>
+        </w:rPr>
+        <w:t xml:space="preserve">, каждый из которых реализует </w:t>
+      </w:r>
+      <w:r>
+        <w:rPr>
+          <w:rFonts w:ascii="Arial" w:eastAsia="Times New Roman" w:hAnsi="Arial" w:cs="Arial"/>
+          <w:color w:val="000000"/>
+        </w:rPr>
+        <w:t>CRUD</w:t>
+      </w:r>
+      <w:r>
+        <w:rPr>
+          <w:rFonts w:ascii="Arial" w:eastAsia="Times New Roman" w:hAnsi="Arial" w:cs="Arial"/>
+          <w:color w:val="000000"/>
+          <w:lang w:val="ru-RU"/>
+        </w:rPr>
+        <w:t xml:space="preserve"> (</w:t>
+      </w:r>
+      <w:r>
+        <w:rPr>
+          <w:rFonts w:ascii="Arial" w:eastAsia="Times New Roman" w:hAnsi="Arial" w:cs="Arial"/>
+          <w:color w:val="000000"/>
+        </w:rPr>
+        <w:t>Get</w:t>
+      </w:r>
+      <w:r>
+        <w:rPr>
+          <w:rFonts w:ascii="Arial" w:eastAsia="Times New Roman" w:hAnsi="Arial" w:cs="Arial"/>
+          <w:color w:val="000000"/>
+          <w:lang w:val="ru-RU"/>
+        </w:rPr>
+        <w:t xml:space="preserve">, </w:t>
+      </w:r>
+      <w:r>
+        <w:rPr>
+          <w:rFonts w:ascii="Arial" w:eastAsia="Times New Roman" w:hAnsi="Arial" w:cs="Arial"/>
+          <w:color w:val="000000"/>
+        </w:rPr>
+        <w:t>Create</w:t>
+      </w:r>
+      <w:r>
+        <w:rPr>
+          <w:rFonts w:ascii="Arial" w:eastAsia="Times New Roman" w:hAnsi="Arial" w:cs="Arial"/>
+          <w:color w:val="000000"/>
+          <w:lang w:val="ru-RU"/>
+        </w:rPr>
+        <w:t xml:space="preserve">, </w:t>
+      </w:r>
+      <w:r>
+        <w:rPr>
+          <w:rFonts w:ascii="Arial" w:eastAsia="Times New Roman" w:hAnsi="Arial" w:cs="Arial"/>
+          <w:color w:val="000000"/>
+        </w:rPr>
+        <w:t>Update</w:t>
+      </w:r>
+      <w:r>
+        <w:rPr>
+          <w:rFonts w:ascii="Arial" w:eastAsia="Times New Roman" w:hAnsi="Arial" w:cs="Arial"/>
+          <w:color w:val="000000"/>
+          <w:lang w:val="ru-RU"/>
+        </w:rPr>
+        <w:t xml:space="preserve">, </w:t>
+      </w:r>
+      <w:r>
+        <w:rPr>
+          <w:rFonts w:ascii="Arial" w:eastAsia="Times New Roman" w:hAnsi="Arial" w:cs="Arial"/>
+          <w:color w:val="000000"/>
+        </w:rPr>
+        <w:t>Delete</w:t>
+      </w:r>
+      <w:r>
+        <w:rPr>
+          <w:rFonts w:ascii="Arial" w:eastAsia="Times New Roman" w:hAnsi="Arial" w:cs="Arial"/>
+          <w:color w:val="000000"/>
+          <w:lang w:val="ru-RU"/>
+        </w:rPr>
+        <w:t>)</w:t>
+      </w:r>
+      <w:r>
+        <w:rPr>
+          <w:rFonts w:ascii="Arial" w:eastAsia="Times New Roman" w:hAnsi="Arial" w:cs="Arial"/>
+          <w:color w:val="000000"/>
+          <w:lang w:val="ru-RU"/>
+        </w:rPr>
+        <w:t xml:space="preserve">. </w:t>
+      </w:r>
+      <w:r>
+        <w:rPr>
+          <w:rFonts w:ascii="Arial" w:eastAsia="Times New Roman" w:hAnsi="Arial" w:cs="Arial"/>
+          <w:color w:val="000000"/>
+          <w:lang w:val="ru-RU"/>
+        </w:rPr>
+        <w:t>Если использовать м</w:t>
+      </w:r>
+      <w:r>
+        <w:rPr>
+          <w:rFonts w:ascii="Arial" w:hAnsi="Arial" w:cs="Arial"/>
+          <w:color w:val="000000"/>
+          <w:lang w:val="ru-RU"/>
+        </w:rPr>
+        <w:t xml:space="preserve">етод </w:t>
+      </w:r>
+      <w:r>
+        <w:rPr>
+          <w:rFonts w:ascii="Arial" w:hAnsi="Arial" w:cs="Arial"/>
+          <w:color w:val="000000"/>
+        </w:rPr>
+        <w:t>Get</w:t>
+      </w:r>
+      <w:r>
+        <w:rPr>
+          <w:rFonts w:ascii="Arial" w:hAnsi="Arial" w:cs="Arial"/>
+          <w:color w:val="000000"/>
+          <w:lang w:val="ru-RU"/>
+        </w:rPr>
+        <w:t xml:space="preserve"> с </w:t>
+      </w:r>
+      <w:r>
+        <w:rPr>
+          <w:rFonts w:ascii="Arial" w:hAnsi="Arial" w:cs="Arial"/>
+          <w:color w:val="000000"/>
+        </w:rPr>
+        <w:t>Id</w:t>
+      </w:r>
+      <w:r>
+        <w:rPr>
+          <w:rFonts w:ascii="Arial" w:hAnsi="Arial" w:cs="Arial"/>
+          <w:color w:val="000000"/>
+          <w:lang w:val="ru-RU"/>
+        </w:rPr>
+        <w:t xml:space="preserve">, </w:t>
+      </w:r>
+      <w:r>
+        <w:rPr>
+          <w:rFonts w:ascii="Arial" w:hAnsi="Arial" w:cs="Arial"/>
+          <w:color w:val="000000"/>
+          <w:lang w:val="ru-RU"/>
+        </w:rPr>
+        <w:t>то он вернет 1 запись. Если без – все</w:t>
+      </w:r>
+      <w:r>
+        <w:rPr>
+          <w:rFonts w:ascii="Arial" w:hAnsi="Arial" w:cs="Arial"/>
+          <w:color w:val="000000"/>
+        </w:rPr>
+        <w:t xml:space="preserve"> </w:t>
+      </w:r>
+      <w:r>
+        <w:rPr>
+          <w:rFonts w:ascii="Arial" w:hAnsi="Arial" w:cs="Arial"/>
+          <w:color w:val="000000"/>
+          <w:lang w:val="ru-RU"/>
+        </w:rPr>
+        <w:t>записи</w:t>
+      </w:r>
+      <w:r>
+        <w:rPr>
+          <w:rFonts w:ascii="Arial" w:hAnsi="Arial" w:cs="Arial"/>
+          <w:color w:val="000000"/>
+          <w:lang w:val="ru-RU"/>
+        </w:rPr>
+        <w:t>.</w:t>
+      </w:r>
+    </w:p>
+    <w:p>
+      <w:pPr>
+        <w:spacing w:after="0" w:line="240" w:lineRule="auto"/>
+        <w:ind w:firstLine="720"/>
+        <w:rPr>
+          <w:rFonts w:ascii="Arial" w:hAnsi="Arial" w:cs="Arial"/>
+          <w:color w:val="000000"/>
+          <w:lang w:val="ru-RU"/>
+        </w:rPr>
+      </w:pPr>
+      <w:r>
+        <w:rPr>
+          <w:rFonts w:ascii="Arial" w:hAnsi="Arial" w:cs="Arial"/>
+          <w:color w:val="000000"/>
+          <w:lang w:val="ru-RU"/>
+        </w:rPr>
+        <w:t xml:space="preserve">Оба сервиса работают с одной и той же сущностью </w:t>
+      </w:r>
+      <w:r>
+        <w:rPr>
+          <w:rFonts w:ascii="Arial" w:hAnsi="Arial" w:cs="Arial"/>
+          <w:color w:val="000000"/>
+        </w:rPr>
+        <w:t>Event</w:t>
+      </w:r>
+      <w:r>
+        <w:rPr>
+          <w:rFonts w:ascii="Arial" w:hAnsi="Arial" w:cs="Arial"/>
+          <w:color w:val="000000"/>
+          <w:lang w:val="ru-RU"/>
+        </w:rPr>
+        <w:t xml:space="preserve">. </w:t>
+      </w:r>
+      <w:r>
+        <w:rPr>
+          <w:rFonts w:ascii="Arial" w:hAnsi="Arial" w:cs="Arial"/>
+          <w:color w:val="000000"/>
+          <w:lang w:val="ru-RU"/>
+        </w:rPr>
+        <w:t xml:space="preserve">Разница в том, что сервис </w:t>
+      </w:r>
+      <w:r>
+        <w:rPr>
+          <w:rFonts w:ascii="Arial" w:hAnsi="Arial" w:cs="Arial"/>
+          <w:color w:val="000000"/>
+        </w:rPr>
+        <w:t>Event</w:t>
+      </w:r>
+      <w:r>
+        <w:rPr>
+          <w:rFonts w:ascii="Arial" w:hAnsi="Arial" w:cs="Arial"/>
+          <w:color w:val="000000"/>
+          <w:lang w:val="ru-RU"/>
+        </w:rPr>
+        <w:t xml:space="preserve"> </w:t>
+      </w:r>
+      <w:r>
+        <w:rPr>
+          <w:rFonts w:ascii="Arial" w:hAnsi="Arial" w:cs="Arial"/>
+          <w:color w:val="000000"/>
+          <w:lang w:val="ru-RU"/>
+        </w:rPr>
+        <w:t xml:space="preserve">должен работать только с событиями, у которых </w:t>
+      </w:r>
+      <w:r>
+        <w:rPr>
+          <w:rFonts w:ascii="Arial" w:hAnsi="Arial" w:cs="Arial"/>
+          <w:color w:val="000000"/>
+        </w:rPr>
+        <w:t>Date</w:t>
+      </w:r>
+      <w:r>
+        <w:rPr>
+          <w:rFonts w:ascii="Arial" w:hAnsi="Arial" w:cs="Arial"/>
+          <w:color w:val="000000"/>
+          <w:lang w:val="ru-RU"/>
+        </w:rPr>
+        <w:t xml:space="preserve"> </w:t>
+      </w:r>
+      <w:r>
+        <w:rPr>
+          <w:rFonts w:ascii="Arial" w:hAnsi="Arial" w:cs="Arial"/>
+          <w:color w:val="000000"/>
+          <w:lang w:val="ru-RU"/>
+        </w:rPr>
+        <w:t xml:space="preserve">больше настоящего времени, а </w:t>
+      </w:r>
+      <w:r>
+        <w:rPr>
+          <w:rFonts w:ascii="Arial" w:hAnsi="Arial" w:cs="Arial"/>
+          <w:color w:val="000000"/>
+        </w:rPr>
+        <w:t>Interaction</w:t>
+      </w:r>
+      <w:r>
+        <w:rPr>
+          <w:rFonts w:ascii="Arial" w:hAnsi="Arial" w:cs="Arial"/>
+          <w:color w:val="000000"/>
+          <w:lang w:val="ru-RU"/>
+        </w:rPr>
+        <w:t xml:space="preserve"> </w:t>
+      </w:r>
+      <w:r>
+        <w:rPr>
+          <w:rFonts w:ascii="Arial" w:hAnsi="Arial" w:cs="Arial"/>
+          <w:color w:val="000000"/>
+          <w:lang w:val="ru-RU"/>
+        </w:rPr>
+        <w:t xml:space="preserve">– у которого меньше. </w:t>
+      </w:r>
+    </w:p>
+    <w:p>
+      <w:pPr>
+        <w:spacing w:after="0" w:line="240" w:lineRule="auto"/>
+        <w:ind w:firstLine="720"/>
+        <w:rPr>
+          <w:rFonts w:ascii="Arial" w:hAnsi="Arial" w:cs="Arial"/>
+          <w:color w:val="000000"/>
+          <w:lang w:val="ru-RU"/>
+        </w:rPr>
+      </w:pPr>
+      <w:r>
+        <w:rPr>
+          <w:rFonts w:ascii="Arial" w:hAnsi="Arial" w:cs="Arial"/>
+          <w:color w:val="000000"/>
+          <w:lang w:val="ru-RU"/>
+        </w:rPr>
+        <w:t xml:space="preserve">Сущность </w:t>
+      </w:r>
+      <w:r>
+        <w:rPr>
+          <w:rFonts w:ascii="Arial" w:hAnsi="Arial" w:cs="Arial"/>
+          <w:color w:val="000000"/>
+        </w:rPr>
+        <w:t>Event</w:t>
+      </w:r>
+      <w:r>
+        <w:rPr>
+          <w:rFonts w:ascii="Arial" w:hAnsi="Arial" w:cs="Arial"/>
+          <w:color w:val="000000"/>
+          <w:lang w:val="ru-RU"/>
+        </w:rPr>
+        <w:t xml:space="preserve"> </w:t>
+      </w:r>
+      <w:r>
+        <w:rPr>
+          <w:rFonts w:ascii="Arial" w:hAnsi="Arial" w:cs="Arial"/>
+          <w:color w:val="000000"/>
+          <w:lang w:val="ru-RU"/>
+        </w:rPr>
+        <w:t>должна удовлетворять следующим условиям:</w:t>
+      </w:r>
+    </w:p>
+    <w:p>
+      <w:pPr>
+        <w:pStyle w:val="ListParagraph"/>
+        <w:numPr>
+          <w:ilvl w:val="0"/>
+          <w:numId w:val="2"/>
+        </w:numPr>
+        <w:spacing w:after="0" w:line="240" w:lineRule="auto"/>
+        <w:rPr>
+          <w:rFonts w:ascii="Arial" w:hAnsi="Arial" w:cs="Arial"/>
+          <w:color w:val="000000"/>
+          <w:lang w:val="ru-RU"/>
+        </w:rPr>
+      </w:pPr>
+      <w:r>
+        <w:rPr>
+          <w:rFonts w:ascii="Arial" w:hAnsi="Arial" w:cs="Arial"/>
+          <w:color w:val="000000"/>
+          <w:lang w:val="ru-RU"/>
+        </w:rPr>
+        <w:t xml:space="preserve">Поле </w:t>
+      </w:r>
+      <w:r>
+        <w:rPr>
+          <w:rFonts w:ascii="Arial" w:hAnsi="Arial" w:cs="Arial"/>
+          <w:color w:val="000000"/>
+        </w:rPr>
+        <w:t>Duration</w:t>
+      </w:r>
+      <w:r>
+        <w:rPr>
+          <w:rFonts w:ascii="Arial" w:hAnsi="Arial" w:cs="Arial"/>
+          <w:color w:val="000000"/>
+          <w:lang w:val="ru-RU"/>
+        </w:rPr>
+        <w:t xml:space="preserve"> не может быть меньше 0</w:t>
+      </w:r>
+    </w:p>
+    <w:p>
+      <w:pPr>
+        <w:pStyle w:val="ListParagraph"/>
+        <w:numPr>
+          <w:ilvl w:val="0"/>
+          <w:numId w:val="2"/>
+        </w:numPr>
+        <w:spacing w:after="0" w:line="240" w:lineRule="auto"/>
+        <w:rPr>
+          <w:rFonts w:ascii="Arial" w:hAnsi="Arial" w:cs="Arial"/>
+          <w:color w:val="000000"/>
+          <w:lang w:val="ru-RU"/>
+        </w:rPr>
+      </w:pPr>
+      <w:r>
+        <w:rPr>
+          <w:rFonts w:ascii="Arial" w:hAnsi="Arial" w:cs="Arial"/>
+          <w:color w:val="000000"/>
+          <w:lang w:val="ru-RU"/>
+        </w:rPr>
+        <w:t xml:space="preserve">Поле </w:t>
+      </w:r>
+      <w:r>
+        <w:rPr>
+          <w:rFonts w:ascii="Arial" w:hAnsi="Arial" w:cs="Arial"/>
+          <w:color w:val="000000"/>
+        </w:rPr>
+        <w:t>Title</w:t>
+      </w:r>
+      <w:r>
+        <w:rPr>
+          <w:rFonts w:ascii="Arial" w:hAnsi="Arial" w:cs="Arial"/>
+          <w:color w:val="000000"/>
+          <w:lang w:val="ru-RU"/>
+        </w:rPr>
+        <w:t xml:space="preserve"> не может быть пустым или состоять из пробельных символов</w:t>
+      </w:r>
+    </w:p>
+    <w:p>
+      <w:pPr>
+        <w:pStyle w:val="ListParagraph"/>
+        <w:numPr>
+          <w:ilvl w:val="0"/>
+          <w:numId w:val="2"/>
+        </w:numPr>
+        <w:spacing w:after="0" w:line="240" w:lineRule="auto"/>
+        <w:rPr>
+          <w:rFonts w:ascii="Arial" w:hAnsi="Arial" w:cs="Arial"/>
+          <w:color w:val="000000"/>
+          <w:lang w:val="ru-RU"/>
+        </w:rPr>
+      </w:pPr>
+      <w:r>
+        <w:rPr>
+          <w:rFonts w:ascii="Arial" w:hAnsi="Arial" w:cs="Arial"/>
+          <w:color w:val="000000"/>
+          <w:lang w:val="ru-RU"/>
+        </w:rPr>
+        <w:t xml:space="preserve">Поле </w:t>
+      </w:r>
+      <w:r>
+        <w:rPr>
+          <w:rFonts w:ascii="Arial" w:hAnsi="Arial" w:cs="Arial"/>
+          <w:color w:val="000000"/>
+        </w:rPr>
+        <w:t>Title</w:t>
+      </w:r>
+      <w:r>
+        <w:rPr>
+          <w:rFonts w:ascii="Arial" w:hAnsi="Arial" w:cs="Arial"/>
+          <w:color w:val="000000"/>
+          <w:lang w:val="ru-RU"/>
+        </w:rPr>
+        <w:t xml:space="preserve"> </w:t>
+      </w:r>
+      <w:r>
+        <w:rPr>
+          <w:rFonts w:ascii="Arial" w:hAnsi="Arial" w:cs="Arial"/>
+          <w:color w:val="000000"/>
+          <w:lang w:val="ru-RU"/>
+        </w:rPr>
+        <w:t xml:space="preserve">не может </w:t>
+      </w:r>
+      <w:r>
+        <w:rPr>
+          <w:rFonts w:ascii="Arial" w:hAnsi="Arial" w:cs="Arial"/>
+          <w:color w:val="000000"/>
+          <w:lang w:val="ru-RU"/>
+        </w:rPr>
+        <w:t xml:space="preserve">содержать </w:t>
+      </w:r>
+      <w:r>
+        <w:rPr>
+          <w:rFonts w:ascii="Arial" w:hAnsi="Arial" w:cs="Arial"/>
+          <w:color w:val="000000"/>
+          <w:lang w:val="ru-RU"/>
+        </w:rPr>
+        <w:t>меньше 12 символов</w:t>
+      </w:r>
+    </w:p>
+    <w:p>
+      <w:pPr>
+        <w:pStyle w:val="ListParagraph"/>
+        <w:numPr>
+          <w:ilvl w:val="0"/>
+          <w:numId w:val="2"/>
+        </w:numPr>
+        <w:spacing w:after="0" w:line="240" w:lineRule="auto"/>
+        <w:rPr>
+          <w:rFonts w:ascii="Arial" w:hAnsi="Arial" w:cs="Arial"/>
+          <w:color w:val="000000"/>
+          <w:lang w:val="ru-RU"/>
+        </w:rPr>
+      </w:pPr>
+      <w:r>
+        <w:rPr>
+          <w:rFonts w:ascii="Arial" w:hAnsi="Arial" w:cs="Arial"/>
+          <w:color w:val="000000"/>
+          <w:lang w:val="ru-RU"/>
+        </w:rPr>
+        <w:t xml:space="preserve">Поле </w:t>
+      </w:r>
+      <w:r>
+        <w:rPr>
+          <w:rFonts w:ascii="Arial" w:hAnsi="Arial" w:cs="Arial"/>
+          <w:color w:val="000000"/>
+        </w:rPr>
+        <w:t>Title</w:t>
+      </w:r>
+      <w:r>
+        <w:rPr>
+          <w:rFonts w:ascii="Arial" w:hAnsi="Arial" w:cs="Arial"/>
+          <w:color w:val="000000"/>
+          <w:lang w:val="ru-RU"/>
+        </w:rPr>
+        <w:t xml:space="preserve"> </w:t>
+      </w:r>
+      <w:r>
+        <w:rPr>
+          <w:rFonts w:ascii="Arial" w:hAnsi="Arial" w:cs="Arial"/>
+          <w:color w:val="000000"/>
+          <w:lang w:val="ru-RU"/>
+        </w:rPr>
+        <w:t>должно содержать только строчные буквы</w:t>
+      </w:r>
+    </w:p>
+    <w:p>
+      <w:pPr>
+        <w:pStyle w:val="ListParagraph"/>
+        <w:numPr>
+          <w:ilvl w:val="0"/>
+          <w:numId w:val="2"/>
+        </w:numPr>
+        <w:spacing w:after="0" w:line="240" w:lineRule="auto"/>
+        <w:rPr>
+          <w:rFonts w:ascii="Arial" w:hAnsi="Arial" w:cs="Arial"/>
+          <w:color w:val="000000"/>
+          <w:lang w:val="ru-RU"/>
+        </w:rPr>
+      </w:pPr>
+      <w:r>
+        <w:rPr>
+          <w:rFonts w:ascii="Arial" w:hAnsi="Arial" w:cs="Arial"/>
+          <w:color w:val="000000"/>
+          <w:lang w:val="ru-RU"/>
+        </w:rPr>
+        <w:t xml:space="preserve">Поле </w:t>
+      </w:r>
+      <w:r>
+        <w:rPr>
+          <w:rFonts w:ascii="Arial" w:hAnsi="Arial" w:cs="Arial"/>
+          <w:color w:val="000000"/>
+        </w:rPr>
+        <w:t>Broker</w:t>
+      </w:r>
+      <w:r>
+        <w:rPr>
+          <w:rFonts w:ascii="Arial" w:hAnsi="Arial" w:cs="Arial"/>
+          <w:color w:val="000000"/>
+          <w:lang w:val="ru-RU"/>
+        </w:rPr>
+        <w:t xml:space="preserve"> не может быть пустым или состоять из пробельных символов</w:t>
+      </w:r>
+    </w:p>
+    <w:p>
+      <w:pPr>
+        <w:pStyle w:val="ListParagraph"/>
+        <w:numPr>
+          <w:ilvl w:val="0"/>
+          <w:numId w:val="2"/>
+        </w:numPr>
+        <w:spacing w:after="0" w:line="240" w:lineRule="auto"/>
+        <w:rPr>
+          <w:rFonts w:ascii="Arial" w:hAnsi="Arial" w:cs="Arial"/>
+          <w:color w:val="000000"/>
+          <w:lang w:val="ru-RU"/>
+        </w:rPr>
+      </w:pPr>
+      <w:r>
+        <w:rPr>
+          <w:rFonts w:ascii="Arial" w:hAnsi="Arial" w:cs="Arial"/>
+          <w:color w:val="000000"/>
+          <w:lang w:val="ru-RU"/>
+        </w:rPr>
+        <w:t xml:space="preserve">Поле </w:t>
+      </w:r>
+      <w:r>
+        <w:rPr>
+          <w:rFonts w:ascii="Arial" w:hAnsi="Arial" w:cs="Arial"/>
+          <w:color w:val="000000"/>
+        </w:rPr>
+        <w:t>Broker</w:t>
+      </w:r>
+      <w:r>
+        <w:rPr>
+          <w:rFonts w:ascii="Arial" w:hAnsi="Arial" w:cs="Arial"/>
+          <w:color w:val="000000"/>
+          <w:lang w:val="ru-RU"/>
+        </w:rPr>
+        <w:t xml:space="preserve"> </w:t>
+      </w:r>
+      <w:r>
+        <w:rPr>
+          <w:rFonts w:ascii="Arial" w:hAnsi="Arial" w:cs="Arial"/>
+          <w:color w:val="000000"/>
+          <w:lang w:val="ru-RU"/>
+        </w:rPr>
+        <w:t xml:space="preserve">не может </w:t>
+      </w:r>
+      <w:r>
+        <w:rPr>
+          <w:rFonts w:ascii="Arial" w:hAnsi="Arial" w:cs="Arial"/>
+          <w:color w:val="000000"/>
+          <w:lang w:val="ru-RU"/>
+        </w:rPr>
+        <w:t>содержать</w:t>
+      </w:r>
+      <w:r>
+        <w:rPr>
+          <w:rFonts w:ascii="Arial" w:hAnsi="Arial" w:cs="Arial"/>
+          <w:color w:val="000000"/>
+          <w:lang w:val="ru-RU"/>
+        </w:rPr>
+        <w:t xml:space="preserve"> </w:t>
+      </w:r>
+      <w:r>
+        <w:rPr>
+          <w:rFonts w:ascii="Arial" w:hAnsi="Arial" w:cs="Arial"/>
+          <w:color w:val="000000"/>
+          <w:lang w:val="ru-RU"/>
+        </w:rPr>
+        <w:t>больше</w:t>
+      </w:r>
+      <w:r>
+        <w:rPr>
+          <w:rFonts w:ascii="Arial" w:hAnsi="Arial" w:cs="Arial"/>
+          <w:color w:val="000000"/>
+          <w:lang w:val="ru-RU"/>
+        </w:rPr>
+        <w:t xml:space="preserve"> </w:t>
+      </w:r>
+      <w:r>
+        <w:rPr>
+          <w:rFonts w:ascii="Arial" w:hAnsi="Arial" w:cs="Arial"/>
+          <w:color w:val="000000"/>
+          <w:lang w:val="ru-RU"/>
+        </w:rPr>
+        <w:t>50</w:t>
+      </w:r>
+      <w:r>
+        <w:rPr>
+          <w:rFonts w:ascii="Arial" w:hAnsi="Arial" w:cs="Arial"/>
+          <w:color w:val="000000"/>
+          <w:lang w:val="ru-RU"/>
+        </w:rPr>
+        <w:t xml:space="preserve"> символов</w:t>
+      </w:r>
+    </w:p>
+    <w:p>
+      <w:pPr>
+        <w:pStyle w:val="ListParagraph"/>
+        <w:numPr>
+          <w:ilvl w:val="0"/>
+          <w:numId w:val="2"/>
+        </w:numPr>
+        <w:spacing w:after="0" w:line="240" w:lineRule="auto"/>
+        <w:rPr>
+          <w:rFonts w:ascii="Arial" w:hAnsi="Arial" w:cs="Arial"/>
+          <w:color w:val="000000"/>
+          <w:lang w:val="ru-RU"/>
+        </w:rPr>
+      </w:pPr>
+      <w:r>
+        <w:rPr>
+          <w:rFonts w:ascii="Arial" w:hAnsi="Arial" w:cs="Arial"/>
+          <w:color w:val="000000"/>
+          <w:lang w:val="ru-RU"/>
+        </w:rPr>
+        <w:t xml:space="preserve">Поле </w:t>
+      </w:r>
+      <w:r>
+        <w:rPr>
+          <w:rFonts w:ascii="Arial" w:hAnsi="Arial" w:cs="Arial"/>
+          <w:color w:val="000000"/>
+        </w:rPr>
+        <w:t>Location</w:t>
+      </w:r>
+      <w:r>
+        <w:rPr>
+          <w:rFonts w:ascii="Arial" w:hAnsi="Arial" w:cs="Arial"/>
+          <w:color w:val="000000"/>
+          <w:lang w:val="ru-RU"/>
+        </w:rPr>
+        <w:t xml:space="preserve"> </w:t>
+      </w:r>
+      <w:r>
+        <w:rPr>
+          <w:rFonts w:ascii="Arial" w:hAnsi="Arial" w:cs="Arial"/>
+          <w:color w:val="000000"/>
+          <w:lang w:val="ru-RU"/>
+        </w:rPr>
+        <w:t>должно содержать хоть какие-то данные</w:t>
+      </w:r>
+    </w:p>
+    <w:p>
+      <w:pPr>
+        <w:spacing w:after="0" w:line="240" w:lineRule="auto"/>
+        <w:ind w:firstLine="720"/>
+        <w:rPr>
           <w:rFonts w:ascii="Times New Roman" w:eastAsia="Times New Roman" w:hAnsi="Times New Roman" w:cs="Times New Roman"/>
           <w:sz w:val="24"/>
           <w:szCs w:val="24"/>
           <w:lang w:val="ru-RU"/>
         </w:rPr>
       </w:pPr>
-      <w:r>
-        <w:rPr>
-          <w:rFonts w:ascii="Arial" w:eastAsia="Times New Roman" w:hAnsi="Arial" w:cs="Arial"/>
-          <w:color w:val="000000"/>
-          <w:lang w:val="ru-RU"/>
-        </w:rPr>
-        <w:t xml:space="preserve">К предыдущему заданию добавлены </w:t>
-      </w:r>
-      <w:r>
-        <w:rPr>
-          <w:rFonts w:ascii="Arial" w:eastAsia="Times New Roman" w:hAnsi="Arial" w:cs="Arial"/>
-          <w:color w:val="000000"/>
-          <w:lang w:val="ru-RU"/>
-        </w:rPr>
-        <w:t xml:space="preserve">2 </w:t>
-      </w:r>
-      <w:r>
-        <w:rPr>
-          <w:rFonts w:ascii="Arial" w:eastAsia="Times New Roman" w:hAnsi="Arial" w:cs="Arial"/>
-          <w:color w:val="000000"/>
-        </w:rPr>
-        <w:t>REST</w:t>
-      </w:r>
-      <w:r>
-        <w:rPr>
-          <w:rFonts w:ascii="Arial" w:eastAsia="Times New Roman" w:hAnsi="Arial" w:cs="Arial"/>
-          <w:color w:val="000000"/>
-          <w:lang w:val="ru-RU"/>
-        </w:rPr>
-        <w:t>-</w:t>
-      </w:r>
-      <w:r>
-        <w:rPr>
-          <w:rFonts w:ascii="Arial" w:eastAsia="Times New Roman" w:hAnsi="Arial" w:cs="Arial"/>
-          <w:color w:val="000000"/>
-          <w:lang w:val="ru-RU"/>
-        </w:rPr>
-        <w:t>сервис</w:t>
-      </w:r>
-      <w:r>
-        <w:rPr>
-          <w:rFonts w:ascii="Arial" w:eastAsia="Times New Roman" w:hAnsi="Arial" w:cs="Arial"/>
-          <w:color w:val="000000"/>
-          <w:lang w:val="ru-RU"/>
-        </w:rPr>
-        <w:t xml:space="preserve">а: </w:t>
-      </w:r>
-      <w:r>
-        <w:rPr>
-          <w:rFonts w:ascii="Arial" w:eastAsia="Times New Roman" w:hAnsi="Arial" w:cs="Arial"/>
-          <w:color w:val="000000"/>
-        </w:rPr>
-        <w:t>Events</w:t>
-      </w:r>
-      <w:r>
-        <w:rPr>
-          <w:rFonts w:ascii="Arial" w:eastAsia="Times New Roman" w:hAnsi="Arial" w:cs="Arial"/>
-          <w:color w:val="000000"/>
-          <w:lang w:val="ru-RU"/>
-        </w:rPr>
-        <w:t xml:space="preserve"> </w:t>
-      </w:r>
-      <w:r>
-        <w:rPr>
-          <w:rFonts w:ascii="Arial" w:eastAsia="Times New Roman" w:hAnsi="Arial" w:cs="Arial"/>
-          <w:color w:val="000000"/>
-          <w:lang w:val="ru-RU"/>
-        </w:rPr>
-        <w:t xml:space="preserve">и </w:t>
-      </w:r>
-      <w:r>
-        <w:rPr>
-          <w:rFonts w:ascii="Arial" w:eastAsia="Times New Roman" w:hAnsi="Arial" w:cs="Arial"/>
-          <w:color w:val="000000"/>
-        </w:rPr>
-        <w:t>Interactions</w:t>
-      </w:r>
-      <w:r>
-        <w:rPr>
-          <w:rFonts w:ascii="Arial" w:eastAsia="Times New Roman" w:hAnsi="Arial" w:cs="Arial"/>
-          <w:color w:val="000000"/>
-          <w:lang w:val="ru-RU"/>
-        </w:rPr>
-        <w:t xml:space="preserve">, каждый из которых реализует </w:t>
-      </w:r>
-      <w:r>
-        <w:rPr>
-          <w:rFonts w:ascii="Arial" w:eastAsia="Times New Roman" w:hAnsi="Arial" w:cs="Arial"/>
-          <w:color w:val="000000"/>
-        </w:rPr>
-        <w:t>CRUD</w:t>
-      </w:r>
-      <w:r>
-        <w:rPr>
-          <w:rFonts w:ascii="Arial" w:eastAsia="Times New Roman" w:hAnsi="Arial" w:cs="Arial"/>
-          <w:color w:val="000000"/>
-          <w:lang w:val="ru-RU"/>
-        </w:rPr>
-        <w:t xml:space="preserve"> (</w:t>
-      </w:r>
-      <w:r>
-        <w:rPr>
-          <w:rFonts w:ascii="Arial" w:eastAsia="Times New Roman" w:hAnsi="Arial" w:cs="Arial"/>
-          <w:color w:val="000000"/>
-        </w:rPr>
-        <w:t>Get</w:t>
-      </w:r>
-      <w:r>
-        <w:rPr>
-          <w:rFonts w:ascii="Arial" w:eastAsia="Times New Roman" w:hAnsi="Arial" w:cs="Arial"/>
-          <w:color w:val="000000"/>
-          <w:lang w:val="ru-RU"/>
-        </w:rPr>
-        <w:t xml:space="preserve">, </w:t>
-      </w:r>
-      <w:r>
-        <w:rPr>
-          <w:rFonts w:ascii="Arial" w:eastAsia="Times New Roman" w:hAnsi="Arial" w:cs="Arial"/>
-          <w:color w:val="000000"/>
-        </w:rPr>
-        <w:t>Create</w:t>
-      </w:r>
-      <w:r>
-        <w:rPr>
-          <w:rFonts w:ascii="Arial" w:eastAsia="Times New Roman" w:hAnsi="Arial" w:cs="Arial"/>
-          <w:color w:val="000000"/>
-          <w:lang w:val="ru-RU"/>
-        </w:rPr>
-        <w:t xml:space="preserve">, </w:t>
-      </w:r>
-      <w:r>
-        <w:rPr>
-          <w:rFonts w:ascii="Arial" w:eastAsia="Times New Roman" w:hAnsi="Arial" w:cs="Arial"/>
-          <w:color w:val="000000"/>
-        </w:rPr>
-        <w:t>Update</w:t>
-      </w:r>
-      <w:r>
-        <w:rPr>
-          <w:rFonts w:ascii="Arial" w:eastAsia="Times New Roman" w:hAnsi="Arial" w:cs="Arial"/>
-          <w:color w:val="000000"/>
-          <w:lang w:val="ru-RU"/>
-        </w:rPr>
-        <w:t xml:space="preserve">, </w:t>
-      </w:r>
-      <w:r>
-        <w:rPr>
-          <w:rFonts w:ascii="Arial" w:eastAsia="Times New Roman" w:hAnsi="Arial" w:cs="Arial"/>
-          <w:color w:val="000000"/>
-        </w:rPr>
-        <w:t>Delete</w:t>
-      </w:r>
-      <w:r>
-        <w:rPr>
-          <w:rFonts w:ascii="Arial" w:eastAsia="Times New Roman" w:hAnsi="Arial" w:cs="Arial"/>
-          <w:color w:val="000000"/>
-          <w:lang w:val="ru-RU"/>
-        </w:rPr>
-        <w:t>)</w:t>
-      </w:r>
-      <w:r>
-        <w:rPr>
-          <w:rFonts w:ascii="Arial" w:eastAsia="Times New Roman" w:hAnsi="Arial" w:cs="Arial"/>
-          <w:color w:val="000000"/>
-          <w:lang w:val="ru-RU"/>
-        </w:rPr>
-        <w:t xml:space="preserve">. </w:t>
-      </w:r>
-      <w:r>
-        <w:rPr>
-          <w:rFonts w:ascii="Arial" w:eastAsia="Times New Roman" w:hAnsi="Arial" w:cs="Arial"/>
-          <w:color w:val="000000"/>
-          <w:lang w:val="ru-RU"/>
-        </w:rPr>
-        <w:t>Если использовать м</w:t>
-      </w:r>
-      <w:r>
-        <w:rPr>
-          <w:rFonts w:ascii="Arial" w:hAnsi="Arial" w:cs="Arial"/>
-          <w:color w:val="000000"/>
-          <w:lang w:val="ru-RU"/>
-        </w:rPr>
-        <w:t xml:space="preserve">етод </w:t>
-      </w:r>
-      <w:r>
-        <w:rPr>
-          <w:rFonts w:ascii="Arial" w:hAnsi="Arial" w:cs="Arial"/>
-          <w:color w:val="000000"/>
-        </w:rPr>
-        <w:t>Get</w:t>
-      </w:r>
-      <w:r>
-        <w:rPr>
-          <w:rFonts w:ascii="Arial" w:hAnsi="Arial" w:cs="Arial"/>
-          <w:color w:val="000000"/>
-          <w:lang w:val="ru-RU"/>
-        </w:rPr>
-        <w:t xml:space="preserve"> с </w:t>
-      </w:r>
-      <w:r>
-        <w:rPr>
-          <w:rFonts w:ascii="Arial" w:hAnsi="Arial" w:cs="Arial"/>
-          <w:color w:val="000000"/>
-        </w:rPr>
-        <w:t>Id</w:t>
-      </w:r>
-      <w:r>
-        <w:rPr>
-          <w:rFonts w:ascii="Arial" w:hAnsi="Arial" w:cs="Arial"/>
-          <w:color w:val="000000"/>
-          <w:lang w:val="ru-RU"/>
-        </w:rPr>
-        <w:t xml:space="preserve">, </w:t>
-      </w:r>
-      <w:r>
-        <w:rPr>
-          <w:rFonts w:ascii="Arial" w:hAnsi="Arial" w:cs="Arial"/>
-          <w:color w:val="000000"/>
-          <w:lang w:val="ru-RU"/>
-        </w:rPr>
-        <w:t>то он вернет 1 запись. Если без – все</w:t>
-      </w:r>
-      <w:r>
-        <w:rPr>
-          <w:rFonts w:ascii="Arial" w:hAnsi="Arial" w:cs="Arial"/>
-          <w:color w:val="000000"/>
-        </w:rPr>
-        <w:t xml:space="preserve"> </w:t>
-      </w:r>
-      <w:r>
-        <w:rPr>
-          <w:rFonts w:ascii="Arial" w:hAnsi="Arial" w:cs="Arial"/>
-          <w:color w:val="000000"/>
-          <w:lang w:val="ru-RU"/>
-        </w:rPr>
-        <w:t>записи</w:t>
-      </w:r>
-      <w:bookmarkStart w:id="0" w:name="_GoBack"/>
-      <w:bookmarkEnd w:id="0"/>
-      <w:r>
-        <w:rPr>
-          <w:rFonts w:ascii="Arial" w:hAnsi="Arial" w:cs="Arial"/>
-          <w:color w:val="000000"/>
-          <w:lang w:val="ru-RU"/>
-        </w:rPr>
-        <w:t>.</w:t>
-      </w:r>
     </w:p>
     <w:p>
       <w:pPr>
@@ -1294,25 +1818,25 @@
         <w:textAlignment w:val="baseline"/>
         <w:rPr>
           <w:rFonts w:ascii="Arial" w:hAnsi="Arial" w:cs="Arial"/>
-          <w:color w:val="000000"/>
-          <w:sz w:val="22"/>
-          <w:szCs w:val="22"/>
-          <w:lang w:val="ru-RU"/>
-        </w:rPr>
-      </w:pPr>
-      <w:r>
-        <w:rPr>
-          <w:rFonts w:ascii="Arial" w:hAnsi="Arial" w:cs="Arial"/>
-          <w:color w:val="000000"/>
-          <w:sz w:val="22"/>
-          <w:szCs w:val="22"/>
-        </w:rPr>
-        <w:t>Events</w:t>
-      </w:r>
-      <w:r>
-        <w:rPr>
-          <w:rFonts w:ascii="Arial" w:hAnsi="Arial" w:cs="Arial"/>
-          <w:color w:val="000000"/>
+          <w:color w:val="000000" w:themeColor="text1"/>
+          <w:sz w:val="22"/>
+          <w:szCs w:val="22"/>
+          <w:lang w:val="ru-RU"/>
+        </w:rPr>
+      </w:pPr>
+      <w:r>
+        <w:rPr>
+          <w:rFonts w:ascii="Arial" w:hAnsi="Arial" w:cs="Arial"/>
+          <w:color w:val="000000" w:themeColor="text1"/>
+          <w:sz w:val="22"/>
+          <w:szCs w:val="22"/>
+        </w:rPr>
+        <w:t>Event</w:t>
+      </w:r>
+      <w:r>
+        <w:rPr>
+          <w:rFonts w:ascii="Arial" w:hAnsi="Arial" w:cs="Arial"/>
+          <w:color w:val="000000" w:themeColor="text1"/>
           <w:sz w:val="22"/>
           <w:szCs w:val="22"/>
           <w:lang w:val="ru-RU"/>
@@ -1323,7 +1847,7 @@
       <w:r>
         <w:rPr>
           <w:rFonts w:ascii="Arial" w:hAnsi="Arial" w:cs="Arial"/>
-          <w:color w:val="000000"/>
+          <w:color w:val="000000" w:themeColor="text1"/>
           <w:sz w:val="22"/>
           <w:szCs w:val="22"/>
         </w:rPr>
@@ -1333,27 +1857,17 @@
       <w:r>
         <w:rPr>
           <w:rFonts w:ascii="Arial" w:hAnsi="Arial" w:cs="Arial"/>
-          <w:color w:val="000000"/>
-          <w:sz w:val="22"/>
-          <w:szCs w:val="22"/>
-          <w:lang w:val="ru-RU"/>
-        </w:rPr>
-        <w:t xml:space="preserve"> </w:t>
-      </w:r>
-      <w:r>
-        <w:rPr>
-          <w:rFonts w:ascii="Arial" w:hAnsi="Arial" w:cs="Arial"/>
-          <w:color w:val="000000"/>
-          <w:sz w:val="22"/>
-          <w:szCs w:val="22"/>
-          <w:lang w:val="ru-RU"/>
-        </w:rPr>
-        <w:t xml:space="preserve">возвращает первое событие в списке вместо события по </w:t>
-      </w:r>
-      <w:r>
-        <w:rPr>
-          <w:rFonts w:ascii="Arial" w:hAnsi="Arial" w:cs="Arial"/>
-          <w:color w:val="000000"/>
+          <w:color w:val="000000" w:themeColor="text1"/>
+          <w:sz w:val="22"/>
+          <w:szCs w:val="22"/>
+          <w:lang w:val="ru-RU"/>
+        </w:rPr>
+        <w:t xml:space="preserve"> возвращает первое событие в списке вместо события по </w:t>
+      </w:r>
+      <w:r>
+        <w:rPr>
+          <w:rFonts w:ascii="Arial" w:hAnsi="Arial" w:cs="Arial"/>
+          <w:color w:val="000000" w:themeColor="text1"/>
           <w:sz w:val="22"/>
           <w:szCs w:val="22"/>
         </w:rPr>
@@ -1362,7 +1876,7 @@
       <w:r>
         <w:rPr>
           <w:rFonts w:ascii="Arial" w:hAnsi="Arial" w:cs="Arial"/>
-          <w:color w:val="000000"/>
+          <w:color w:val="000000" w:themeColor="text1"/>
           <w:sz w:val="22"/>
           <w:szCs w:val="22"/>
           <w:lang w:val="ru-RU"/>
@@ -1381,25 +1895,25 @@
         <w:textAlignment w:val="baseline"/>
         <w:rPr>
           <w:rFonts w:ascii="Arial" w:hAnsi="Arial" w:cs="Arial"/>
-          <w:color w:val="000000"/>
-          <w:sz w:val="22"/>
-          <w:szCs w:val="22"/>
-          <w:lang w:val="ru-RU"/>
-        </w:rPr>
-      </w:pPr>
-      <w:r>
-        <w:rPr>
-          <w:rFonts w:ascii="Arial" w:hAnsi="Arial" w:cs="Arial"/>
-          <w:color w:val="000000"/>
-          <w:sz w:val="22"/>
-          <w:szCs w:val="22"/>
-        </w:rPr>
-        <w:t>Events</w:t>
-      </w:r>
-      <w:r>
-        <w:rPr>
-          <w:rFonts w:ascii="Arial" w:hAnsi="Arial" w:cs="Arial"/>
-          <w:color w:val="000000"/>
+          <w:color w:val="000000" w:themeColor="text1"/>
+          <w:sz w:val="22"/>
+          <w:szCs w:val="22"/>
+          <w:lang w:val="ru-RU"/>
+        </w:rPr>
+      </w:pPr>
+      <w:r>
+        <w:rPr>
+          <w:rFonts w:ascii="Arial" w:hAnsi="Arial" w:cs="Arial"/>
+          <w:color w:val="000000" w:themeColor="text1"/>
+          <w:sz w:val="22"/>
+          <w:szCs w:val="22"/>
+        </w:rPr>
+        <w:t>Interaction</w:t>
+      </w:r>
+      <w:r>
+        <w:rPr>
+          <w:rFonts w:ascii="Arial" w:hAnsi="Arial" w:cs="Arial"/>
+          <w:color w:val="000000" w:themeColor="text1"/>
           <w:sz w:val="22"/>
           <w:szCs w:val="22"/>
           <w:lang w:val="ru-RU"/>
@@ -1410,7 +1924,7 @@
       <w:r>
         <w:rPr>
           <w:rFonts w:ascii="Arial" w:hAnsi="Arial" w:cs="Arial"/>
-          <w:color w:val="000000"/>
+          <w:color w:val="000000" w:themeColor="text1"/>
           <w:sz w:val="22"/>
           <w:szCs w:val="22"/>
         </w:rPr>
@@ -1420,7 +1934,7 @@
       <w:r>
         <w:rPr>
           <w:rFonts w:ascii="Arial" w:hAnsi="Arial" w:cs="Arial"/>
-          <w:color w:val="000000"/>
+          <w:color w:val="000000" w:themeColor="text1"/>
           <w:sz w:val="22"/>
           <w:szCs w:val="22"/>
           <w:lang w:val="ru-RU"/>
@@ -1445,6 +1959,1130 @@
           <w:lang w:val="ru-RU"/>
         </w:rPr>
       </w:pPr>
+      <w:r>
+        <w:rPr>
+          <w:rFonts w:ascii="Arial" w:hAnsi="Arial" w:cs="Arial"/>
+          <w:color w:val="000000"/>
+          <w:sz w:val="22"/>
+          <w:szCs w:val="22"/>
+        </w:rPr>
+        <w:t>Create</w:t>
+      </w:r>
+      <w:r>
+        <w:rPr>
+          <w:rFonts w:ascii="Arial" w:hAnsi="Arial" w:cs="Arial"/>
+          <w:color w:val="000000"/>
+          <w:sz w:val="22"/>
+          <w:szCs w:val="22"/>
+          <w:lang w:val="ru-RU"/>
+        </w:rPr>
+        <w:t xml:space="preserve"> </w:t>
+      </w:r>
+      <w:r>
+        <w:rPr>
+          <w:rFonts w:ascii="Arial" w:hAnsi="Arial" w:cs="Arial"/>
+          <w:color w:val="000000"/>
+          <w:sz w:val="22"/>
+          <w:szCs w:val="22"/>
+          <w:lang w:val="ru-RU"/>
+        </w:rPr>
+        <w:t>не пропуска</w:t>
+      </w:r>
+      <w:r>
+        <w:rPr>
+          <w:rFonts w:ascii="Arial" w:hAnsi="Arial" w:cs="Arial"/>
+          <w:color w:val="000000"/>
+          <w:sz w:val="22"/>
+          <w:szCs w:val="22"/>
+          <w:lang w:val="ru-RU"/>
+        </w:rPr>
+        <w:t>е</w:t>
+      </w:r>
+      <w:r>
+        <w:rPr>
+          <w:rFonts w:ascii="Arial" w:hAnsi="Arial" w:cs="Arial"/>
+          <w:color w:val="000000"/>
+          <w:sz w:val="22"/>
+          <w:szCs w:val="22"/>
+          <w:lang w:val="ru-RU"/>
+        </w:rPr>
+        <w:t>т</w:t>
+      </w:r>
+      <w:r>
+        <w:rPr>
+          <w:rFonts w:ascii="Arial" w:hAnsi="Arial" w:cs="Arial"/>
+          <w:color w:val="000000"/>
+          <w:sz w:val="22"/>
+          <w:szCs w:val="22"/>
+          <w:lang w:val="ru-RU"/>
+        </w:rPr>
+        <w:t xml:space="preserve"> </w:t>
+      </w:r>
+      <w:r>
+        <w:rPr>
+          <w:rFonts w:ascii="Arial" w:hAnsi="Arial" w:cs="Arial"/>
+          <w:color w:val="000000"/>
+          <w:sz w:val="22"/>
+          <w:szCs w:val="22"/>
+        </w:rPr>
+        <w:t>duration</w:t>
+      </w:r>
+      <w:r>
+        <w:rPr>
+          <w:rFonts w:ascii="Arial" w:hAnsi="Arial" w:cs="Arial"/>
+          <w:color w:val="000000"/>
+          <w:sz w:val="22"/>
+          <w:szCs w:val="22"/>
+          <w:lang w:val="ru-RU"/>
+        </w:rPr>
+        <w:t xml:space="preserve"> = 0</w:t>
+      </w:r>
+    </w:p>
+    <w:p>
+      <w:pPr>
+        <w:pStyle w:val="NormalWeb"/>
+        <w:numPr>
+          <w:ilvl w:val="0"/>
+          <w:numId w:val="1"/>
+        </w:numPr>
+        <w:spacing w:before="0" w:beforeAutospacing="0" w:after="0" w:afterAutospacing="0"/>
+        <w:textAlignment w:val="baseline"/>
+        <w:rPr>
+          <w:rFonts w:ascii="Arial" w:hAnsi="Arial" w:cs="Arial"/>
+          <w:color w:val="000000"/>
+          <w:sz w:val="22"/>
+          <w:szCs w:val="22"/>
+          <w:lang w:val="ru-RU"/>
+        </w:rPr>
+      </w:pPr>
+      <w:r>
+        <w:rPr>
+          <w:rFonts w:ascii="Arial" w:hAnsi="Arial" w:cs="Arial"/>
+          <w:color w:val="000000"/>
+          <w:sz w:val="22"/>
+          <w:szCs w:val="22"/>
+        </w:rPr>
+        <w:t>Create</w:t>
+      </w:r>
+      <w:r>
+        <w:rPr>
+          <w:rFonts w:ascii="Arial" w:hAnsi="Arial" w:cs="Arial"/>
+          <w:color w:val="000000"/>
+          <w:sz w:val="22"/>
+          <w:szCs w:val="22"/>
+          <w:lang w:val="ru-RU"/>
+        </w:rPr>
+        <w:t xml:space="preserve"> </w:t>
+      </w:r>
+      <w:r>
+        <w:rPr>
+          <w:rFonts w:ascii="Arial" w:hAnsi="Arial" w:cs="Arial"/>
+          <w:color w:val="000000"/>
+          <w:sz w:val="22"/>
+          <w:szCs w:val="22"/>
+          <w:lang w:val="ru-RU"/>
+        </w:rPr>
+        <w:t>может</w:t>
+      </w:r>
+      <w:r>
+        <w:rPr>
+          <w:rFonts w:ascii="Arial" w:hAnsi="Arial" w:cs="Arial"/>
+          <w:color w:val="000000"/>
+          <w:sz w:val="22"/>
+          <w:szCs w:val="22"/>
+          <w:lang w:val="ru-RU"/>
+        </w:rPr>
+        <w:t xml:space="preserve"> </w:t>
+      </w:r>
+      <w:r>
+        <w:rPr>
+          <w:rFonts w:ascii="Arial" w:hAnsi="Arial" w:cs="Arial"/>
+          <w:color w:val="000000"/>
+          <w:sz w:val="22"/>
+          <w:szCs w:val="22"/>
+          <w:lang w:val="ru-RU"/>
+        </w:rPr>
+        <w:t>создать</w:t>
+      </w:r>
+      <w:r>
+        <w:rPr>
+          <w:rFonts w:ascii="Arial" w:hAnsi="Arial" w:cs="Arial"/>
+          <w:color w:val="000000"/>
+          <w:sz w:val="22"/>
+          <w:szCs w:val="22"/>
+          <w:lang w:val="ru-RU"/>
+        </w:rPr>
+        <w:t xml:space="preserve"> </w:t>
+      </w:r>
+      <w:r>
+        <w:rPr>
+          <w:rFonts w:ascii="Arial" w:hAnsi="Arial" w:cs="Arial"/>
+          <w:color w:val="000000"/>
+          <w:sz w:val="22"/>
+          <w:szCs w:val="22"/>
+        </w:rPr>
+        <w:t>Interaction</w:t>
+      </w:r>
+      <w:r>
+        <w:rPr>
+          <w:rFonts w:ascii="Arial" w:hAnsi="Arial" w:cs="Arial"/>
+          <w:color w:val="000000"/>
+          <w:sz w:val="22"/>
+          <w:szCs w:val="22"/>
+          <w:lang w:val="ru-RU"/>
+        </w:rPr>
+        <w:t xml:space="preserve"> </w:t>
+      </w:r>
+      <w:r>
+        <w:rPr>
+          <w:rFonts w:ascii="Arial" w:hAnsi="Arial" w:cs="Arial"/>
+          <w:color w:val="000000"/>
+          <w:sz w:val="22"/>
+          <w:szCs w:val="22"/>
+          <w:lang w:val="ru-RU"/>
+        </w:rPr>
+        <w:t>в будущем.</w:t>
+      </w:r>
+    </w:p>
+    <w:p>
+      <w:pPr>
+        <w:pStyle w:val="NormalWeb"/>
+        <w:numPr>
+          <w:ilvl w:val="0"/>
+          <w:numId w:val="1"/>
+        </w:numPr>
+        <w:spacing w:before="0" w:beforeAutospacing="0" w:after="0" w:afterAutospacing="0"/>
+        <w:textAlignment w:val="baseline"/>
+        <w:rPr>
+          <w:rFonts w:ascii="Arial" w:hAnsi="Arial" w:cs="Arial"/>
+          <w:color w:val="000000"/>
+          <w:sz w:val="22"/>
+          <w:szCs w:val="22"/>
+          <w:lang w:val="ru-RU"/>
+        </w:rPr>
+      </w:pPr>
+      <w:r>
+        <w:rPr>
+          <w:rFonts w:ascii="Arial" w:hAnsi="Arial" w:cs="Arial"/>
+          <w:color w:val="000000"/>
+          <w:sz w:val="22"/>
+          <w:szCs w:val="22"/>
+        </w:rPr>
+        <w:t xml:space="preserve">Update </w:t>
+      </w:r>
+      <w:r>
+        <w:rPr>
+          <w:rFonts w:ascii="Arial" w:hAnsi="Arial" w:cs="Arial"/>
+          <w:color w:val="000000"/>
+          <w:sz w:val="22"/>
+          <w:szCs w:val="22"/>
+          <w:lang w:val="ru-RU"/>
+        </w:rPr>
+        <w:t>не валидирует брокера</w:t>
+      </w:r>
+    </w:p>
+    <w:p>
+      <w:pPr>
+        <w:pStyle w:val="NormalWeb"/>
+        <w:numPr>
+          <w:ilvl w:val="0"/>
+          <w:numId w:val="1"/>
+        </w:numPr>
+        <w:spacing w:before="0" w:beforeAutospacing="0" w:after="0" w:afterAutospacing="0"/>
+        <w:rPr>
+          <w:rFonts w:ascii="Arial" w:hAnsi="Arial" w:cs="Arial"/>
+          <w:b/>
+          <w:bCs/>
+          <w:color w:val="000000"/>
+          <w:sz w:val="22"/>
+          <w:szCs w:val="22"/>
+          <w:lang w:val="ru-RU"/>
+        </w:rPr>
+      </w:pPr>
+      <w:r>
+        <w:rPr>
+          <w:rFonts w:ascii="Arial" w:hAnsi="Arial" w:cs="Arial"/>
+          <w:color w:val="000000"/>
+          <w:sz w:val="22"/>
+          <w:szCs w:val="22"/>
+        </w:rPr>
+        <w:t>Update</w:t>
+      </w:r>
+      <w:r>
+        <w:rPr>
+          <w:rFonts w:ascii="Arial" w:hAnsi="Arial" w:cs="Arial"/>
+          <w:color w:val="000000"/>
+          <w:sz w:val="22"/>
+          <w:szCs w:val="22"/>
+          <w:lang w:val="ru-RU"/>
+        </w:rPr>
+        <w:t xml:space="preserve"> </w:t>
+      </w:r>
+      <w:r>
+        <w:rPr>
+          <w:rFonts w:ascii="Arial" w:hAnsi="Arial" w:cs="Arial"/>
+          <w:color w:val="000000"/>
+          <w:sz w:val="22"/>
+          <w:szCs w:val="22"/>
+          <w:lang w:val="ru-RU"/>
+        </w:rPr>
+        <w:t xml:space="preserve">не позволяет </w:t>
+      </w:r>
+      <w:r>
+        <w:rPr>
+          <w:rFonts w:ascii="Arial" w:hAnsi="Arial" w:cs="Arial"/>
+          <w:color w:val="000000"/>
+          <w:sz w:val="22"/>
+          <w:szCs w:val="22"/>
+        </w:rPr>
+        <w:t>Title</w:t>
+      </w:r>
+      <w:r>
+        <w:rPr>
+          <w:rFonts w:ascii="Arial" w:hAnsi="Arial" w:cs="Arial"/>
+          <w:color w:val="000000"/>
+          <w:sz w:val="22"/>
+          <w:szCs w:val="22"/>
+          <w:lang w:val="ru-RU"/>
+        </w:rPr>
+        <w:t xml:space="preserve"> </w:t>
+      </w:r>
+      <w:r>
+        <w:rPr>
+          <w:rFonts w:ascii="Arial" w:hAnsi="Arial" w:cs="Arial"/>
+          <w:color w:val="000000"/>
+          <w:sz w:val="22"/>
+          <w:szCs w:val="22"/>
+          <w:lang w:val="ru-RU"/>
+        </w:rPr>
+        <w:t xml:space="preserve">иметь меньше </w:t>
+      </w:r>
+      <w:proofErr w:type="gramStart"/>
+      <w:r>
+        <w:rPr>
+          <w:rFonts w:ascii="Arial" w:hAnsi="Arial" w:cs="Arial"/>
+          <w:color w:val="000000"/>
+          <w:sz w:val="22"/>
+          <w:szCs w:val="22"/>
+          <w:lang w:val="ru-RU"/>
+        </w:rPr>
+        <w:t>24 символов</w:t>
+      </w:r>
+      <w:proofErr w:type="gramEnd"/>
+      <w:r>
+        <w:rPr>
+          <w:rFonts w:ascii="Arial" w:hAnsi="Arial" w:cs="Arial"/>
+          <w:color w:val="000000"/>
+          <w:sz w:val="22"/>
+          <w:szCs w:val="22"/>
+          <w:lang w:val="ru-RU"/>
+        </w:rPr>
+        <w:t xml:space="preserve"> вместо 12.</w:t>
+      </w:r>
+    </w:p>
+    <w:p>
+      <w:pPr>
+        <w:pStyle w:val="NormalWeb"/>
+        <w:numPr>
+          <w:ilvl w:val="0"/>
+          <w:numId w:val="1"/>
+        </w:numPr>
+        <w:spacing w:before="0" w:beforeAutospacing="0" w:after="0" w:afterAutospacing="0"/>
+        <w:rPr>
+          <w:rFonts w:ascii="Arial" w:hAnsi="Arial" w:cs="Arial"/>
+          <w:b/>
+          <w:bCs/>
+          <w:color w:val="000000"/>
+          <w:sz w:val="22"/>
+          <w:szCs w:val="22"/>
+          <w:lang w:val="ru-RU"/>
+        </w:rPr>
+      </w:pPr>
+      <w:r>
+        <w:rPr>
+          <w:rFonts w:ascii="Arial" w:hAnsi="Arial" w:cs="Arial"/>
+          <w:color w:val="000000"/>
+          <w:sz w:val="22"/>
+          <w:szCs w:val="22"/>
+        </w:rPr>
+        <w:t>Interaction</w:t>
+      </w:r>
+      <w:r>
+        <w:rPr>
+          <w:rFonts w:ascii="Arial" w:hAnsi="Arial" w:cs="Arial"/>
+          <w:color w:val="000000"/>
+          <w:sz w:val="22"/>
+          <w:szCs w:val="22"/>
+          <w:lang w:val="ru-RU"/>
+        </w:rPr>
+        <w:t>/</w:t>
+      </w:r>
+      <w:r>
+        <w:rPr>
+          <w:rFonts w:ascii="Arial" w:hAnsi="Arial" w:cs="Arial"/>
+          <w:color w:val="000000"/>
+          <w:sz w:val="22"/>
+          <w:szCs w:val="22"/>
+        </w:rPr>
+        <w:t>Delete</w:t>
+      </w:r>
+      <w:r>
+        <w:rPr>
+          <w:rFonts w:ascii="Arial" w:hAnsi="Arial" w:cs="Arial"/>
+          <w:color w:val="000000"/>
+          <w:sz w:val="22"/>
+          <w:szCs w:val="22"/>
+          <w:lang w:val="ru-RU"/>
+        </w:rPr>
+        <w:t xml:space="preserve"> не удаляет интеракцию.</w:t>
+      </w:r>
+    </w:p>
+    <w:p>
+      <w:pPr>
+        <w:pStyle w:val="NormalWeb"/>
+        <w:numPr>
+          <w:ilvl w:val="0"/>
+          <w:numId w:val="1"/>
+        </w:numPr>
+        <w:spacing w:before="0" w:beforeAutospacing="0" w:after="0" w:afterAutospacing="0"/>
+        <w:rPr>
+          <w:rFonts w:ascii="Arial" w:hAnsi="Arial" w:cs="Arial"/>
+          <w:b/>
+          <w:bCs/>
+          <w:color w:val="000000"/>
+          <w:sz w:val="22"/>
+          <w:szCs w:val="22"/>
+          <w:lang w:val="ru-RU"/>
+        </w:rPr>
+      </w:pPr>
+      <w:r>
+        <w:rPr>
+          <w:rFonts w:ascii="Arial" w:hAnsi="Arial" w:cs="Arial"/>
+          <w:color w:val="000000"/>
+          <w:sz w:val="22"/>
+          <w:szCs w:val="22"/>
+        </w:rPr>
+        <w:t>Interaction</w:t>
+      </w:r>
+      <w:r>
+        <w:rPr>
+          <w:rFonts w:ascii="Arial" w:hAnsi="Arial" w:cs="Arial"/>
+          <w:color w:val="000000"/>
+          <w:sz w:val="22"/>
+          <w:szCs w:val="22"/>
+          <w:lang w:val="ru-RU"/>
+        </w:rPr>
+        <w:t>/</w:t>
+      </w:r>
+      <w:r>
+        <w:rPr>
+          <w:rFonts w:ascii="Arial" w:hAnsi="Arial" w:cs="Arial"/>
+          <w:color w:val="000000"/>
+          <w:sz w:val="22"/>
+          <w:szCs w:val="22"/>
+        </w:rPr>
+        <w:t>Delete</w:t>
+      </w:r>
+      <w:r>
+        <w:rPr>
+          <w:rFonts w:ascii="Arial" w:hAnsi="Arial" w:cs="Arial"/>
+          <w:color w:val="000000"/>
+          <w:sz w:val="22"/>
+          <w:szCs w:val="22"/>
+          <w:lang w:val="ru-RU"/>
+        </w:rPr>
+        <w:t xml:space="preserve"> </w:t>
+      </w:r>
+      <w:r>
+        <w:rPr>
+          <w:rFonts w:ascii="Arial" w:hAnsi="Arial" w:cs="Arial"/>
+          <w:color w:val="000000"/>
+          <w:sz w:val="22"/>
+          <w:szCs w:val="22"/>
+          <w:lang w:val="ru-RU"/>
+        </w:rPr>
+        <w:t>возвращает</w:t>
+      </w:r>
+      <w:r>
+        <w:rPr>
+          <w:rFonts w:ascii="Arial" w:hAnsi="Arial" w:cs="Arial"/>
+          <w:color w:val="000000"/>
+          <w:sz w:val="22"/>
+          <w:szCs w:val="22"/>
+          <w:lang w:val="ru-RU"/>
+        </w:rPr>
+        <w:t xml:space="preserve"> </w:t>
+      </w:r>
+      <w:proofErr w:type="spellStart"/>
+      <w:r>
+        <w:rPr>
+          <w:rFonts w:ascii="Arial" w:hAnsi="Arial" w:cs="Arial"/>
+          <w:color w:val="000000"/>
+          <w:sz w:val="22"/>
+          <w:szCs w:val="22"/>
+        </w:rPr>
+        <w:t>InternalServerError</w:t>
+      </w:r>
+      <w:proofErr w:type="spellEnd"/>
+      <w:r>
+        <w:rPr>
+          <w:rFonts w:ascii="Arial" w:hAnsi="Arial" w:cs="Arial"/>
+          <w:color w:val="000000"/>
+          <w:sz w:val="22"/>
+          <w:szCs w:val="22"/>
+          <w:lang w:val="ru-RU"/>
+        </w:rPr>
+        <w:t xml:space="preserve"> </w:t>
+      </w:r>
+      <w:r>
+        <w:rPr>
+          <w:rFonts w:ascii="Arial" w:hAnsi="Arial" w:cs="Arial"/>
+          <w:color w:val="000000"/>
+          <w:sz w:val="22"/>
+          <w:szCs w:val="22"/>
+          <w:lang w:val="ru-RU"/>
+        </w:rPr>
+        <w:t>вместо</w:t>
+      </w:r>
+      <w:r>
+        <w:rPr>
+          <w:rFonts w:ascii="Arial" w:hAnsi="Arial" w:cs="Arial"/>
+          <w:color w:val="000000"/>
+          <w:sz w:val="22"/>
+          <w:szCs w:val="22"/>
+          <w:lang w:val="ru-RU"/>
+        </w:rPr>
+        <w:t xml:space="preserve"> </w:t>
+      </w:r>
+      <w:proofErr w:type="spellStart"/>
+      <w:r>
+        <w:rPr>
+          <w:rFonts w:ascii="Arial" w:hAnsi="Arial" w:cs="Arial"/>
+          <w:color w:val="000000"/>
+          <w:sz w:val="22"/>
+          <w:szCs w:val="22"/>
+        </w:rPr>
+        <w:t>NotFound</w:t>
+      </w:r>
+      <w:proofErr w:type="spellEnd"/>
+      <w:r>
+        <w:rPr>
+          <w:rFonts w:ascii="Arial" w:hAnsi="Arial" w:cs="Arial"/>
+          <w:color w:val="000000"/>
+          <w:sz w:val="22"/>
+          <w:szCs w:val="22"/>
+          <w:lang w:val="ru-RU"/>
+        </w:rPr>
+        <w:t xml:space="preserve">, если предоставлен </w:t>
+      </w:r>
+      <w:r>
+        <w:rPr>
+          <w:rFonts w:ascii="Arial" w:hAnsi="Arial" w:cs="Arial"/>
+          <w:color w:val="000000"/>
+          <w:sz w:val="22"/>
+          <w:szCs w:val="22"/>
+          <w:lang w:val="ru-RU"/>
+        </w:rPr>
+        <w:t>«левый</w:t>
+      </w:r>
+      <w:r>
+        <w:rPr>
+          <w:rFonts w:ascii="Arial" w:hAnsi="Arial" w:cs="Arial"/>
+          <w:color w:val="000000"/>
+          <w:sz w:val="22"/>
+          <w:szCs w:val="22"/>
+          <w:lang w:val="ru-RU"/>
+        </w:rPr>
+        <w:t>»</w:t>
+      </w:r>
+      <w:r>
+        <w:rPr>
+          <w:rFonts w:ascii="Arial" w:hAnsi="Arial" w:cs="Arial"/>
+          <w:color w:val="000000"/>
+          <w:sz w:val="22"/>
+          <w:szCs w:val="22"/>
+          <w:lang w:val="ru-RU"/>
+        </w:rPr>
+        <w:t xml:space="preserve"> </w:t>
+      </w:r>
+      <w:r>
+        <w:rPr>
+          <w:rFonts w:ascii="Arial" w:hAnsi="Arial" w:cs="Arial"/>
+          <w:color w:val="000000"/>
+          <w:sz w:val="22"/>
+          <w:szCs w:val="22"/>
+        </w:rPr>
+        <w:t>ID</w:t>
+      </w:r>
+    </w:p>
+    <w:p>
+      <w:pPr>
+        <w:pStyle w:val="NormalWeb"/>
+        <w:numPr>
+          <w:ilvl w:val="0"/>
+          <w:numId w:val="1"/>
+        </w:numPr>
+        <w:spacing w:before="0" w:beforeAutospacing="0" w:after="0" w:afterAutospacing="0"/>
+        <w:rPr>
+          <w:rFonts w:ascii="Arial" w:hAnsi="Arial" w:cs="Arial"/>
+          <w:b/>
+          <w:bCs/>
+          <w:color w:val="000000"/>
+          <w:sz w:val="22"/>
+          <w:szCs w:val="22"/>
+          <w:lang w:val="ru-RU"/>
+        </w:rPr>
+      </w:pPr>
+      <w:r>
+        <w:rPr>
+          <w:rFonts w:ascii="Arial" w:hAnsi="Arial" w:cs="Arial"/>
+          <w:color w:val="000000"/>
+          <w:sz w:val="22"/>
+          <w:szCs w:val="22"/>
+        </w:rPr>
+        <w:lastRenderedPageBreak/>
+        <w:t>Event</w:t>
+      </w:r>
+      <w:r>
+        <w:rPr>
+          <w:rFonts w:ascii="Arial" w:hAnsi="Arial" w:cs="Arial"/>
+          <w:color w:val="000000"/>
+          <w:sz w:val="22"/>
+          <w:szCs w:val="22"/>
+          <w:lang w:val="ru-RU"/>
+        </w:rPr>
+        <w:t>/</w:t>
+      </w:r>
+      <w:proofErr w:type="spellStart"/>
+      <w:r>
+        <w:rPr>
+          <w:rFonts w:ascii="Arial" w:hAnsi="Arial" w:cs="Arial"/>
+          <w:color w:val="000000"/>
+          <w:sz w:val="22"/>
+          <w:szCs w:val="22"/>
+        </w:rPr>
+        <w:t>GetAll</w:t>
+      </w:r>
+      <w:proofErr w:type="spellEnd"/>
+      <w:r>
+        <w:rPr>
+          <w:rFonts w:ascii="Arial" w:hAnsi="Arial" w:cs="Arial"/>
+          <w:color w:val="000000"/>
+          <w:sz w:val="22"/>
+          <w:szCs w:val="22"/>
+          <w:lang w:val="ru-RU"/>
+        </w:rPr>
+        <w:t xml:space="preserve"> </w:t>
+      </w:r>
+      <w:r>
+        <w:rPr>
+          <w:rFonts w:ascii="Arial" w:hAnsi="Arial" w:cs="Arial"/>
+          <w:color w:val="000000"/>
+          <w:sz w:val="22"/>
+          <w:szCs w:val="22"/>
+          <w:lang w:val="ru-RU"/>
+        </w:rPr>
+        <w:t xml:space="preserve">возвращает </w:t>
+      </w:r>
+      <w:r>
+        <w:rPr>
+          <w:rFonts w:ascii="Arial" w:hAnsi="Arial" w:cs="Arial"/>
+          <w:color w:val="000000"/>
+          <w:sz w:val="22"/>
+          <w:szCs w:val="22"/>
+        </w:rPr>
+        <w:t>OK</w:t>
+      </w:r>
+      <w:r>
+        <w:rPr>
+          <w:rFonts w:ascii="Arial" w:hAnsi="Arial" w:cs="Arial"/>
+          <w:color w:val="000000"/>
+          <w:sz w:val="22"/>
+          <w:szCs w:val="22"/>
+          <w:lang w:val="ru-RU"/>
+        </w:rPr>
+        <w:t xml:space="preserve"> </w:t>
+      </w:r>
+      <w:r>
+        <w:rPr>
+          <w:rFonts w:ascii="Arial" w:hAnsi="Arial" w:cs="Arial"/>
+          <w:color w:val="000000"/>
+          <w:sz w:val="22"/>
+          <w:szCs w:val="22"/>
+          <w:lang w:val="ru-RU"/>
+        </w:rPr>
+        <w:t xml:space="preserve">без данных, если </w:t>
+      </w:r>
+      <w:r>
+        <w:rPr>
+          <w:rFonts w:ascii="Arial" w:hAnsi="Arial" w:cs="Arial"/>
+          <w:color w:val="000000"/>
+          <w:sz w:val="22"/>
+          <w:szCs w:val="22"/>
+          <w:lang w:val="ru-RU"/>
+        </w:rPr>
+        <w:t xml:space="preserve">предоставлен </w:t>
+      </w:r>
+      <w:r>
+        <w:rPr>
+          <w:rFonts w:ascii="Arial" w:hAnsi="Arial" w:cs="Arial"/>
+          <w:color w:val="000000"/>
+          <w:sz w:val="22"/>
+          <w:szCs w:val="22"/>
+          <w:lang w:val="ru-RU"/>
+        </w:rPr>
+        <w:t>«левый</w:t>
+      </w:r>
+      <w:r>
+        <w:rPr>
+          <w:rFonts w:ascii="Arial" w:hAnsi="Arial" w:cs="Arial"/>
+          <w:color w:val="000000"/>
+          <w:sz w:val="22"/>
+          <w:szCs w:val="22"/>
+          <w:lang w:val="ru-RU"/>
+        </w:rPr>
+        <w:t>»</w:t>
+      </w:r>
+      <w:r>
+        <w:rPr>
+          <w:rFonts w:ascii="Arial" w:hAnsi="Arial" w:cs="Arial"/>
+          <w:color w:val="000000"/>
+          <w:sz w:val="22"/>
+          <w:szCs w:val="22"/>
+          <w:lang w:val="ru-RU"/>
+        </w:rPr>
+        <w:t xml:space="preserve"> </w:t>
+      </w:r>
+      <w:r>
+        <w:rPr>
+          <w:rFonts w:ascii="Arial" w:hAnsi="Arial" w:cs="Arial"/>
+          <w:color w:val="000000"/>
+          <w:sz w:val="22"/>
+          <w:szCs w:val="22"/>
+        </w:rPr>
+        <w:t>ID</w:t>
+      </w:r>
+    </w:p>
+    <w:p>
+      <w:pPr>
+        <w:pStyle w:val="NormalWeb"/>
+        <w:numPr>
+          <w:ilvl w:val="0"/>
+          <w:numId w:val="1"/>
+        </w:numPr>
+        <w:spacing w:before="0" w:beforeAutospacing="0" w:after="0" w:afterAutospacing="0"/>
+        <w:rPr>
+          <w:rFonts w:ascii="Arial" w:hAnsi="Arial" w:cs="Arial"/>
+          <w:b/>
+          <w:bCs/>
+          <w:color w:val="000000"/>
+          <w:sz w:val="22"/>
+          <w:szCs w:val="22"/>
+          <w:lang w:val="ru-RU"/>
+        </w:rPr>
+      </w:pPr>
+      <w:r>
+        <w:rPr>
+          <w:rFonts w:ascii="Arial" w:hAnsi="Arial" w:cs="Arial"/>
+          <w:color w:val="000000"/>
+          <w:sz w:val="22"/>
+          <w:szCs w:val="22"/>
+        </w:rPr>
+        <w:t>Event</w:t>
+      </w:r>
+      <w:r>
+        <w:rPr>
+          <w:rFonts w:ascii="Arial" w:hAnsi="Arial" w:cs="Arial"/>
+          <w:color w:val="000000"/>
+          <w:sz w:val="22"/>
+          <w:szCs w:val="22"/>
+          <w:lang w:val="ru-RU"/>
+        </w:rPr>
+        <w:t>/</w:t>
+      </w:r>
+      <w:r>
+        <w:rPr>
+          <w:rFonts w:ascii="Arial" w:hAnsi="Arial" w:cs="Arial"/>
+          <w:color w:val="000000"/>
+          <w:sz w:val="22"/>
+          <w:szCs w:val="22"/>
+        </w:rPr>
+        <w:t>Update</w:t>
+      </w:r>
+      <w:r>
+        <w:rPr>
+          <w:rFonts w:ascii="Arial" w:hAnsi="Arial" w:cs="Arial"/>
+          <w:color w:val="000000"/>
+          <w:sz w:val="22"/>
+          <w:szCs w:val="22"/>
+          <w:lang w:val="ru-RU"/>
+        </w:rPr>
+        <w:t xml:space="preserve"> </w:t>
+      </w:r>
+      <w:r>
+        <w:rPr>
+          <w:rFonts w:ascii="Arial" w:hAnsi="Arial" w:cs="Arial"/>
+          <w:color w:val="000000"/>
+          <w:sz w:val="22"/>
+          <w:szCs w:val="22"/>
+          <w:lang w:val="ru-RU"/>
+        </w:rPr>
+        <w:t xml:space="preserve">не записывает поле </w:t>
+      </w:r>
+      <w:r>
+        <w:rPr>
+          <w:rFonts w:ascii="Arial" w:hAnsi="Arial" w:cs="Arial"/>
+          <w:color w:val="000000"/>
+          <w:sz w:val="22"/>
+          <w:szCs w:val="22"/>
+        </w:rPr>
+        <w:t>Sectors</w:t>
+      </w:r>
+    </w:p>
+    <w:p>
+      <w:pPr>
+        <w:pStyle w:val="NormalWeb"/>
+        <w:numPr>
+          <w:ilvl w:val="0"/>
+          <w:numId w:val="1"/>
+        </w:numPr>
+        <w:spacing w:before="0" w:beforeAutospacing="0" w:after="0" w:afterAutospacing="0"/>
+        <w:rPr>
+          <w:rFonts w:ascii="Arial" w:hAnsi="Arial" w:cs="Arial"/>
+          <w:b/>
+          <w:bCs/>
+          <w:color w:val="000000"/>
+          <w:sz w:val="22"/>
+          <w:szCs w:val="22"/>
+        </w:rPr>
+      </w:pPr>
+      <w:r>
+        <w:rPr>
+          <w:rFonts w:ascii="Arial" w:hAnsi="Arial" w:cs="Arial"/>
+          <w:color w:val="000000"/>
+          <w:sz w:val="22"/>
+          <w:szCs w:val="22"/>
+        </w:rPr>
+        <w:t xml:space="preserve">Event/Create </w:t>
+      </w:r>
+      <w:r>
+        <w:rPr>
+          <w:rFonts w:ascii="Arial" w:hAnsi="Arial" w:cs="Arial"/>
+          <w:color w:val="000000"/>
+          <w:sz w:val="22"/>
+          <w:szCs w:val="22"/>
+          <w:lang w:val="ru-RU"/>
+        </w:rPr>
+        <w:t>всегда</w:t>
+      </w:r>
+      <w:r>
+        <w:rPr>
+          <w:rFonts w:ascii="Arial" w:hAnsi="Arial" w:cs="Arial"/>
+          <w:color w:val="000000"/>
+          <w:sz w:val="22"/>
+          <w:szCs w:val="22"/>
+        </w:rPr>
+        <w:t xml:space="preserve"> </w:t>
+      </w:r>
+      <w:r>
+        <w:rPr>
+          <w:rFonts w:ascii="Arial" w:hAnsi="Arial" w:cs="Arial"/>
+          <w:color w:val="000000"/>
+          <w:sz w:val="22"/>
+          <w:szCs w:val="22"/>
+          <w:lang w:val="ru-RU"/>
+        </w:rPr>
+        <w:t>записывает</w:t>
+      </w:r>
+      <w:r>
+        <w:rPr>
+          <w:rFonts w:ascii="Arial" w:hAnsi="Arial" w:cs="Arial"/>
+          <w:color w:val="000000"/>
+          <w:sz w:val="22"/>
+          <w:szCs w:val="22"/>
+        </w:rPr>
+        <w:t xml:space="preserve"> </w:t>
+      </w:r>
+      <w:r>
+        <w:rPr>
+          <w:rFonts w:ascii="Arial" w:hAnsi="Arial" w:cs="Arial"/>
+          <w:color w:val="000000"/>
+          <w:sz w:val="22"/>
+          <w:szCs w:val="22"/>
+          <w:lang w:val="ru-RU"/>
+        </w:rPr>
+        <w:t>поле</w:t>
+      </w:r>
+      <w:r>
+        <w:rPr>
+          <w:rFonts w:ascii="Arial" w:hAnsi="Arial" w:cs="Arial"/>
+          <w:color w:val="000000"/>
+          <w:sz w:val="22"/>
+          <w:szCs w:val="22"/>
+        </w:rPr>
+        <w:t xml:space="preserve"> </w:t>
+      </w:r>
+      <w:proofErr w:type="spellStart"/>
+      <w:r>
+        <w:rPr>
+          <w:rFonts w:ascii="Arial" w:hAnsi="Arial" w:cs="Arial"/>
+          <w:color w:val="000000"/>
+          <w:sz w:val="22"/>
+          <w:szCs w:val="22"/>
+        </w:rPr>
+        <w:t>InteractionType</w:t>
+      </w:r>
+      <w:proofErr w:type="spellEnd"/>
+      <w:r>
+        <w:rPr>
+          <w:rFonts w:ascii="Arial" w:hAnsi="Arial" w:cs="Arial"/>
+          <w:color w:val="000000"/>
+          <w:sz w:val="22"/>
+          <w:szCs w:val="22"/>
+        </w:rPr>
+        <w:t xml:space="preserve"> </w:t>
+      </w:r>
+      <w:r>
+        <w:rPr>
+          <w:rFonts w:ascii="Arial" w:hAnsi="Arial" w:cs="Arial"/>
+          <w:color w:val="000000"/>
+          <w:sz w:val="22"/>
+          <w:szCs w:val="22"/>
+          <w:lang w:val="ru-RU"/>
+        </w:rPr>
+        <w:t>как</w:t>
+      </w:r>
+      <w:r>
+        <w:rPr>
+          <w:rFonts w:ascii="Arial" w:hAnsi="Arial" w:cs="Arial"/>
+          <w:color w:val="000000"/>
+          <w:sz w:val="22"/>
+          <w:szCs w:val="22"/>
+        </w:rPr>
+        <w:t xml:space="preserve"> </w:t>
+      </w:r>
+      <w:r>
+        <w:rPr>
+          <w:rFonts w:ascii="Arial" w:hAnsi="Arial" w:cs="Arial"/>
+          <w:color w:val="000000"/>
+          <w:sz w:val="22"/>
+          <w:szCs w:val="22"/>
+        </w:rPr>
+        <w:t>Conference.</w:t>
+      </w:r>
+    </w:p>
+    <w:p>
+      <w:pPr>
+        <w:pStyle w:val="NormalWeb"/>
+        <w:numPr>
+          <w:ilvl w:val="0"/>
+          <w:numId w:val="1"/>
+        </w:numPr>
+        <w:spacing w:before="0" w:beforeAutospacing="0" w:after="0" w:afterAutospacing="0"/>
+        <w:rPr>
+          <w:rFonts w:ascii="Arial" w:hAnsi="Arial" w:cs="Arial"/>
+          <w:b/>
+          <w:bCs/>
+          <w:color w:val="000000"/>
+          <w:sz w:val="22"/>
+          <w:szCs w:val="22"/>
+          <w:lang w:val="ru-RU"/>
+        </w:rPr>
+      </w:pPr>
+      <w:r>
+        <w:rPr>
+          <w:rFonts w:ascii="Arial" w:hAnsi="Arial" w:cs="Arial"/>
+          <w:color w:val="000000"/>
+          <w:sz w:val="22"/>
+          <w:szCs w:val="22"/>
+        </w:rPr>
+        <w:t>Create</w:t>
+      </w:r>
+      <w:r>
+        <w:rPr>
+          <w:rFonts w:ascii="Arial" w:hAnsi="Arial" w:cs="Arial"/>
+          <w:color w:val="000000"/>
+          <w:sz w:val="22"/>
+          <w:szCs w:val="22"/>
+          <w:lang w:val="ru-RU"/>
+        </w:rPr>
+        <w:t xml:space="preserve"> </w:t>
+      </w:r>
+      <w:r>
+        <w:rPr>
+          <w:rFonts w:ascii="Arial" w:hAnsi="Arial" w:cs="Arial"/>
+          <w:color w:val="000000"/>
+          <w:sz w:val="22"/>
+          <w:szCs w:val="22"/>
+          <w:lang w:val="ru-RU"/>
+        </w:rPr>
+        <w:t xml:space="preserve">игнорирует поле </w:t>
+      </w:r>
+      <w:r>
+        <w:rPr>
+          <w:rFonts w:ascii="Arial" w:hAnsi="Arial" w:cs="Arial"/>
+          <w:color w:val="000000"/>
+          <w:sz w:val="22"/>
+          <w:szCs w:val="22"/>
+        </w:rPr>
+        <w:t>Location</w:t>
+      </w:r>
+      <w:r>
+        <w:rPr>
+          <w:rFonts w:ascii="Arial" w:hAnsi="Arial" w:cs="Arial"/>
+          <w:color w:val="000000"/>
+          <w:sz w:val="22"/>
+          <w:szCs w:val="22"/>
+          <w:lang w:val="ru-RU"/>
+        </w:rPr>
+        <w:t>.</w:t>
+      </w:r>
+      <w:r>
+        <w:rPr>
+          <w:rFonts w:ascii="Arial" w:hAnsi="Arial" w:cs="Arial"/>
+          <w:color w:val="000000"/>
+          <w:sz w:val="22"/>
+          <w:szCs w:val="22"/>
+        </w:rPr>
+        <w:t>City</w:t>
+      </w:r>
+      <w:r>
+        <w:rPr>
+          <w:rFonts w:ascii="Arial" w:hAnsi="Arial" w:cs="Arial"/>
+          <w:color w:val="000000"/>
+          <w:sz w:val="22"/>
+          <w:szCs w:val="22"/>
+          <w:lang w:val="ru-RU"/>
+        </w:rPr>
+        <w:t xml:space="preserve"> </w:t>
+      </w:r>
+      <w:r>
+        <w:rPr>
+          <w:rFonts w:ascii="Arial" w:hAnsi="Arial" w:cs="Arial"/>
+          <w:color w:val="000000"/>
+          <w:sz w:val="22"/>
+          <w:szCs w:val="22"/>
+          <w:lang w:val="ru-RU"/>
+        </w:rPr>
+        <w:t>при валидации</w:t>
+      </w:r>
+    </w:p>
+    <w:p>
+      <w:pPr>
+        <w:pStyle w:val="NormalWeb"/>
+        <w:numPr>
+          <w:ilvl w:val="0"/>
+          <w:numId w:val="1"/>
+        </w:numPr>
+        <w:spacing w:before="0" w:beforeAutospacing="0" w:after="0" w:afterAutospacing="0"/>
+        <w:rPr>
+          <w:rFonts w:ascii="Arial" w:hAnsi="Arial" w:cs="Arial"/>
+          <w:b/>
+          <w:bCs/>
+          <w:color w:val="000000"/>
+          <w:sz w:val="22"/>
+          <w:szCs w:val="22"/>
+          <w:lang w:val="ru-RU"/>
+        </w:rPr>
+      </w:pPr>
+      <w:r>
+        <w:rPr>
+          <w:rFonts w:ascii="Arial" w:hAnsi="Arial" w:cs="Arial"/>
+          <w:color w:val="000000"/>
+          <w:sz w:val="22"/>
+          <w:szCs w:val="22"/>
+        </w:rPr>
+        <w:t>Event</w:t>
+      </w:r>
+      <w:r>
+        <w:rPr>
+          <w:rFonts w:ascii="Arial" w:hAnsi="Arial" w:cs="Arial"/>
+          <w:color w:val="000000"/>
+          <w:sz w:val="22"/>
+          <w:szCs w:val="22"/>
+          <w:lang w:val="ru-RU"/>
+        </w:rPr>
+        <w:t>/</w:t>
+      </w:r>
+      <w:r>
+        <w:rPr>
+          <w:rFonts w:ascii="Arial" w:hAnsi="Arial" w:cs="Arial"/>
+          <w:color w:val="000000"/>
+          <w:sz w:val="22"/>
+          <w:szCs w:val="22"/>
+        </w:rPr>
+        <w:t>Create</w:t>
+      </w:r>
+      <w:r>
+        <w:rPr>
+          <w:rFonts w:ascii="Arial" w:hAnsi="Arial" w:cs="Arial"/>
+          <w:color w:val="000000"/>
+          <w:sz w:val="22"/>
+          <w:szCs w:val="22"/>
+          <w:lang w:val="ru-RU"/>
+        </w:rPr>
+        <w:t xml:space="preserve"> </w:t>
+      </w:r>
+      <w:r>
+        <w:rPr>
+          <w:rFonts w:ascii="Arial" w:hAnsi="Arial" w:cs="Arial"/>
+          <w:color w:val="000000"/>
+          <w:sz w:val="22"/>
+          <w:szCs w:val="22"/>
+          <w:lang w:val="ru-RU"/>
+        </w:rPr>
+        <w:t xml:space="preserve">возвращает неверный </w:t>
+      </w:r>
+      <w:r>
+        <w:rPr>
+          <w:rFonts w:ascii="Arial" w:hAnsi="Arial" w:cs="Arial"/>
+          <w:color w:val="000000"/>
+          <w:sz w:val="22"/>
+          <w:szCs w:val="22"/>
+        </w:rPr>
+        <w:t>ID</w:t>
+      </w:r>
+      <w:r>
+        <w:rPr>
+          <w:rFonts w:ascii="Arial" w:hAnsi="Arial" w:cs="Arial"/>
+          <w:color w:val="000000"/>
+          <w:sz w:val="22"/>
+          <w:szCs w:val="22"/>
+          <w:lang w:val="ru-RU"/>
+        </w:rPr>
+        <w:t xml:space="preserve"> </w:t>
+      </w:r>
+      <w:r>
+        <w:rPr>
+          <w:rFonts w:ascii="Arial" w:hAnsi="Arial" w:cs="Arial"/>
+          <w:color w:val="000000"/>
+          <w:sz w:val="22"/>
+          <w:szCs w:val="22"/>
+          <w:lang w:val="ru-RU"/>
+        </w:rPr>
+        <w:t xml:space="preserve">если </w:t>
+      </w:r>
+      <w:r>
+        <w:rPr>
+          <w:rFonts w:ascii="Arial" w:hAnsi="Arial" w:cs="Arial"/>
+          <w:color w:val="000000"/>
+          <w:sz w:val="22"/>
+          <w:szCs w:val="22"/>
+        </w:rPr>
+        <w:t>ID</w:t>
+      </w:r>
+      <w:r>
+        <w:rPr>
+          <w:rFonts w:ascii="Arial" w:hAnsi="Arial" w:cs="Arial"/>
+          <w:color w:val="000000"/>
+          <w:sz w:val="22"/>
+          <w:szCs w:val="22"/>
+          <w:lang w:val="ru-RU"/>
+        </w:rPr>
+        <w:t xml:space="preserve"> % 5 ==0</w:t>
+      </w:r>
+      <w:bookmarkStart w:id="0" w:name="_GoBack"/>
+      <w:bookmarkEnd w:id="0"/>
     </w:p>
     <w:p>
       <w:pPr>
@@ -1460,11 +3098,7 @@
           <w:lang w:val="ru-RU"/>
         </w:rPr>
       </w:pPr>
-    </w:p>
-    <w:p>
-      <w:pPr>
-        <w:pStyle w:val="NormalWeb"/>
-        <w:spacing w:before="0" w:beforeAutospacing="0" w:after="0" w:afterAutospacing="0"/>
+      <w:r>
         <w:rPr>
           <w:rFonts w:ascii="Arial" w:hAnsi="Arial" w:cs="Arial"/>
           <w:b/>
@@ -1474,7 +3108,8 @@
           <w:szCs w:val="22"/>
           <w:lang w:val="ru-RU"/>
         </w:rPr>
-      </w:pPr>
+        <w:t xml:space="preserve"> </w:t>
+      </w:r>
     </w:p>
     <w:p>
       <w:pPr>
@@ -1978,6 +3613,119 @@
 <file path=word/numbering.xml><?xml version="1.0" encoding="utf-8"?>
 <w:numbering xmlns:wpc="http://schemas.microsoft.com/office/word/2010/wordprocessingCanvas" xmlns:cx="http://schemas.microsoft.com/office/drawing/2014/chartex" xmlns:cx1="http://schemas.microsoft.com/office/drawing/2015/9/8/chartex" xmlns:mc="http://schemas.openxmlformats.org/markup-compatibility/2006" xmlns:o="urn:schemas-microsoft-com:office:office" xmlns:r="http://schemas.openxmlformats.org/officeDocument/2006/relationships" xmlns:m="http://schemas.openxmlformats.org/officeDocument/2006/math" xmlns:v="urn:schemas-microsoft-com:vml" xmlns:wp14="http://schemas.microsoft.com/office/word/2010/wordprocessingDrawing" xmlns:wp="http://schemas.openxmlformats.org/drawingml/2006/wordprocessingDrawing" xmlns:w10="urn:schemas-microsoft-com:office:word" xmlns:w="http://schemas.openxmlformats.org/wordprocessingml/2006/main" xmlns:w14="http://schemas.microsoft.com/office/word/2010/wordml" xmlns:w15="http://schemas.microsoft.com/office/word/2012/wordml" xmlns:w16se="http://schemas.microsoft.com/office/word/2015/wordml/symex" xmlns:wpg="http://schemas.microsoft.com/office/word/2010/wordprocessingGroup" xmlns:wpi="http://schemas.microsoft.com/office/word/2010/wordprocessingInk" xmlns:wne="http://schemas.microsoft.com/office/word/2006/wordml" xmlns:wps="http://schemas.microsoft.com/office/word/2010/wordprocessingShape" mc:Ignorable="w14 w15 w16se wp14">
   <w:abstractNum w:abstractNumId="0" w15:restartNumberingAfterBreak="0">
+    <w:nsid w:val="3CE13B05"/>
+    <w:multiLevelType w:val="hybridMultilevel"/>
+    <w:tmpl w:val="EFD8B604"/>
+    <w:lvl w:ilvl="0" w:tplc="04090001">
+      <w:start w:val="1"/>
+      <w:numFmt w:val="bullet"/>
+      <w:lvlText w:val=""/>
+      <w:lvlJc w:val="left"/>
+      <w:pPr>
+        <w:ind w:left="1440" w:hanging="360"/>
+      </w:pPr>
+      <w:rPr>
+        <w:rFonts w:ascii="Symbol" w:hAnsi="Symbol" w:hint="default"/>
+      </w:rPr>
+    </w:lvl>
+    <w:lvl w:ilvl="1" w:tplc="04090003" w:tentative="1">
+      <w:start w:val="1"/>
+      <w:numFmt w:val="bullet"/>
+      <w:lvlText w:val="o"/>
+      <w:lvlJc w:val="left"/>
+      <w:pPr>
+        <w:ind w:left="2160" w:hanging="360"/>
+      </w:pPr>
+      <w:rPr>
+        <w:rFonts w:ascii="Courier New" w:hAnsi="Courier New" w:cs="Courier New" w:hint="default"/>
+      </w:rPr>
+    </w:lvl>
+    <w:lvl w:ilvl="2" w:tplc="04090005" w:tentative="1">
+      <w:start w:val="1"/>
+      <w:numFmt w:val="bullet"/>
+      <w:lvlText w:val=""/>
+      <w:lvlJc w:val="left"/>
+      <w:pPr>
+        <w:ind w:left="2880" w:hanging="360"/>
+      </w:pPr>
+      <w:rPr>
+        <w:rFonts w:ascii="Wingdings" w:hAnsi="Wingdings" w:hint="default"/>
+      </w:rPr>
+    </w:lvl>
+    <w:lvl w:ilvl="3" w:tplc="04090001" w:tentative="1">
+      <w:start w:val="1"/>
+      <w:numFmt w:val="bullet"/>
+      <w:lvlText w:val=""/>
+      <w:lvlJc w:val="left"/>
+      <w:pPr>
+        <w:ind w:left="3600" w:hanging="360"/>
+      </w:pPr>
+      <w:rPr>
+        <w:rFonts w:ascii="Symbol" w:hAnsi="Symbol" w:hint="default"/>
+      </w:rPr>
+    </w:lvl>
+    <w:lvl w:ilvl="4" w:tplc="04090003" w:tentative="1">
+      <w:start w:val="1"/>
+      <w:numFmt w:val="bullet"/>
+      <w:lvlText w:val="o"/>
+      <w:lvlJc w:val="left"/>
+      <w:pPr>
+        <w:ind w:left="4320" w:hanging="360"/>
+      </w:pPr>
+      <w:rPr>
+        <w:rFonts w:ascii="Courier New" w:hAnsi="Courier New" w:cs="Courier New" w:hint="default"/>
+      </w:rPr>
+    </w:lvl>
+    <w:lvl w:ilvl="5" w:tplc="04090005" w:tentative="1">
+      <w:start w:val="1"/>
+      <w:numFmt w:val="bullet"/>
+      <w:lvlText w:val=""/>
+      <w:lvlJc w:val="left"/>
+      <w:pPr>
+        <w:ind w:left="5040" w:hanging="360"/>
+      </w:pPr>
+      <w:rPr>
+        <w:rFonts w:ascii="Wingdings" w:hAnsi="Wingdings" w:hint="default"/>
+      </w:rPr>
+    </w:lvl>
+    <w:lvl w:ilvl="6" w:tplc="04090001" w:tentative="1">
+      <w:start w:val="1"/>
+      <w:numFmt w:val="bullet"/>
+      <w:lvlText w:val=""/>
+      <w:lvlJc w:val="left"/>
+      <w:pPr>
+        <w:ind w:left="5760" w:hanging="360"/>
+      </w:pPr>
+      <w:rPr>
+        <w:rFonts w:ascii="Symbol" w:hAnsi="Symbol" w:hint="default"/>
+      </w:rPr>
+    </w:lvl>
+    <w:lvl w:ilvl="7" w:tplc="04090003" w:tentative="1">
+      <w:start w:val="1"/>
+      <w:numFmt w:val="bullet"/>
+      <w:lvlText w:val="o"/>
+      <w:lvlJc w:val="left"/>
+      <w:pPr>
+        <w:ind w:left="6480" w:hanging="360"/>
+      </w:pPr>
+      <w:rPr>
+        <w:rFonts w:ascii="Courier New" w:hAnsi="Courier New" w:cs="Courier New" w:hint="default"/>
+      </w:rPr>
+    </w:lvl>
+    <w:lvl w:ilvl="8" w:tplc="04090005" w:tentative="1">
+      <w:start w:val="1"/>
+      <w:numFmt w:val="bullet"/>
+      <w:lvlText w:val=""/>
+      <w:lvlJc w:val="left"/>
+      <w:pPr>
+        <w:ind w:left="7200" w:hanging="360"/>
+      </w:pPr>
+      <w:rPr>
+        <w:rFonts w:ascii="Wingdings" w:hAnsi="Wingdings" w:hint="default"/>
+      </w:rPr>
+    </w:lvl>
+  </w:abstractNum>
+  <w:abstractNum w:abstractNumId="1" w15:restartNumberingAfterBreak="0">
     <w:nsid w:val="606F449C"/>
     <w:multiLevelType w:val="multilevel"/>
     <w:tmpl w:val="96EC6F44"/>
@@ -2127,6 +3875,9 @@
     </w:lvl>
   </w:abstractNum>
   <w:num w:numId="1">
+    <w:abstractNumId w:val="1"/>
+  </w:num>
+  <w:num w:numId="2">
     <w:abstractNumId w:val="0"/>
   </w:num>
 </w:numbering>
@@ -2634,6 +4385,17 @@
       <w:u w:val="single"/>
     </w:rPr>
   </w:style>
+  <w:style w:type="paragraph" w:styleId="ListParagraph">
+    <w:name w:val="List Paragraph"/>
+    <w:basedOn w:val="Normal"/>
+    <w:uiPriority w:val="34"/>
+    <w:qFormat/>
+    <w:rsid w:val="003E2399"/>
+    <w:pPr>
+      <w:ind w:left="720"/>
+      <w:contextualSpacing/>
+    </w:pPr>
+  </w:style>
 </w:styles>
 </file>
 

</xml_diff>

<commit_message>
Summary controller is being implemented, Sprint 3 description is added
</commit_message>
<xml_diff>
--- a/Docs/Sprint2.docx
+++ b/Docs/Sprint2.docx
@@ -377,6 +377,7 @@
         <w:rPr>
           <w:rFonts w:ascii="Arial" w:hAnsi="Arial" w:cs="Arial"/>
           <w:color w:val="000000"/>
+          <w:lang w:val="ru-RU"/>
         </w:rPr>
         <w:t xml:space="preserve"> </w:t>
       </w:r>
@@ -815,55 +816,7 @@
           <w:color w:val="000000"/>
           <w:lang w:val="ru-RU"/>
         </w:rPr>
-        <w:t xml:space="preserve">не может </w:t>
-      </w:r>
-      <w:r>
-        <w:rPr>
-          <w:rFonts w:ascii="Arial" w:hAnsi="Arial" w:cs="Arial"/>
-          <w:color w:val="000000"/>
-          <w:lang w:val="ru-RU"/>
-        </w:rPr>
-        <w:t>содержать</w:t>
-      </w:r>
-      <w:r>
-        <w:rPr>
-          <w:rFonts w:ascii="Arial" w:hAnsi="Arial" w:cs="Arial"/>
-          <w:color w:val="000000"/>
-          <w:lang w:val="ru-RU"/>
-        </w:rPr>
-        <w:t xml:space="preserve"> </w:t>
-      </w:r>
-      <w:r>
-        <w:rPr>
-          <w:rFonts w:ascii="Arial" w:hAnsi="Arial" w:cs="Arial"/>
-          <w:color w:val="000000"/>
-          <w:lang w:val="ru-RU"/>
-        </w:rPr>
-        <w:t>больше</w:t>
-      </w:r>
-      <w:r>
-        <w:rPr>
-          <w:rFonts w:ascii="Arial" w:hAnsi="Arial" w:cs="Arial"/>
-          <w:color w:val="000000"/>
-          <w:lang w:val="ru-RU"/>
-        </w:rPr>
-        <w:t xml:space="preserve"> </w:t>
-      </w:r>
-      <w:r>
-        <w:rPr>
-          <w:rFonts w:ascii="Arial" w:hAnsi="Arial" w:cs="Arial"/>
-          <w:color w:val="000000"/>
-          <w:lang w:val="ru-RU"/>
-        </w:rPr>
-        <w:t>50</w:t>
-      </w:r>
-      <w:r>
-        <w:rPr>
-          <w:rFonts w:ascii="Arial" w:hAnsi="Arial" w:cs="Arial"/>
-          <w:color w:val="000000"/>
-          <w:lang w:val="ru-RU"/>
-        </w:rPr>
-        <w:t xml:space="preserve"> символов</w:t>
+        <w:t>не может содержать больше 50 символов</w:t>
       </w:r>
     </w:p>
     <w:p>
@@ -1185,6 +1138,7 @@
           <w:rFonts w:ascii="Times New Roman" w:eastAsia="Times New Roman" w:hAnsi="Times New Roman" w:cs="Times New Roman"/>
           <w:sz w:val="24"/>
           <w:szCs w:val="24"/>
+          <w:lang w:val="ru-RU"/>
         </w:rPr>
       </w:pPr>
       <w:r>
@@ -1200,250 +1154,347 @@
           <w:rFonts w:ascii="Times New Roman" w:eastAsia="Times New Roman" w:hAnsi="Times New Roman" w:cs="Times New Roman"/>
           <w:sz w:val="24"/>
           <w:szCs w:val="24"/>
+          <w:lang w:val="ru-RU"/>
         </w:rPr>
         <w:t xml:space="preserve"> – </w:t>
       </w:r>
-      <w:hyperlink r:id="rId5" w:history="1">
-        <w:r>
-          <w:rPr>
-            <w:rStyle w:val="Hyperlink"/>
-            <w:rFonts w:ascii="Times New Roman" w:eastAsia="Times New Roman" w:hAnsi="Times New Roman" w:cs="Times New Roman"/>
-            <w:sz w:val="24"/>
-            <w:szCs w:val="24"/>
-            <w:highlight w:val="yellow"/>
-          </w:rPr>
-          <w:t>http</w:t>
-        </w:r>
-        <w:r>
-          <w:rPr>
-            <w:rStyle w:val="Hyperlink"/>
-            <w:rFonts w:ascii="Times New Roman" w:eastAsia="Times New Roman" w:hAnsi="Times New Roman" w:cs="Times New Roman"/>
-            <w:sz w:val="24"/>
-            <w:szCs w:val="24"/>
-            <w:highlight w:val="yellow"/>
-          </w:rPr>
-          <w:t>://</w:t>
-        </w:r>
-        <w:r>
-          <w:rPr>
-            <w:rStyle w:val="Hyperlink"/>
-            <w:rFonts w:ascii="Times New Roman" w:eastAsia="Times New Roman" w:hAnsi="Times New Roman" w:cs="Times New Roman"/>
-            <w:sz w:val="24"/>
-            <w:szCs w:val="24"/>
-            <w:highlight w:val="yellow"/>
-          </w:rPr>
-          <w:t>soap</w:t>
-        </w:r>
-        <w:r>
-          <w:rPr>
-            <w:rStyle w:val="Hyperlink"/>
-            <w:rFonts w:ascii="Times New Roman" w:eastAsia="Times New Roman" w:hAnsi="Times New Roman" w:cs="Times New Roman"/>
-            <w:sz w:val="24"/>
-            <w:szCs w:val="24"/>
-            <w:highlight w:val="yellow"/>
-          </w:rPr>
-          <w:t>-</w:t>
-        </w:r>
-        <w:r>
-          <w:rPr>
-            <w:rStyle w:val="Hyperlink"/>
-            <w:rFonts w:ascii="Times New Roman" w:eastAsia="Times New Roman" w:hAnsi="Times New Roman" w:cs="Times New Roman"/>
-            <w:sz w:val="24"/>
-            <w:szCs w:val="24"/>
-            <w:highlight w:val="yellow"/>
-          </w:rPr>
-          <w:t>att</w:t>
-        </w:r>
-        <w:r>
-          <w:rPr>
-            <w:rStyle w:val="Hyperlink"/>
-            <w:rFonts w:ascii="Times New Roman" w:eastAsia="Times New Roman" w:hAnsi="Times New Roman" w:cs="Times New Roman"/>
-            <w:sz w:val="24"/>
-            <w:szCs w:val="24"/>
-            <w:highlight w:val="yellow"/>
-          </w:rPr>
-          <w:t>.</w:t>
-        </w:r>
-        <w:r>
-          <w:rPr>
-            <w:rStyle w:val="Hyperlink"/>
-            <w:rFonts w:ascii="Times New Roman" w:eastAsia="Times New Roman" w:hAnsi="Times New Roman" w:cs="Times New Roman"/>
-            <w:sz w:val="24"/>
-            <w:szCs w:val="24"/>
-            <w:highlight w:val="yellow"/>
-          </w:rPr>
-          <w:t>deejayentertainment</w:t>
-        </w:r>
-        <w:r>
-          <w:rPr>
-            <w:rStyle w:val="Hyperlink"/>
-            <w:rFonts w:ascii="Times New Roman" w:eastAsia="Times New Roman" w:hAnsi="Times New Roman" w:cs="Times New Roman"/>
-            <w:sz w:val="24"/>
-            <w:szCs w:val="24"/>
-            <w:highlight w:val="yellow"/>
-          </w:rPr>
-          <w:t>.</w:t>
-        </w:r>
-        <w:r>
-          <w:rPr>
-            <w:rStyle w:val="Hyperlink"/>
-            <w:rFonts w:ascii="Times New Roman" w:eastAsia="Times New Roman" w:hAnsi="Times New Roman" w:cs="Times New Roman"/>
-            <w:sz w:val="24"/>
-            <w:szCs w:val="24"/>
-            <w:highlight w:val="yellow"/>
-          </w:rPr>
-          <w:t>ru</w:t>
-        </w:r>
-        <w:r>
-          <w:rPr>
-            <w:rStyle w:val="Hyperlink"/>
-            <w:rFonts w:ascii="Times New Roman" w:eastAsia="Times New Roman" w:hAnsi="Times New Roman" w:cs="Times New Roman"/>
-            <w:sz w:val="24"/>
-            <w:szCs w:val="24"/>
-            <w:highlight w:val="yellow"/>
-          </w:rPr>
-          <w:t>/</w:t>
-        </w:r>
-        <w:r>
-          <w:rPr>
-            <w:rStyle w:val="Hyperlink"/>
-            <w:rFonts w:ascii="Times New Roman" w:eastAsia="Times New Roman" w:hAnsi="Times New Roman" w:cs="Times New Roman"/>
-            <w:sz w:val="24"/>
-            <w:szCs w:val="24"/>
-            <w:highlight w:val="yellow"/>
-          </w:rPr>
-          <w:t>AccountsV</w:t>
-        </w:r>
-        <w:r>
-          <w:rPr>
-            <w:rStyle w:val="Hyperlink"/>
-            <w:rFonts w:ascii="Times New Roman" w:eastAsia="Times New Roman" w:hAnsi="Times New Roman" w:cs="Times New Roman"/>
-            <w:sz w:val="24"/>
-            <w:szCs w:val="24"/>
-          </w:rPr>
-          <w:t>2</w:t>
-        </w:r>
-      </w:hyperlink>
-    </w:p>
-    <w:p>
-      <w:pPr>
-        <w:spacing w:after="0" w:line="240" w:lineRule="auto"/>
-        <w:rPr>
-          <w:rFonts w:ascii="Times New Roman" w:eastAsia="Times New Roman" w:hAnsi="Times New Roman" w:cs="Times New Roman"/>
-          <w:sz w:val="24"/>
-          <w:szCs w:val="24"/>
-        </w:rPr>
-      </w:pPr>
-      <w:r>
-        <w:rPr>
-          <w:rFonts w:ascii="Times New Roman" w:eastAsia="Times New Roman" w:hAnsi="Times New Roman" w:cs="Times New Roman"/>
-          <w:sz w:val="24"/>
-          <w:szCs w:val="24"/>
-        </w:rPr>
-        <w:t>Interactions</w:t>
-      </w:r>
-      <w:r>
-        <w:rPr>
-          <w:rFonts w:ascii="Times New Roman" w:eastAsia="Times New Roman" w:hAnsi="Times New Roman" w:cs="Times New Roman"/>
-          <w:sz w:val="24"/>
-          <w:szCs w:val="24"/>
-        </w:rPr>
-        <w:t xml:space="preserve"> –</w:t>
-      </w:r>
-      <w:r>
-        <w:rPr>
-          <w:rFonts w:ascii="Times New Roman" w:eastAsia="Times New Roman" w:hAnsi="Times New Roman" w:cs="Times New Roman"/>
-          <w:sz w:val="24"/>
-          <w:szCs w:val="24"/>
-        </w:rPr>
-        <w:t xml:space="preserve"> </w:t>
-      </w:r>
-      <w:r>
-        <w:rPr>
+      <w:r>
+        <w:fldChar w:fldCharType="begin"/>
+      </w:r>
+      <w:r>
+        <w:rPr>
+          <w:lang w:val="ru-RU"/>
+        </w:rPr>
+        <w:instrText xml:space="preserve"> </w:instrText>
+      </w:r>
+      <w:r>
+        <w:instrText>HYPERLINK</w:instrText>
+      </w:r>
+      <w:r>
+        <w:rPr>
+          <w:lang w:val="ru-RU"/>
+        </w:rPr>
+        <w:instrText xml:space="preserve"> "</w:instrText>
+      </w:r>
+      <w:r>
+        <w:instrText>http</w:instrText>
+      </w:r>
+      <w:r>
+        <w:rPr>
+          <w:lang w:val="ru-RU"/>
+        </w:rPr>
+        <w:instrText>://</w:instrText>
+      </w:r>
+      <w:r>
+        <w:instrText>soap</w:instrText>
+      </w:r>
+      <w:r>
+        <w:rPr>
+          <w:lang w:val="ru-RU"/>
+        </w:rPr>
+        <w:instrText>-</w:instrText>
+      </w:r>
+      <w:r>
+        <w:instrText>att</w:instrText>
+      </w:r>
+      <w:r>
+        <w:rPr>
+          <w:lang w:val="ru-RU"/>
+        </w:rPr>
+        <w:instrText>.</w:instrText>
+      </w:r>
+      <w:r>
+        <w:instrText>deejayentertainment</w:instrText>
+      </w:r>
+      <w:r>
+        <w:rPr>
+          <w:lang w:val="ru-RU"/>
+        </w:rPr>
+        <w:instrText>.</w:instrText>
+      </w:r>
+      <w:r>
+        <w:instrText>ru</w:instrText>
+      </w:r>
+      <w:r>
+        <w:rPr>
+          <w:lang w:val="ru-RU"/>
+        </w:rPr>
+        <w:instrText>/</w:instrText>
+      </w:r>
+      <w:r>
+        <w:instrText>AccountsV</w:instrText>
+      </w:r>
+      <w:r>
+        <w:rPr>
+          <w:lang w:val="ru-RU"/>
+        </w:rPr>
+        <w:instrText xml:space="preserve">2" </w:instrText>
+      </w:r>
+      <w:r>
+        <w:fldChar w:fldCharType="separate"/>
+      </w:r>
+      <w:r>
+        <w:rPr>
+          <w:rStyle w:val="Hyperlink"/>
           <w:rFonts w:ascii="Times New Roman" w:eastAsia="Times New Roman" w:hAnsi="Times New Roman" w:cs="Times New Roman"/>
           <w:sz w:val="24"/>
           <w:szCs w:val="24"/>
           <w:highlight w:val="yellow"/>
         </w:rPr>
-        <w:t>http://rest-att.deejayentertainment.ru/</w:t>
-      </w:r>
-      <w:r>
-        <w:rPr>
-          <w:rFonts w:ascii="Times New Roman" w:eastAsia="Times New Roman" w:hAnsi="Times New Roman" w:cs="Times New Roman"/>
-          <w:sz w:val="24"/>
-          <w:szCs w:val="24"/>
-        </w:rPr>
-        <w:t>v2/</w:t>
-      </w:r>
-      <w:r>
-        <w:rPr>
-          <w:rFonts w:ascii="Times New Roman" w:eastAsia="Times New Roman" w:hAnsi="Times New Roman" w:cs="Times New Roman"/>
-          <w:sz w:val="24"/>
-          <w:szCs w:val="24"/>
-        </w:rPr>
-        <w:t>Interaction</w:t>
-      </w:r>
-    </w:p>
-    <w:p>
-      <w:pPr>
-        <w:spacing w:after="0" w:line="240" w:lineRule="auto"/>
-        <w:rPr>
-          <w:rFonts w:ascii="Times New Roman" w:eastAsia="Times New Roman" w:hAnsi="Times New Roman" w:cs="Times New Roman"/>
-          <w:sz w:val="24"/>
-          <w:szCs w:val="24"/>
-        </w:rPr>
-      </w:pPr>
-      <w:r>
-        <w:rPr>
-          <w:rFonts w:ascii="Times New Roman" w:eastAsia="Times New Roman" w:hAnsi="Times New Roman" w:cs="Times New Roman"/>
-          <w:sz w:val="24"/>
-          <w:szCs w:val="24"/>
-        </w:rPr>
-        <w:t>Events</w:t>
-      </w:r>
-      <w:r>
-        <w:rPr>
-          <w:rFonts w:ascii="Times New Roman" w:eastAsia="Times New Roman" w:hAnsi="Times New Roman" w:cs="Times New Roman"/>
-          <w:sz w:val="24"/>
-          <w:szCs w:val="24"/>
-        </w:rPr>
-        <w:t xml:space="preserve"> - </w:t>
-      </w:r>
-      <w:r>
-        <w:rPr>
+        <w:t>http</w:t>
+      </w:r>
+      <w:r>
+        <w:rPr>
+          <w:rStyle w:val="Hyperlink"/>
           <w:rFonts w:ascii="Times New Roman" w:eastAsia="Times New Roman" w:hAnsi="Times New Roman" w:cs="Times New Roman"/>
           <w:sz w:val="24"/>
           <w:szCs w:val="24"/>
           <w:highlight w:val="yellow"/>
-        </w:rPr>
-        <w:t>http://rest-att.deejayentertainment.ru/</w:t>
-      </w:r>
-      <w:r>
-        <w:rPr>
+          <w:lang w:val="ru-RU"/>
+        </w:rPr>
+        <w:t>://</w:t>
+      </w:r>
+      <w:r>
+        <w:rPr>
+          <w:rStyle w:val="Hyperlink"/>
           <w:rFonts w:ascii="Times New Roman" w:eastAsia="Times New Roman" w:hAnsi="Times New Roman" w:cs="Times New Roman"/>
           <w:sz w:val="24"/>
           <w:szCs w:val="24"/>
-        </w:rPr>
-        <w:t>v2/Event</w:t>
-      </w:r>
-    </w:p>
-    <w:p>
-      <w:pPr>
-        <w:spacing w:after="0" w:line="240" w:lineRule="auto"/>
-        <w:rPr>
+          <w:highlight w:val="yellow"/>
+        </w:rPr>
+        <w:t>soap</w:t>
+      </w:r>
+      <w:r>
+        <w:rPr>
+          <w:rStyle w:val="Hyperlink"/>
           <w:rFonts w:ascii="Times New Roman" w:eastAsia="Times New Roman" w:hAnsi="Times New Roman" w:cs="Times New Roman"/>
           <w:sz w:val="24"/>
           <w:szCs w:val="24"/>
-        </w:rPr>
-      </w:pPr>
-    </w:p>
-    <w:p>
-      <w:pPr>
-        <w:spacing w:after="0" w:line="240" w:lineRule="auto"/>
-        <w:rPr>
+          <w:highlight w:val="yellow"/>
+          <w:lang w:val="ru-RU"/>
+        </w:rPr>
+        <w:t>-</w:t>
+      </w:r>
+      <w:proofErr w:type="spellStart"/>
+      <w:r>
+        <w:rPr>
+          <w:rStyle w:val="Hyperlink"/>
           <w:rFonts w:ascii="Times New Roman" w:eastAsia="Times New Roman" w:hAnsi="Times New Roman" w:cs="Times New Roman"/>
           <w:sz w:val="24"/>
           <w:szCs w:val="24"/>
+          <w:highlight w:val="yellow"/>
+        </w:rPr>
+        <w:t>att</w:t>
+      </w:r>
+      <w:proofErr w:type="spellEnd"/>
+      <w:r>
+        <w:rPr>
+          <w:rStyle w:val="Hyperlink"/>
+          <w:rFonts w:ascii="Times New Roman" w:eastAsia="Times New Roman" w:hAnsi="Times New Roman" w:cs="Times New Roman"/>
+          <w:sz w:val="24"/>
+          <w:szCs w:val="24"/>
+          <w:highlight w:val="yellow"/>
+          <w:lang w:val="ru-RU"/>
+        </w:rPr>
+        <w:t>.</w:t>
+      </w:r>
+      <w:proofErr w:type="spellStart"/>
+      <w:r>
+        <w:rPr>
+          <w:rStyle w:val="Hyperlink"/>
+          <w:rFonts w:ascii="Times New Roman" w:eastAsia="Times New Roman" w:hAnsi="Times New Roman" w:cs="Times New Roman"/>
+          <w:sz w:val="24"/>
+          <w:szCs w:val="24"/>
+          <w:highlight w:val="yellow"/>
+        </w:rPr>
+        <w:t>deejayentertainment</w:t>
+      </w:r>
+      <w:proofErr w:type="spellEnd"/>
+      <w:r>
+        <w:rPr>
+          <w:rStyle w:val="Hyperlink"/>
+          <w:rFonts w:ascii="Times New Roman" w:eastAsia="Times New Roman" w:hAnsi="Times New Roman" w:cs="Times New Roman"/>
+          <w:sz w:val="24"/>
+          <w:szCs w:val="24"/>
+          <w:highlight w:val="yellow"/>
+          <w:lang w:val="ru-RU"/>
+        </w:rPr>
+        <w:t>.</w:t>
+      </w:r>
+      <w:proofErr w:type="spellStart"/>
+      <w:r>
+        <w:rPr>
+          <w:rStyle w:val="Hyperlink"/>
+          <w:rFonts w:ascii="Times New Roman" w:eastAsia="Times New Roman" w:hAnsi="Times New Roman" w:cs="Times New Roman"/>
+          <w:sz w:val="24"/>
+          <w:szCs w:val="24"/>
+          <w:highlight w:val="yellow"/>
+        </w:rPr>
+        <w:t>ru</w:t>
+      </w:r>
+      <w:proofErr w:type="spellEnd"/>
+      <w:r>
+        <w:rPr>
+          <w:rStyle w:val="Hyperlink"/>
+          <w:rFonts w:ascii="Times New Roman" w:eastAsia="Times New Roman" w:hAnsi="Times New Roman" w:cs="Times New Roman"/>
+          <w:sz w:val="24"/>
+          <w:szCs w:val="24"/>
+          <w:highlight w:val="yellow"/>
+          <w:lang w:val="ru-RU"/>
+        </w:rPr>
+        <w:t>/</w:t>
+      </w:r>
+      <w:proofErr w:type="spellStart"/>
+      <w:r>
+        <w:rPr>
+          <w:rStyle w:val="Hyperlink"/>
+          <w:rFonts w:ascii="Times New Roman" w:eastAsia="Times New Roman" w:hAnsi="Times New Roman" w:cs="Times New Roman"/>
+          <w:sz w:val="24"/>
+          <w:szCs w:val="24"/>
+          <w:highlight w:val="yellow"/>
+        </w:rPr>
+        <w:t>AccountsV</w:t>
+      </w:r>
+      <w:proofErr w:type="spellEnd"/>
+      <w:r>
+        <w:rPr>
+          <w:rStyle w:val="Hyperlink"/>
+          <w:rFonts w:ascii="Times New Roman" w:eastAsia="Times New Roman" w:hAnsi="Times New Roman" w:cs="Times New Roman"/>
+          <w:sz w:val="24"/>
+          <w:szCs w:val="24"/>
+          <w:lang w:val="ru-RU"/>
+        </w:rPr>
+        <w:t>2</w:t>
+      </w:r>
+      <w:r>
+        <w:rPr>
+          <w:rStyle w:val="Hyperlink"/>
+          <w:rFonts w:ascii="Times New Roman" w:eastAsia="Times New Roman" w:hAnsi="Times New Roman" w:cs="Times New Roman"/>
+          <w:sz w:val="24"/>
+          <w:szCs w:val="24"/>
+        </w:rPr>
+        <w:fldChar w:fldCharType="end"/>
+      </w:r>
+    </w:p>
+    <w:p>
+      <w:pPr>
+        <w:spacing w:after="0" w:line="240" w:lineRule="auto"/>
+        <w:rPr>
+          <w:rFonts w:ascii="Times New Roman" w:eastAsia="Times New Roman" w:hAnsi="Times New Roman" w:cs="Times New Roman"/>
+          <w:sz w:val="24"/>
+          <w:szCs w:val="24"/>
+        </w:rPr>
+      </w:pPr>
+      <w:r>
+        <w:rPr>
+          <w:rFonts w:ascii="Times New Roman" w:eastAsia="Times New Roman" w:hAnsi="Times New Roman" w:cs="Times New Roman"/>
+          <w:sz w:val="24"/>
+          <w:szCs w:val="24"/>
+        </w:rPr>
+        <w:t>Interactions</w:t>
+      </w:r>
+      <w:r>
+        <w:rPr>
+          <w:rFonts w:ascii="Times New Roman" w:eastAsia="Times New Roman" w:hAnsi="Times New Roman" w:cs="Times New Roman"/>
+          <w:sz w:val="24"/>
+          <w:szCs w:val="24"/>
+        </w:rPr>
+        <w:t xml:space="preserve"> –</w:t>
+      </w:r>
+      <w:r>
+        <w:rPr>
+          <w:rFonts w:ascii="Times New Roman" w:eastAsia="Times New Roman" w:hAnsi="Times New Roman" w:cs="Times New Roman"/>
+          <w:sz w:val="24"/>
+          <w:szCs w:val="24"/>
+        </w:rPr>
+        <w:t xml:space="preserve"> </w:t>
+      </w:r>
+      <w:r>
+        <w:rPr>
+          <w:rFonts w:ascii="Times New Roman" w:eastAsia="Times New Roman" w:hAnsi="Times New Roman" w:cs="Times New Roman"/>
+          <w:sz w:val="24"/>
+          <w:szCs w:val="24"/>
+          <w:highlight w:val="yellow"/>
+        </w:rPr>
+        <w:t>http://rest-att.deejayentertainment.ru/</w:t>
+      </w:r>
+      <w:r>
+        <w:rPr>
+          <w:rFonts w:ascii="Times New Roman" w:eastAsia="Times New Roman" w:hAnsi="Times New Roman" w:cs="Times New Roman"/>
+          <w:sz w:val="24"/>
+          <w:szCs w:val="24"/>
+        </w:rPr>
+        <w:t>v2/</w:t>
+      </w:r>
+      <w:r>
+        <w:rPr>
+          <w:rFonts w:ascii="Times New Roman" w:eastAsia="Times New Roman" w:hAnsi="Times New Roman" w:cs="Times New Roman"/>
+          <w:sz w:val="24"/>
+          <w:szCs w:val="24"/>
+        </w:rPr>
+        <w:t>Interaction</w:t>
+      </w:r>
+    </w:p>
+    <w:p>
+      <w:pPr>
+        <w:spacing w:after="0" w:line="240" w:lineRule="auto"/>
+        <w:rPr>
+          <w:rFonts w:ascii="Times New Roman" w:eastAsia="Times New Roman" w:hAnsi="Times New Roman" w:cs="Times New Roman"/>
+          <w:sz w:val="24"/>
+          <w:szCs w:val="24"/>
+        </w:rPr>
+      </w:pPr>
+      <w:r>
+        <w:rPr>
+          <w:rFonts w:ascii="Times New Roman" w:eastAsia="Times New Roman" w:hAnsi="Times New Roman" w:cs="Times New Roman"/>
+          <w:sz w:val="24"/>
+          <w:szCs w:val="24"/>
+        </w:rPr>
+        <w:t>Events</w:t>
+      </w:r>
+      <w:r>
+        <w:rPr>
+          <w:rFonts w:ascii="Times New Roman" w:eastAsia="Times New Roman" w:hAnsi="Times New Roman" w:cs="Times New Roman"/>
+          <w:sz w:val="24"/>
+          <w:szCs w:val="24"/>
+        </w:rPr>
+        <w:t xml:space="preserve"> - </w:t>
+      </w:r>
+      <w:r>
+        <w:rPr>
+          <w:rFonts w:ascii="Times New Roman" w:eastAsia="Times New Roman" w:hAnsi="Times New Roman" w:cs="Times New Roman"/>
+          <w:sz w:val="24"/>
+          <w:szCs w:val="24"/>
+          <w:highlight w:val="yellow"/>
+        </w:rPr>
+        <w:t>http://rest-att.deejayentertainment.ru/</w:t>
+      </w:r>
+      <w:r>
+        <w:rPr>
+          <w:rFonts w:ascii="Times New Roman" w:eastAsia="Times New Roman" w:hAnsi="Times New Roman" w:cs="Times New Roman"/>
+          <w:sz w:val="24"/>
+          <w:szCs w:val="24"/>
+        </w:rPr>
+        <w:t>v2/Event</w:t>
+      </w:r>
+    </w:p>
+    <w:p>
+      <w:pPr>
+        <w:spacing w:after="0" w:line="240" w:lineRule="auto"/>
+        <w:rPr>
+          <w:rFonts w:ascii="Times New Roman" w:eastAsia="Times New Roman" w:hAnsi="Times New Roman" w:cs="Times New Roman"/>
+          <w:sz w:val="24"/>
+          <w:szCs w:val="24"/>
+        </w:rPr>
+      </w:pPr>
+    </w:p>
+    <w:p>
+      <w:pPr>
+        <w:spacing w:after="0" w:line="240" w:lineRule="auto"/>
+        <w:rPr>
+          <w:rFonts w:ascii="Times New Roman" w:eastAsia="Times New Roman" w:hAnsi="Times New Roman" w:cs="Times New Roman"/>
+          <w:sz w:val="24"/>
+          <w:szCs w:val="24"/>
           <w:lang w:val="ru-RU"/>
         </w:rPr>
       </w:pPr>
@@ -1501,7 +1552,7 @@
           <w:color w:val="000000"/>
           <w:lang w:val="ru-RU"/>
         </w:rPr>
-        <w:t>7</w:t>
+        <w:t>10</w:t>
       </w:r>
       <w:r>
         <w:rPr>
@@ -1541,8 +1592,10 @@
           <w:color w:val="000000"/>
           <w:lang w:val="ru-RU"/>
         </w:rPr>
-        <w:t>0</w:t>
-      </w:r>
+        <w:t>3</w:t>
+      </w:r>
+      <w:bookmarkStart w:id="0" w:name="_GoBack"/>
+      <w:bookmarkEnd w:id="0"/>
       <w:r>
         <w:rPr>
           <w:rFonts w:ascii="Arial" w:eastAsia="Times New Roman" w:hAnsi="Arial" w:cs="Arial"/>
@@ -3081,8 +3134,6 @@
         </w:rPr>
         <w:t xml:space="preserve"> % 5 ==0</w:t>
       </w:r>
-      <w:bookmarkStart w:id="0" w:name="_GoBack"/>
-      <w:bookmarkEnd w:id="0"/>
     </w:p>
     <w:p>
       <w:pPr>

</xml_diff>

<commit_message>
Summary method is implemented, small refactoring
</commit_message>
<xml_diff>
--- a/Docs/Sprint2.docx
+++ b/Docs/Sprint2.docx
@@ -506,7 +506,7 @@
           <w:color w:val="000000"/>
           <w:lang w:val="ru-RU"/>
         </w:rPr>
-        <w:t xml:space="preserve">– у которого меньше. </w:t>
+        <w:t>– у которого меньше.</w:t>
       </w:r>
     </w:p>
     <w:p>
@@ -1049,6 +1049,49 @@
       <w:pPr>
         <w:spacing w:after="0" w:line="240" w:lineRule="auto"/>
         <w:rPr>
+          <w:rFonts w:ascii="Arial" w:eastAsia="Times New Roman" w:hAnsi="Arial" w:cs="Arial"/>
+          <w:color w:val="000000"/>
+          <w:lang w:val="ru-RU"/>
+        </w:rPr>
+      </w:pPr>
+      <w:r>
+        <w:rPr>
+          <w:rFonts w:ascii="Arial" w:eastAsia="Times New Roman" w:hAnsi="Arial" w:cs="Arial"/>
+          <w:color w:val="000000"/>
+          <w:lang w:val="ru-RU"/>
+        </w:rPr>
+        <w:t xml:space="preserve">Внимание: Для каждого </w:t>
+      </w:r>
+      <w:proofErr w:type="spellStart"/>
+      <w:r>
+        <w:rPr>
+          <w:rFonts w:ascii="Arial" w:eastAsia="Times New Roman" w:hAnsi="Arial" w:cs="Arial"/>
+          <w:color w:val="000000"/>
+        </w:rPr>
+        <w:t>SessionId</w:t>
+      </w:r>
+      <w:proofErr w:type="spellEnd"/>
+      <w:r>
+        <w:rPr>
+          <w:rFonts w:ascii="Arial" w:eastAsia="Times New Roman" w:hAnsi="Arial" w:cs="Arial"/>
+          <w:color w:val="000000"/>
+          <w:lang w:val="ru-RU"/>
+        </w:rPr>
+        <w:t xml:space="preserve"> </w:t>
+      </w:r>
+      <w:r>
+        <w:rPr>
+          <w:rFonts w:ascii="Arial" w:eastAsia="Times New Roman" w:hAnsi="Arial" w:cs="Arial"/>
+          <w:color w:val="000000"/>
+          <w:lang w:val="ru-RU"/>
+        </w:rPr>
+        <w:t>используется раздельный набор данных!</w:t>
+      </w:r>
+    </w:p>
+    <w:p>
+      <w:pPr>
+        <w:spacing w:after="0" w:line="240" w:lineRule="auto"/>
+        <w:rPr>
           <w:rFonts w:ascii="Times New Roman" w:eastAsia="Times New Roman" w:hAnsi="Times New Roman" w:cs="Times New Roman"/>
           <w:sz w:val="24"/>
           <w:szCs w:val="24"/>
@@ -1059,34 +1102,354 @@
         <w:rPr>
           <w:rFonts w:ascii="Arial" w:eastAsia="Times New Roman" w:hAnsi="Arial" w:cs="Arial"/>
           <w:color w:val="000000"/>
-          <w:lang w:val="ru-RU"/>
-        </w:rPr>
-        <w:t xml:space="preserve">Внимание: Для каждого </w:t>
+        </w:rPr>
+        <w:tab/>
+      </w:r>
+      <w:r>
+        <w:rPr>
+          <w:rFonts w:ascii="Arial" w:eastAsia="Times New Roman" w:hAnsi="Arial" w:cs="Arial"/>
+          <w:color w:val="000000"/>
+          <w:lang w:val="ru-RU"/>
+        </w:rPr>
+        <w:t>Сущности</w:t>
+      </w:r>
+      <w:r>
+        <w:rPr>
+          <w:rFonts w:ascii="Arial" w:eastAsia="Times New Roman" w:hAnsi="Arial" w:cs="Arial"/>
+          <w:color w:val="000000"/>
+          <w:lang w:val="ru-RU"/>
+        </w:rPr>
+        <w:t xml:space="preserve"> </w:t>
+      </w:r>
+      <w:r>
+        <w:rPr>
+          <w:rFonts w:ascii="Arial" w:eastAsia="Times New Roman" w:hAnsi="Arial" w:cs="Arial"/>
+          <w:color w:val="000000"/>
+          <w:lang w:val="ru-RU"/>
+        </w:rPr>
+        <w:t>для</w:t>
+      </w:r>
+      <w:r>
+        <w:rPr>
+          <w:rFonts w:ascii="Arial" w:eastAsia="Times New Roman" w:hAnsi="Arial" w:cs="Arial"/>
+          <w:color w:val="000000"/>
+          <w:lang w:val="ru-RU"/>
+        </w:rPr>
+        <w:t xml:space="preserve"> </w:t>
+      </w:r>
+      <w:r>
+        <w:rPr>
+          <w:rFonts w:ascii="Arial" w:eastAsia="Times New Roman" w:hAnsi="Arial" w:cs="Arial"/>
+          <w:color w:val="000000"/>
+          <w:lang w:val="ru-RU"/>
+        </w:rPr>
+        <w:t>обмена</w:t>
+      </w:r>
+      <w:r>
+        <w:rPr>
+          <w:rFonts w:ascii="Arial" w:eastAsia="Times New Roman" w:hAnsi="Arial" w:cs="Arial"/>
+          <w:color w:val="000000"/>
+          <w:lang w:val="ru-RU"/>
+        </w:rPr>
+        <w:t xml:space="preserve"> </w:t>
+      </w:r>
+      <w:r>
+        <w:rPr>
+          <w:rFonts w:ascii="Arial" w:eastAsia="Times New Roman" w:hAnsi="Arial" w:cs="Arial"/>
+          <w:color w:val="000000"/>
+          <w:lang w:val="ru-RU"/>
+        </w:rPr>
+        <w:t>с</w:t>
+      </w:r>
+      <w:r>
+        <w:rPr>
+          <w:rFonts w:ascii="Arial" w:eastAsia="Times New Roman" w:hAnsi="Arial" w:cs="Arial"/>
+          <w:color w:val="000000"/>
+          <w:lang w:val="ru-RU"/>
+        </w:rPr>
+        <w:t xml:space="preserve"> </w:t>
+      </w:r>
+      <w:r>
+        <w:rPr>
+          <w:rFonts w:ascii="Arial" w:eastAsia="Times New Roman" w:hAnsi="Arial" w:cs="Arial"/>
+          <w:color w:val="000000"/>
+        </w:rPr>
+        <w:t>REST</w:t>
+      </w:r>
+      <w:r>
+        <w:rPr>
+          <w:rFonts w:ascii="Arial" w:eastAsia="Times New Roman" w:hAnsi="Arial" w:cs="Arial"/>
+          <w:color w:val="000000"/>
+          <w:lang w:val="ru-RU"/>
+        </w:rPr>
+        <w:t>-</w:t>
+      </w:r>
+      <w:r>
+        <w:rPr>
+          <w:rFonts w:ascii="Arial" w:eastAsia="Times New Roman" w:hAnsi="Arial" w:cs="Arial"/>
+          <w:color w:val="000000"/>
+          <w:lang w:val="ru-RU"/>
+        </w:rPr>
+        <w:t>сервисом</w:t>
+      </w:r>
+      <w:r>
+        <w:rPr>
+          <w:rFonts w:ascii="Arial" w:eastAsia="Times New Roman" w:hAnsi="Arial" w:cs="Arial"/>
+          <w:color w:val="000000"/>
+          <w:lang w:val="ru-RU"/>
+        </w:rPr>
+        <w:t xml:space="preserve"> </w:t>
+      </w:r>
+      <w:r>
+        <w:rPr>
+          <w:rFonts w:ascii="Arial" w:eastAsia="Times New Roman" w:hAnsi="Arial" w:cs="Arial"/>
+          <w:color w:val="000000"/>
+          <w:lang w:val="ru-RU"/>
+        </w:rPr>
+        <w:t>вы</w:t>
+      </w:r>
+      <w:r>
+        <w:rPr>
+          <w:rFonts w:ascii="Arial" w:eastAsia="Times New Roman" w:hAnsi="Arial" w:cs="Arial"/>
+          <w:color w:val="000000"/>
+          <w:lang w:val="ru-RU"/>
+        </w:rPr>
+        <w:t xml:space="preserve"> </w:t>
+      </w:r>
+      <w:r>
+        <w:rPr>
+          <w:rFonts w:ascii="Arial" w:eastAsia="Times New Roman" w:hAnsi="Arial" w:cs="Arial"/>
+          <w:color w:val="000000"/>
+          <w:lang w:val="ru-RU"/>
+        </w:rPr>
+        <w:t>можете</w:t>
+      </w:r>
+      <w:r>
+        <w:rPr>
+          <w:rFonts w:ascii="Arial" w:eastAsia="Times New Roman" w:hAnsi="Arial" w:cs="Arial"/>
+          <w:color w:val="000000"/>
+          <w:lang w:val="ru-RU"/>
+        </w:rPr>
+        <w:t xml:space="preserve"> </w:t>
+      </w:r>
+      <w:r>
+        <w:rPr>
+          <w:rFonts w:ascii="Arial" w:eastAsia="Times New Roman" w:hAnsi="Arial" w:cs="Arial"/>
+          <w:color w:val="000000"/>
+          <w:lang w:val="ru-RU"/>
+        </w:rPr>
+        <w:t>найти</w:t>
+      </w:r>
+      <w:r>
+        <w:rPr>
+          <w:rFonts w:ascii="Arial" w:eastAsia="Times New Roman" w:hAnsi="Arial" w:cs="Arial"/>
+          <w:color w:val="000000"/>
+          <w:lang w:val="ru-RU"/>
+        </w:rPr>
+        <w:t xml:space="preserve"> </w:t>
+      </w:r>
+      <w:r>
+        <w:rPr>
+          <w:rFonts w:ascii="Arial" w:eastAsia="Times New Roman" w:hAnsi="Arial" w:cs="Arial"/>
+          <w:color w:val="000000"/>
+          <w:lang w:val="ru-RU"/>
+        </w:rPr>
+        <w:t>в</w:t>
+      </w:r>
+      <w:r>
+        <w:rPr>
+          <w:rFonts w:ascii="Arial" w:eastAsia="Times New Roman" w:hAnsi="Arial" w:cs="Arial"/>
+          <w:color w:val="000000"/>
+          <w:lang w:val="ru-RU"/>
+        </w:rPr>
+        <w:t xml:space="preserve"> </w:t>
+      </w:r>
+      <w:r>
+        <w:rPr>
+          <w:rFonts w:ascii="Arial" w:eastAsia="Times New Roman" w:hAnsi="Arial" w:cs="Arial"/>
+          <w:color w:val="000000"/>
+          <w:lang w:val="ru-RU"/>
+        </w:rPr>
+        <w:t>библиотеке</w:t>
+      </w:r>
+      <w:r>
+        <w:rPr>
+          <w:rFonts w:ascii="Arial" w:eastAsia="Times New Roman" w:hAnsi="Arial" w:cs="Arial"/>
+          <w:color w:val="000000"/>
+          <w:lang w:val="ru-RU"/>
+        </w:rPr>
+        <w:t xml:space="preserve"> </w:t>
+      </w:r>
+      <w:r>
+        <w:rPr>
+          <w:rFonts w:ascii="Arial" w:eastAsia="Times New Roman" w:hAnsi="Arial" w:cs="Arial"/>
+          <w:color w:val="000000"/>
+          <w:lang w:val="ru-RU"/>
+        </w:rPr>
+        <w:t>классов</w:t>
+      </w:r>
+      <w:r>
+        <w:rPr>
+          <w:rFonts w:ascii="Arial" w:eastAsia="Times New Roman" w:hAnsi="Arial" w:cs="Arial"/>
+          <w:color w:val="000000"/>
+          <w:lang w:val="ru-RU"/>
+        </w:rPr>
+        <w:t xml:space="preserve">  </w:t>
       </w:r>
       <w:proofErr w:type="spellStart"/>
       <w:r>
         <w:rPr>
           <w:rFonts w:ascii="Arial" w:eastAsia="Times New Roman" w:hAnsi="Arial" w:cs="Arial"/>
           <w:color w:val="000000"/>
-        </w:rPr>
-        <w:t>SessionId</w:t>
+          <w:highlight w:val="yellow"/>
+        </w:rPr>
+        <w:t>Rokolabs</w:t>
       </w:r>
       <w:proofErr w:type="spellEnd"/>
       <w:r>
         <w:rPr>
           <w:rFonts w:ascii="Arial" w:eastAsia="Times New Roman" w:hAnsi="Arial" w:cs="Arial"/>
           <w:color w:val="000000"/>
-          <w:lang w:val="ru-RU"/>
-        </w:rPr>
-        <w:t xml:space="preserve"> </w:t>
-      </w:r>
-      <w:r>
-        <w:rPr>
-          <w:rFonts w:ascii="Arial" w:eastAsia="Times New Roman" w:hAnsi="Arial" w:cs="Arial"/>
-          <w:color w:val="000000"/>
-          <w:lang w:val="ru-RU"/>
-        </w:rPr>
-        <w:t>используется раздельный набор данных!</w:t>
+          <w:highlight w:val="yellow"/>
+          <w:lang w:val="ru-RU"/>
+        </w:rPr>
+        <w:t>.</w:t>
+      </w:r>
+      <w:proofErr w:type="spellStart"/>
+      <w:r>
+        <w:rPr>
+          <w:rFonts w:ascii="Arial" w:eastAsia="Times New Roman" w:hAnsi="Arial" w:cs="Arial"/>
+          <w:color w:val="000000"/>
+          <w:highlight w:val="yellow"/>
+        </w:rPr>
+        <w:t>AutomationTestingTask</w:t>
+      </w:r>
+      <w:proofErr w:type="spellEnd"/>
+      <w:r>
+        <w:rPr>
+          <w:rFonts w:ascii="Arial" w:eastAsia="Times New Roman" w:hAnsi="Arial" w:cs="Arial"/>
+          <w:color w:val="000000"/>
+          <w:highlight w:val="yellow"/>
+          <w:lang w:val="ru-RU"/>
+        </w:rPr>
+        <w:t>.</w:t>
+      </w:r>
+      <w:r>
+        <w:rPr>
+          <w:rFonts w:ascii="Arial" w:eastAsia="Times New Roman" w:hAnsi="Arial" w:cs="Arial"/>
+          <w:color w:val="000000"/>
+          <w:highlight w:val="yellow"/>
+        </w:rPr>
+        <w:t>Entities</w:t>
+      </w:r>
+      <w:r>
+        <w:rPr>
+          <w:rFonts w:ascii="Arial" w:eastAsia="Times New Roman" w:hAnsi="Arial" w:cs="Arial"/>
+          <w:color w:val="000000"/>
+          <w:highlight w:val="yellow"/>
+          <w:lang w:val="ru-RU"/>
+        </w:rPr>
+        <w:t>.</w:t>
+      </w:r>
+      <w:proofErr w:type="spellStart"/>
+      <w:r>
+        <w:rPr>
+          <w:rFonts w:ascii="Arial" w:eastAsia="Times New Roman" w:hAnsi="Arial" w:cs="Arial"/>
+          <w:color w:val="000000"/>
+          <w:highlight w:val="yellow"/>
+        </w:rPr>
+        <w:t>dll</w:t>
+      </w:r>
+      <w:proofErr w:type="spellEnd"/>
+      <w:r>
+        <w:rPr>
+          <w:rFonts w:ascii="Arial" w:eastAsia="Times New Roman" w:hAnsi="Arial" w:cs="Arial"/>
+          <w:color w:val="000000"/>
+          <w:lang w:val="ru-RU"/>
+        </w:rPr>
+        <w:t xml:space="preserve"> , </w:t>
+      </w:r>
+      <w:r>
+        <w:rPr>
+          <w:rFonts w:ascii="Arial" w:eastAsia="Times New Roman" w:hAnsi="Arial" w:cs="Arial"/>
+          <w:color w:val="000000"/>
+          <w:lang w:val="ru-RU"/>
+        </w:rPr>
+        <w:t>подключить</w:t>
+      </w:r>
+      <w:r>
+        <w:rPr>
+          <w:rFonts w:ascii="Arial" w:eastAsia="Times New Roman" w:hAnsi="Arial" w:cs="Arial"/>
+          <w:color w:val="000000"/>
+          <w:lang w:val="ru-RU"/>
+        </w:rPr>
+        <w:t xml:space="preserve"> </w:t>
+      </w:r>
+      <w:r>
+        <w:rPr>
+          <w:rFonts w:ascii="Arial" w:eastAsia="Times New Roman" w:hAnsi="Arial" w:cs="Arial"/>
+          <w:color w:val="000000"/>
+          <w:lang w:val="ru-RU"/>
+        </w:rPr>
+        <w:t>библиотеку</w:t>
+      </w:r>
+      <w:r>
+        <w:rPr>
+          <w:rFonts w:ascii="Arial" w:eastAsia="Times New Roman" w:hAnsi="Arial" w:cs="Arial"/>
+          <w:color w:val="000000"/>
+          <w:lang w:val="ru-RU"/>
+        </w:rPr>
+        <w:t xml:space="preserve"> </w:t>
+      </w:r>
+      <w:r>
+        <w:rPr>
+          <w:rFonts w:ascii="Arial" w:eastAsia="Times New Roman" w:hAnsi="Arial" w:cs="Arial"/>
+          <w:color w:val="000000"/>
+          <w:lang w:val="ru-RU"/>
+        </w:rPr>
+        <w:t>к</w:t>
+      </w:r>
+      <w:r>
+        <w:rPr>
+          <w:rFonts w:ascii="Arial" w:eastAsia="Times New Roman" w:hAnsi="Arial" w:cs="Arial"/>
+          <w:color w:val="000000"/>
+          <w:lang w:val="ru-RU"/>
+        </w:rPr>
+        <w:t xml:space="preserve"> </w:t>
+      </w:r>
+      <w:r>
+        <w:rPr>
+          <w:rFonts w:ascii="Arial" w:eastAsia="Times New Roman" w:hAnsi="Arial" w:cs="Arial"/>
+          <w:color w:val="000000"/>
+          <w:lang w:val="ru-RU"/>
+        </w:rPr>
+        <w:t>своему проекту</w:t>
+      </w:r>
+      <w:r>
+        <w:rPr>
+          <w:rFonts w:ascii="Arial" w:eastAsia="Times New Roman" w:hAnsi="Arial" w:cs="Arial"/>
+          <w:color w:val="000000"/>
+          <w:lang w:val="ru-RU"/>
+        </w:rPr>
+        <w:t xml:space="preserve"> </w:t>
+      </w:r>
+      <w:r>
+        <w:rPr>
+          <w:rFonts w:ascii="Arial" w:eastAsia="Times New Roman" w:hAnsi="Arial" w:cs="Arial"/>
+          <w:color w:val="000000"/>
+          <w:lang w:val="ru-RU"/>
+        </w:rPr>
+        <w:t>и использовать ее</w:t>
+      </w:r>
+      <w:bookmarkStart w:id="0" w:name="_GoBack"/>
+      <w:bookmarkEnd w:id="0"/>
+      <w:r>
+        <w:rPr>
+          <w:rFonts w:ascii="Arial" w:eastAsia="Times New Roman" w:hAnsi="Arial" w:cs="Arial"/>
+          <w:color w:val="000000"/>
+          <w:lang w:val="ru-RU"/>
+        </w:rPr>
+        <w:t>.</w:t>
       </w:r>
     </w:p>
     <w:p>
@@ -1138,7 +1501,6 @@
           <w:rFonts w:ascii="Times New Roman" w:eastAsia="Times New Roman" w:hAnsi="Times New Roman" w:cs="Times New Roman"/>
           <w:sz w:val="24"/>
           <w:szCs w:val="24"/>
-          <w:lang w:val="ru-RU"/>
         </w:rPr>
       </w:pPr>
       <w:r>
@@ -1154,347 +1516,250 @@
           <w:rFonts w:ascii="Times New Roman" w:eastAsia="Times New Roman" w:hAnsi="Times New Roman" w:cs="Times New Roman"/>
           <w:sz w:val="24"/>
           <w:szCs w:val="24"/>
-          <w:lang w:val="ru-RU"/>
         </w:rPr>
         <w:t xml:space="preserve"> – </w:t>
       </w:r>
-      <w:r>
-        <w:fldChar w:fldCharType="begin"/>
-      </w:r>
-      <w:r>
-        <w:rPr>
-          <w:lang w:val="ru-RU"/>
-        </w:rPr>
-        <w:instrText xml:space="preserve"> </w:instrText>
-      </w:r>
-      <w:r>
-        <w:instrText>HYPERLINK</w:instrText>
-      </w:r>
-      <w:r>
-        <w:rPr>
-          <w:lang w:val="ru-RU"/>
-        </w:rPr>
-        <w:instrText xml:space="preserve"> "</w:instrText>
-      </w:r>
-      <w:r>
-        <w:instrText>http</w:instrText>
-      </w:r>
-      <w:r>
-        <w:rPr>
-          <w:lang w:val="ru-RU"/>
-        </w:rPr>
-        <w:instrText>://</w:instrText>
-      </w:r>
-      <w:r>
-        <w:instrText>soap</w:instrText>
-      </w:r>
-      <w:r>
-        <w:rPr>
-          <w:lang w:val="ru-RU"/>
-        </w:rPr>
-        <w:instrText>-</w:instrText>
-      </w:r>
-      <w:r>
-        <w:instrText>att</w:instrText>
-      </w:r>
-      <w:r>
-        <w:rPr>
-          <w:lang w:val="ru-RU"/>
-        </w:rPr>
-        <w:instrText>.</w:instrText>
-      </w:r>
-      <w:r>
-        <w:instrText>deejayentertainment</w:instrText>
-      </w:r>
-      <w:r>
-        <w:rPr>
-          <w:lang w:val="ru-RU"/>
-        </w:rPr>
-        <w:instrText>.</w:instrText>
-      </w:r>
-      <w:r>
-        <w:instrText>ru</w:instrText>
-      </w:r>
-      <w:r>
-        <w:rPr>
-          <w:lang w:val="ru-RU"/>
-        </w:rPr>
-        <w:instrText>/</w:instrText>
-      </w:r>
-      <w:r>
-        <w:instrText>AccountsV</w:instrText>
-      </w:r>
-      <w:r>
-        <w:rPr>
-          <w:lang w:val="ru-RU"/>
-        </w:rPr>
-        <w:instrText xml:space="preserve">2" </w:instrText>
-      </w:r>
-      <w:r>
-        <w:fldChar w:fldCharType="separate"/>
-      </w:r>
-      <w:r>
-        <w:rPr>
-          <w:rStyle w:val="Hyperlink"/>
+      <w:hyperlink r:id="rId5" w:history="1">
+        <w:r>
+          <w:rPr>
+            <w:rStyle w:val="Hyperlink"/>
+            <w:rFonts w:ascii="Times New Roman" w:eastAsia="Times New Roman" w:hAnsi="Times New Roman" w:cs="Times New Roman"/>
+            <w:sz w:val="24"/>
+            <w:szCs w:val="24"/>
+            <w:highlight w:val="yellow"/>
+          </w:rPr>
+          <w:t>http</w:t>
+        </w:r>
+        <w:r>
+          <w:rPr>
+            <w:rStyle w:val="Hyperlink"/>
+            <w:rFonts w:ascii="Times New Roman" w:eastAsia="Times New Roman" w:hAnsi="Times New Roman" w:cs="Times New Roman"/>
+            <w:sz w:val="24"/>
+            <w:szCs w:val="24"/>
+            <w:highlight w:val="yellow"/>
+          </w:rPr>
+          <w:t>://</w:t>
+        </w:r>
+        <w:r>
+          <w:rPr>
+            <w:rStyle w:val="Hyperlink"/>
+            <w:rFonts w:ascii="Times New Roman" w:eastAsia="Times New Roman" w:hAnsi="Times New Roman" w:cs="Times New Roman"/>
+            <w:sz w:val="24"/>
+            <w:szCs w:val="24"/>
+            <w:highlight w:val="yellow"/>
+          </w:rPr>
+          <w:t>soap</w:t>
+        </w:r>
+        <w:r>
+          <w:rPr>
+            <w:rStyle w:val="Hyperlink"/>
+            <w:rFonts w:ascii="Times New Roman" w:eastAsia="Times New Roman" w:hAnsi="Times New Roman" w:cs="Times New Roman"/>
+            <w:sz w:val="24"/>
+            <w:szCs w:val="24"/>
+            <w:highlight w:val="yellow"/>
+          </w:rPr>
+          <w:t>-</w:t>
+        </w:r>
+        <w:r>
+          <w:rPr>
+            <w:rStyle w:val="Hyperlink"/>
+            <w:rFonts w:ascii="Times New Roman" w:eastAsia="Times New Roman" w:hAnsi="Times New Roman" w:cs="Times New Roman"/>
+            <w:sz w:val="24"/>
+            <w:szCs w:val="24"/>
+            <w:highlight w:val="yellow"/>
+          </w:rPr>
+          <w:t>att</w:t>
+        </w:r>
+        <w:r>
+          <w:rPr>
+            <w:rStyle w:val="Hyperlink"/>
+            <w:rFonts w:ascii="Times New Roman" w:eastAsia="Times New Roman" w:hAnsi="Times New Roman" w:cs="Times New Roman"/>
+            <w:sz w:val="24"/>
+            <w:szCs w:val="24"/>
+            <w:highlight w:val="yellow"/>
+          </w:rPr>
+          <w:t>.</w:t>
+        </w:r>
+        <w:r>
+          <w:rPr>
+            <w:rStyle w:val="Hyperlink"/>
+            <w:rFonts w:ascii="Times New Roman" w:eastAsia="Times New Roman" w:hAnsi="Times New Roman" w:cs="Times New Roman"/>
+            <w:sz w:val="24"/>
+            <w:szCs w:val="24"/>
+            <w:highlight w:val="yellow"/>
+          </w:rPr>
+          <w:t>deejayentertainment</w:t>
+        </w:r>
+        <w:r>
+          <w:rPr>
+            <w:rStyle w:val="Hyperlink"/>
+            <w:rFonts w:ascii="Times New Roman" w:eastAsia="Times New Roman" w:hAnsi="Times New Roman" w:cs="Times New Roman"/>
+            <w:sz w:val="24"/>
+            <w:szCs w:val="24"/>
+            <w:highlight w:val="yellow"/>
+          </w:rPr>
+          <w:t>.</w:t>
+        </w:r>
+        <w:r>
+          <w:rPr>
+            <w:rStyle w:val="Hyperlink"/>
+            <w:rFonts w:ascii="Times New Roman" w:eastAsia="Times New Roman" w:hAnsi="Times New Roman" w:cs="Times New Roman"/>
+            <w:sz w:val="24"/>
+            <w:szCs w:val="24"/>
+            <w:highlight w:val="yellow"/>
+          </w:rPr>
+          <w:t>ru</w:t>
+        </w:r>
+        <w:r>
+          <w:rPr>
+            <w:rStyle w:val="Hyperlink"/>
+            <w:rFonts w:ascii="Times New Roman" w:eastAsia="Times New Roman" w:hAnsi="Times New Roman" w:cs="Times New Roman"/>
+            <w:sz w:val="24"/>
+            <w:szCs w:val="24"/>
+            <w:highlight w:val="yellow"/>
+          </w:rPr>
+          <w:t>/</w:t>
+        </w:r>
+        <w:r>
+          <w:rPr>
+            <w:rStyle w:val="Hyperlink"/>
+            <w:rFonts w:ascii="Times New Roman" w:eastAsia="Times New Roman" w:hAnsi="Times New Roman" w:cs="Times New Roman"/>
+            <w:sz w:val="24"/>
+            <w:szCs w:val="24"/>
+            <w:highlight w:val="yellow"/>
+          </w:rPr>
+          <w:t>AccountsV</w:t>
+        </w:r>
+        <w:r>
+          <w:rPr>
+            <w:rStyle w:val="Hyperlink"/>
+            <w:rFonts w:ascii="Times New Roman" w:eastAsia="Times New Roman" w:hAnsi="Times New Roman" w:cs="Times New Roman"/>
+            <w:sz w:val="24"/>
+            <w:szCs w:val="24"/>
+          </w:rPr>
+          <w:t>2</w:t>
+        </w:r>
+      </w:hyperlink>
+    </w:p>
+    <w:p>
+      <w:pPr>
+        <w:spacing w:after="0" w:line="240" w:lineRule="auto"/>
+        <w:rPr>
+          <w:rFonts w:ascii="Times New Roman" w:eastAsia="Times New Roman" w:hAnsi="Times New Roman" w:cs="Times New Roman"/>
+          <w:sz w:val="24"/>
+          <w:szCs w:val="24"/>
+        </w:rPr>
+      </w:pPr>
+      <w:r>
+        <w:rPr>
+          <w:rFonts w:ascii="Times New Roman" w:eastAsia="Times New Roman" w:hAnsi="Times New Roman" w:cs="Times New Roman"/>
+          <w:sz w:val="24"/>
+          <w:szCs w:val="24"/>
+        </w:rPr>
+        <w:t>Interactions</w:t>
+      </w:r>
+      <w:r>
+        <w:rPr>
+          <w:rFonts w:ascii="Times New Roman" w:eastAsia="Times New Roman" w:hAnsi="Times New Roman" w:cs="Times New Roman"/>
+          <w:sz w:val="24"/>
+          <w:szCs w:val="24"/>
+        </w:rPr>
+        <w:t xml:space="preserve"> –</w:t>
+      </w:r>
+      <w:r>
+        <w:rPr>
+          <w:rFonts w:ascii="Times New Roman" w:eastAsia="Times New Roman" w:hAnsi="Times New Roman" w:cs="Times New Roman"/>
+          <w:sz w:val="24"/>
+          <w:szCs w:val="24"/>
+        </w:rPr>
+        <w:t xml:space="preserve"> </w:t>
+      </w:r>
+      <w:r>
+        <w:rPr>
           <w:rFonts w:ascii="Times New Roman" w:eastAsia="Times New Roman" w:hAnsi="Times New Roman" w:cs="Times New Roman"/>
           <w:sz w:val="24"/>
           <w:szCs w:val="24"/>
           <w:highlight w:val="yellow"/>
         </w:rPr>
-        <w:t>http</w:t>
-      </w:r>
-      <w:r>
-        <w:rPr>
-          <w:rStyle w:val="Hyperlink"/>
+        <w:t>http://rest-att.deejayentertainment.ru/</w:t>
+      </w:r>
+      <w:r>
+        <w:rPr>
+          <w:rFonts w:ascii="Times New Roman" w:eastAsia="Times New Roman" w:hAnsi="Times New Roman" w:cs="Times New Roman"/>
+          <w:sz w:val="24"/>
+          <w:szCs w:val="24"/>
+        </w:rPr>
+        <w:t>v2/</w:t>
+      </w:r>
+      <w:r>
+        <w:rPr>
+          <w:rFonts w:ascii="Times New Roman" w:eastAsia="Times New Roman" w:hAnsi="Times New Roman" w:cs="Times New Roman"/>
+          <w:sz w:val="24"/>
+          <w:szCs w:val="24"/>
+        </w:rPr>
+        <w:t>Interaction</w:t>
+      </w:r>
+    </w:p>
+    <w:p>
+      <w:pPr>
+        <w:spacing w:after="0" w:line="240" w:lineRule="auto"/>
+        <w:rPr>
+          <w:rFonts w:ascii="Times New Roman" w:eastAsia="Times New Roman" w:hAnsi="Times New Roman" w:cs="Times New Roman"/>
+          <w:sz w:val="24"/>
+          <w:szCs w:val="24"/>
+        </w:rPr>
+      </w:pPr>
+      <w:r>
+        <w:rPr>
+          <w:rFonts w:ascii="Times New Roman" w:eastAsia="Times New Roman" w:hAnsi="Times New Roman" w:cs="Times New Roman"/>
+          <w:sz w:val="24"/>
+          <w:szCs w:val="24"/>
+        </w:rPr>
+        <w:t>Events</w:t>
+      </w:r>
+      <w:r>
+        <w:rPr>
+          <w:rFonts w:ascii="Times New Roman" w:eastAsia="Times New Roman" w:hAnsi="Times New Roman" w:cs="Times New Roman"/>
+          <w:sz w:val="24"/>
+          <w:szCs w:val="24"/>
+        </w:rPr>
+        <w:t xml:space="preserve"> - </w:t>
+      </w:r>
+      <w:r>
+        <w:rPr>
           <w:rFonts w:ascii="Times New Roman" w:eastAsia="Times New Roman" w:hAnsi="Times New Roman" w:cs="Times New Roman"/>
           <w:sz w:val="24"/>
           <w:szCs w:val="24"/>
           <w:highlight w:val="yellow"/>
-          <w:lang w:val="ru-RU"/>
-        </w:rPr>
-        <w:t>://</w:t>
-      </w:r>
-      <w:r>
-        <w:rPr>
-          <w:rStyle w:val="Hyperlink"/>
+        </w:rPr>
+        <w:t>http://rest-att.deejayentertainment.ru/</w:t>
+      </w:r>
+      <w:r>
+        <w:rPr>
           <w:rFonts w:ascii="Times New Roman" w:eastAsia="Times New Roman" w:hAnsi="Times New Roman" w:cs="Times New Roman"/>
           <w:sz w:val="24"/>
           <w:szCs w:val="24"/>
-          <w:highlight w:val="yellow"/>
-        </w:rPr>
-        <w:t>soap</w:t>
-      </w:r>
-      <w:r>
-        <w:rPr>
-          <w:rStyle w:val="Hyperlink"/>
+        </w:rPr>
+        <w:t>v2/Event</w:t>
+      </w:r>
+    </w:p>
+    <w:p>
+      <w:pPr>
+        <w:spacing w:after="0" w:line="240" w:lineRule="auto"/>
+        <w:rPr>
           <w:rFonts w:ascii="Times New Roman" w:eastAsia="Times New Roman" w:hAnsi="Times New Roman" w:cs="Times New Roman"/>
           <w:sz w:val="24"/>
           <w:szCs w:val="24"/>
-          <w:highlight w:val="yellow"/>
-          <w:lang w:val="ru-RU"/>
-        </w:rPr>
-        <w:t>-</w:t>
-      </w:r>
-      <w:proofErr w:type="spellStart"/>
-      <w:r>
-        <w:rPr>
-          <w:rStyle w:val="Hyperlink"/>
+        </w:rPr>
+      </w:pPr>
+    </w:p>
+    <w:p>
+      <w:pPr>
+        <w:spacing w:after="0" w:line="240" w:lineRule="auto"/>
+        <w:rPr>
           <w:rFonts w:ascii="Times New Roman" w:eastAsia="Times New Roman" w:hAnsi="Times New Roman" w:cs="Times New Roman"/>
           <w:sz w:val="24"/>
           <w:szCs w:val="24"/>
-          <w:highlight w:val="yellow"/>
-        </w:rPr>
-        <w:t>att</w:t>
-      </w:r>
-      <w:proofErr w:type="spellEnd"/>
-      <w:r>
-        <w:rPr>
-          <w:rStyle w:val="Hyperlink"/>
-          <w:rFonts w:ascii="Times New Roman" w:eastAsia="Times New Roman" w:hAnsi="Times New Roman" w:cs="Times New Roman"/>
-          <w:sz w:val="24"/>
-          <w:szCs w:val="24"/>
-          <w:highlight w:val="yellow"/>
-          <w:lang w:val="ru-RU"/>
-        </w:rPr>
-        <w:t>.</w:t>
-      </w:r>
-      <w:proofErr w:type="spellStart"/>
-      <w:r>
-        <w:rPr>
-          <w:rStyle w:val="Hyperlink"/>
-          <w:rFonts w:ascii="Times New Roman" w:eastAsia="Times New Roman" w:hAnsi="Times New Roman" w:cs="Times New Roman"/>
-          <w:sz w:val="24"/>
-          <w:szCs w:val="24"/>
-          <w:highlight w:val="yellow"/>
-        </w:rPr>
-        <w:t>deejayentertainment</w:t>
-      </w:r>
-      <w:proofErr w:type="spellEnd"/>
-      <w:r>
-        <w:rPr>
-          <w:rStyle w:val="Hyperlink"/>
-          <w:rFonts w:ascii="Times New Roman" w:eastAsia="Times New Roman" w:hAnsi="Times New Roman" w:cs="Times New Roman"/>
-          <w:sz w:val="24"/>
-          <w:szCs w:val="24"/>
-          <w:highlight w:val="yellow"/>
-          <w:lang w:val="ru-RU"/>
-        </w:rPr>
-        <w:t>.</w:t>
-      </w:r>
-      <w:proofErr w:type="spellStart"/>
-      <w:r>
-        <w:rPr>
-          <w:rStyle w:val="Hyperlink"/>
-          <w:rFonts w:ascii="Times New Roman" w:eastAsia="Times New Roman" w:hAnsi="Times New Roman" w:cs="Times New Roman"/>
-          <w:sz w:val="24"/>
-          <w:szCs w:val="24"/>
-          <w:highlight w:val="yellow"/>
-        </w:rPr>
-        <w:t>ru</w:t>
-      </w:r>
-      <w:proofErr w:type="spellEnd"/>
-      <w:r>
-        <w:rPr>
-          <w:rStyle w:val="Hyperlink"/>
-          <w:rFonts w:ascii="Times New Roman" w:eastAsia="Times New Roman" w:hAnsi="Times New Roman" w:cs="Times New Roman"/>
-          <w:sz w:val="24"/>
-          <w:szCs w:val="24"/>
-          <w:highlight w:val="yellow"/>
-          <w:lang w:val="ru-RU"/>
-        </w:rPr>
-        <w:t>/</w:t>
-      </w:r>
-      <w:proofErr w:type="spellStart"/>
-      <w:r>
-        <w:rPr>
-          <w:rStyle w:val="Hyperlink"/>
-          <w:rFonts w:ascii="Times New Roman" w:eastAsia="Times New Roman" w:hAnsi="Times New Roman" w:cs="Times New Roman"/>
-          <w:sz w:val="24"/>
-          <w:szCs w:val="24"/>
-          <w:highlight w:val="yellow"/>
-        </w:rPr>
-        <w:t>AccountsV</w:t>
-      </w:r>
-      <w:proofErr w:type="spellEnd"/>
-      <w:r>
-        <w:rPr>
-          <w:rStyle w:val="Hyperlink"/>
-          <w:rFonts w:ascii="Times New Roman" w:eastAsia="Times New Roman" w:hAnsi="Times New Roman" w:cs="Times New Roman"/>
-          <w:sz w:val="24"/>
-          <w:szCs w:val="24"/>
-          <w:lang w:val="ru-RU"/>
-        </w:rPr>
-        <w:t>2</w:t>
-      </w:r>
-      <w:r>
-        <w:rPr>
-          <w:rStyle w:val="Hyperlink"/>
-          <w:rFonts w:ascii="Times New Roman" w:eastAsia="Times New Roman" w:hAnsi="Times New Roman" w:cs="Times New Roman"/>
-          <w:sz w:val="24"/>
-          <w:szCs w:val="24"/>
-        </w:rPr>
-        <w:fldChar w:fldCharType="end"/>
-      </w:r>
-    </w:p>
-    <w:p>
-      <w:pPr>
-        <w:spacing w:after="0" w:line="240" w:lineRule="auto"/>
-        <w:rPr>
-          <w:rFonts w:ascii="Times New Roman" w:eastAsia="Times New Roman" w:hAnsi="Times New Roman" w:cs="Times New Roman"/>
-          <w:sz w:val="24"/>
-          <w:szCs w:val="24"/>
-        </w:rPr>
-      </w:pPr>
-      <w:r>
-        <w:rPr>
-          <w:rFonts w:ascii="Times New Roman" w:eastAsia="Times New Roman" w:hAnsi="Times New Roman" w:cs="Times New Roman"/>
-          <w:sz w:val="24"/>
-          <w:szCs w:val="24"/>
-        </w:rPr>
-        <w:t>Interactions</w:t>
-      </w:r>
-      <w:r>
-        <w:rPr>
-          <w:rFonts w:ascii="Times New Roman" w:eastAsia="Times New Roman" w:hAnsi="Times New Roman" w:cs="Times New Roman"/>
-          <w:sz w:val="24"/>
-          <w:szCs w:val="24"/>
-        </w:rPr>
-        <w:t xml:space="preserve"> –</w:t>
-      </w:r>
-      <w:r>
-        <w:rPr>
-          <w:rFonts w:ascii="Times New Roman" w:eastAsia="Times New Roman" w:hAnsi="Times New Roman" w:cs="Times New Roman"/>
-          <w:sz w:val="24"/>
-          <w:szCs w:val="24"/>
-        </w:rPr>
-        <w:t xml:space="preserve"> </w:t>
-      </w:r>
-      <w:r>
-        <w:rPr>
-          <w:rFonts w:ascii="Times New Roman" w:eastAsia="Times New Roman" w:hAnsi="Times New Roman" w:cs="Times New Roman"/>
-          <w:sz w:val="24"/>
-          <w:szCs w:val="24"/>
-          <w:highlight w:val="yellow"/>
-        </w:rPr>
-        <w:t>http://rest-att.deejayentertainment.ru/</w:t>
-      </w:r>
-      <w:r>
-        <w:rPr>
-          <w:rFonts w:ascii="Times New Roman" w:eastAsia="Times New Roman" w:hAnsi="Times New Roman" w:cs="Times New Roman"/>
-          <w:sz w:val="24"/>
-          <w:szCs w:val="24"/>
-        </w:rPr>
-        <w:t>v2/</w:t>
-      </w:r>
-      <w:r>
-        <w:rPr>
-          <w:rFonts w:ascii="Times New Roman" w:eastAsia="Times New Roman" w:hAnsi="Times New Roman" w:cs="Times New Roman"/>
-          <w:sz w:val="24"/>
-          <w:szCs w:val="24"/>
-        </w:rPr>
-        <w:t>Interaction</w:t>
-      </w:r>
-    </w:p>
-    <w:p>
-      <w:pPr>
-        <w:spacing w:after="0" w:line="240" w:lineRule="auto"/>
-        <w:rPr>
-          <w:rFonts w:ascii="Times New Roman" w:eastAsia="Times New Roman" w:hAnsi="Times New Roman" w:cs="Times New Roman"/>
-          <w:sz w:val="24"/>
-          <w:szCs w:val="24"/>
-        </w:rPr>
-      </w:pPr>
-      <w:r>
-        <w:rPr>
-          <w:rFonts w:ascii="Times New Roman" w:eastAsia="Times New Roman" w:hAnsi="Times New Roman" w:cs="Times New Roman"/>
-          <w:sz w:val="24"/>
-          <w:szCs w:val="24"/>
-        </w:rPr>
-        <w:t>Events</w:t>
-      </w:r>
-      <w:r>
-        <w:rPr>
-          <w:rFonts w:ascii="Times New Roman" w:eastAsia="Times New Roman" w:hAnsi="Times New Roman" w:cs="Times New Roman"/>
-          <w:sz w:val="24"/>
-          <w:szCs w:val="24"/>
-        </w:rPr>
-        <w:t xml:space="preserve"> - </w:t>
-      </w:r>
-      <w:r>
-        <w:rPr>
-          <w:rFonts w:ascii="Times New Roman" w:eastAsia="Times New Roman" w:hAnsi="Times New Roman" w:cs="Times New Roman"/>
-          <w:sz w:val="24"/>
-          <w:szCs w:val="24"/>
-          <w:highlight w:val="yellow"/>
-        </w:rPr>
-        <w:t>http://rest-att.deejayentertainment.ru/</w:t>
-      </w:r>
-      <w:r>
-        <w:rPr>
-          <w:rFonts w:ascii="Times New Roman" w:eastAsia="Times New Roman" w:hAnsi="Times New Roman" w:cs="Times New Roman"/>
-          <w:sz w:val="24"/>
-          <w:szCs w:val="24"/>
-        </w:rPr>
-        <w:t>v2/Event</w:t>
-      </w:r>
-    </w:p>
-    <w:p>
-      <w:pPr>
-        <w:spacing w:after="0" w:line="240" w:lineRule="auto"/>
-        <w:rPr>
-          <w:rFonts w:ascii="Times New Roman" w:eastAsia="Times New Roman" w:hAnsi="Times New Roman" w:cs="Times New Roman"/>
-          <w:sz w:val="24"/>
-          <w:szCs w:val="24"/>
-        </w:rPr>
-      </w:pPr>
-    </w:p>
-    <w:p>
-      <w:pPr>
-        <w:spacing w:after="0" w:line="240" w:lineRule="auto"/>
-        <w:rPr>
-          <w:rFonts w:ascii="Times New Roman" w:eastAsia="Times New Roman" w:hAnsi="Times New Roman" w:cs="Times New Roman"/>
-          <w:sz w:val="24"/>
-          <w:szCs w:val="24"/>
           <w:lang w:val="ru-RU"/>
         </w:rPr>
       </w:pPr>
@@ -1594,8 +1859,6 @@
         </w:rPr>
         <w:t>3</w:t>
       </w:r>
-      <w:bookmarkStart w:id="0" w:name="_GoBack"/>
-      <w:bookmarkEnd w:id="0"/>
       <w:r>
         <w:rPr>
           <w:rFonts w:ascii="Arial" w:eastAsia="Times New Roman" w:hAnsi="Arial" w:cs="Arial"/>
@@ -2358,6 +2621,7 @@
           <w:sz w:val="22"/>
           <w:szCs w:val="22"/>
         </w:rPr>
+        <w:lastRenderedPageBreak/>
         <w:t>Interaction</w:t>
       </w:r>
       <w:r>
@@ -2593,7 +2857,6 @@
           <w:sz w:val="22"/>
           <w:szCs w:val="22"/>
         </w:rPr>
-        <w:lastRenderedPageBreak/>
         <w:t>Event</w:t>
       </w:r>
       <w:r>

</xml_diff>